<commit_message>
PTs #177269846, #17726977, and #177269719
</commit_message>
<xml_diff>
--- a/NGCHM/Documentation/NGCHM_Embed-Reference.docx
+++ b/NGCHM/Documentation/NGCHM_Embed-Reference.docx
@@ -17,6 +17,7 @@
           <w:szCs w:val="32"/>
         </w:rPr>
       </w:pPr>
+      <w:proofErr w:type="spellStart"/>
       <w:r>
         <w:rPr>
           <w:rFonts w:ascii="Consolas" w:hAnsi="Consolas" w:cs="Consolas"/>
@@ -35,8 +36,9 @@
           <w:sz w:val="32"/>
           <w:szCs w:val="32"/>
         </w:rPr>
-        <w:t xml:space="preserve">gchmEmbed Javascript </w:t>
-      </w:r>
+        <w:t>gchmEmbed</w:t>
+      </w:r>
+      <w:proofErr w:type="spellEnd"/>
       <w:r>
         <w:rPr>
           <w:rFonts w:ascii="Consolas" w:hAnsi="Consolas" w:cs="Consolas"/>
@@ -45,15 +47,10 @@
           <w:sz w:val="32"/>
           <w:szCs w:val="32"/>
         </w:rPr>
-        <w:t>Library Reference</w:t>
-      </w:r>
-    </w:p>
-    <w:p>
-      <w:pPr>
-        <w:autoSpaceDE w:val="0"/>
-        <w:autoSpaceDN w:val="0"/>
-        <w:adjustRightInd w:val="0"/>
-        <w:spacing w:after="0" w:line="240" w:lineRule="auto"/>
+        <w:t xml:space="preserve"> </w:t>
+      </w:r>
+      <w:proofErr w:type="spellStart"/>
+      <w:r>
         <w:rPr>
           <w:rFonts w:ascii="Consolas" w:hAnsi="Consolas" w:cs="Consolas"/>
           <w:b/>
@@ -61,14 +58,10 @@
           <w:sz w:val="32"/>
           <w:szCs w:val="32"/>
         </w:rPr>
-      </w:pPr>
-    </w:p>
-    <w:p>
-      <w:pPr>
-        <w:autoSpaceDE w:val="0"/>
-        <w:autoSpaceDN w:val="0"/>
-        <w:adjustRightInd w:val="0"/>
-        <w:spacing w:after="0" w:line="240" w:lineRule="auto"/>
+        <w:t>Javascript</w:t>
+      </w:r>
+      <w:proofErr w:type="spellEnd"/>
+      <w:r>
         <w:rPr>
           <w:rFonts w:ascii="Consolas" w:hAnsi="Consolas" w:cs="Consolas"/>
           <w:b/>
@@ -76,7 +69,8 @@
           <w:sz w:val="32"/>
           <w:szCs w:val="32"/>
         </w:rPr>
-      </w:pPr>
+        <w:t xml:space="preserve"> </w:t>
+      </w:r>
       <w:r>
         <w:rPr>
           <w:rFonts w:ascii="Consolas" w:hAnsi="Consolas" w:cs="Consolas"/>
@@ -85,6 +79,46 @@
           <w:sz w:val="32"/>
           <w:szCs w:val="32"/>
         </w:rPr>
+        <w:t>Library Reference</w:t>
+      </w:r>
+    </w:p>
+    <w:p>
+      <w:pPr>
+        <w:autoSpaceDE w:val="0"/>
+        <w:autoSpaceDN w:val="0"/>
+        <w:adjustRightInd w:val="0"/>
+        <w:spacing w:after="0" w:line="240" w:lineRule="auto"/>
+        <w:rPr>
+          <w:rFonts w:ascii="Consolas" w:hAnsi="Consolas" w:cs="Consolas"/>
+          <w:b/>
+          <w:color w:val="000000"/>
+          <w:sz w:val="32"/>
+          <w:szCs w:val="32"/>
+        </w:rPr>
+      </w:pPr>
+    </w:p>
+    <w:p>
+      <w:pPr>
+        <w:autoSpaceDE w:val="0"/>
+        <w:autoSpaceDN w:val="0"/>
+        <w:adjustRightInd w:val="0"/>
+        <w:spacing w:after="0" w:line="240" w:lineRule="auto"/>
+        <w:rPr>
+          <w:rFonts w:ascii="Consolas" w:hAnsi="Consolas" w:cs="Consolas"/>
+          <w:b/>
+          <w:color w:val="000000"/>
+          <w:sz w:val="32"/>
+          <w:szCs w:val="32"/>
+        </w:rPr>
+      </w:pPr>
+      <w:r>
+        <w:rPr>
+          <w:rFonts w:ascii="Consolas" w:hAnsi="Consolas" w:cs="Consolas"/>
+          <w:b/>
+          <w:color w:val="000000"/>
+          <w:sz w:val="32"/>
+          <w:szCs w:val="32"/>
+        </w:rPr>
         <w:t>Overview:</w:t>
       </w:r>
     </w:p>
@@ -110,8 +144,9 @@
           <w:sz w:val="24"/>
           <w:szCs w:val="24"/>
         </w:rPr>
-        <w:t>The ngchmEmbed Javascript API is a small minimized (ngchmEmbed-min.js) javascript library for embedding NG-CHM (</w:t>
-      </w:r>
+        <w:t xml:space="preserve">The </w:t>
+      </w:r>
+      <w:proofErr w:type="spellStart"/>
       <w:r>
         <w:rPr>
           <w:rFonts w:cstheme="minorHAnsi"/>
@@ -120,8 +155,9 @@
           <w:sz w:val="24"/>
           <w:szCs w:val="24"/>
         </w:rPr>
-        <w:t>.</w:t>
-      </w:r>
+        <w:t>ngchmEmbed</w:t>
+      </w:r>
+      <w:proofErr w:type="spellEnd"/>
       <w:r>
         <w:rPr>
           <w:rFonts w:cstheme="minorHAnsi"/>
@@ -130,8 +166,9 @@
           <w:sz w:val="24"/>
           <w:szCs w:val="24"/>
         </w:rPr>
-        <w:t>ngchm) heat map files into an html page. It enables two types of heat map embedding: embedding a</w:t>
-      </w:r>
+        <w:t xml:space="preserve"> </w:t>
+      </w:r>
+      <w:proofErr w:type="spellStart"/>
       <w:r>
         <w:rPr>
           <w:rFonts w:cstheme="minorHAnsi"/>
@@ -140,8 +177,9 @@
           <w:sz w:val="24"/>
           <w:szCs w:val="24"/>
         </w:rPr>
-        <w:t xml:space="preserve"> static</w:t>
-      </w:r>
+        <w:t>Javascript</w:t>
+      </w:r>
+      <w:proofErr w:type="spellEnd"/>
       <w:r>
         <w:rPr>
           <w:rFonts w:cstheme="minorHAnsi"/>
@@ -150,30 +188,10 @@
           <w:sz w:val="24"/>
           <w:szCs w:val="24"/>
         </w:rPr>
-        <w:t xml:space="preserve"> ngchm and embedding an expandable ngchm. </w:t>
-      </w:r>
-    </w:p>
-    <w:p>
-      <w:pPr>
-        <w:autoSpaceDE w:val="0"/>
-        <w:autoSpaceDN w:val="0"/>
-        <w:adjustRightInd w:val="0"/>
-        <w:spacing w:after="0" w:line="240" w:lineRule="auto"/>
-        <w:rPr>
-          <w:rFonts w:cstheme="minorHAnsi"/>
-          <w:bCs/>
-          <w:color w:val="000000"/>
-          <w:sz w:val="16"/>
-          <w:szCs w:val="16"/>
-        </w:rPr>
-      </w:pPr>
-    </w:p>
-    <w:p>
-      <w:pPr>
-        <w:autoSpaceDE w:val="0"/>
-        <w:autoSpaceDN w:val="0"/>
-        <w:adjustRightInd w:val="0"/>
-        <w:spacing w:after="0" w:line="240" w:lineRule="auto"/>
+        <w:t xml:space="preserve"> API is a small minimized (ngchmEmbed-min.js) </w:t>
+      </w:r>
+      <w:proofErr w:type="spellStart"/>
+      <w:r>
         <w:rPr>
           <w:rFonts w:cstheme="minorHAnsi"/>
           <w:bCs/>
@@ -181,7 +199,9 @@
           <w:sz w:val="24"/>
           <w:szCs w:val="24"/>
         </w:rPr>
-      </w:pPr>
+        <w:t>javascript</w:t>
+      </w:r>
+      <w:proofErr w:type="spellEnd"/>
       <w:r>
         <w:rPr>
           <w:rFonts w:cstheme="minorHAnsi"/>
@@ -190,8 +210,9 @@
           <w:sz w:val="24"/>
           <w:szCs w:val="24"/>
         </w:rPr>
-        <w:t>A static ngchm is a fully expanded heat map</w:t>
-      </w:r>
+        <w:t xml:space="preserve"> library for embedding NG-CHM </w:t>
+      </w:r>
+      <w:proofErr w:type="gramStart"/>
       <w:r>
         <w:rPr>
           <w:rFonts w:cstheme="minorHAnsi"/>
@@ -200,7 +221,7 @@
           <w:sz w:val="24"/>
           <w:szCs w:val="24"/>
         </w:rPr>
-        <w:t xml:space="preserve"> embedded in an html page at the location of its container DIV</w:t>
+        <w:t>(</w:t>
       </w:r>
       <w:r>
         <w:rPr>
@@ -210,8 +231,9 @@
           <w:sz w:val="24"/>
           <w:szCs w:val="24"/>
         </w:rPr>
-        <w:t>.  An expandable ngchm is a heat map that is represented by a thumbnail image that can be clicked on to expand to a full-sized heat map.</w:t>
-      </w:r>
+        <w:t>.</w:t>
+      </w:r>
+      <w:proofErr w:type="spellStart"/>
       <w:r>
         <w:rPr>
           <w:rFonts w:cstheme="minorHAnsi"/>
@@ -220,30 +242,11 @@
           <w:sz w:val="24"/>
           <w:szCs w:val="24"/>
         </w:rPr>
-        <w:t xml:space="preserve">  </w:t>
-      </w:r>
-    </w:p>
-    <w:p>
-      <w:pPr>
-        <w:autoSpaceDE w:val="0"/>
-        <w:autoSpaceDN w:val="0"/>
-        <w:adjustRightInd w:val="0"/>
-        <w:spacing w:after="0" w:line="240" w:lineRule="auto"/>
-        <w:rPr>
-          <w:rFonts w:cstheme="minorHAnsi"/>
-          <w:bCs/>
-          <w:color w:val="000000"/>
-          <w:sz w:val="16"/>
-          <w:szCs w:val="16"/>
-        </w:rPr>
-      </w:pPr>
-    </w:p>
-    <w:p>
-      <w:pPr>
-        <w:autoSpaceDE w:val="0"/>
-        <w:autoSpaceDN w:val="0"/>
-        <w:adjustRightInd w:val="0"/>
-        <w:spacing w:after="0" w:line="240" w:lineRule="auto"/>
+        <w:t>ngchm</w:t>
+      </w:r>
+      <w:proofErr w:type="spellEnd"/>
+      <w:proofErr w:type="gramEnd"/>
+      <w:r>
         <w:rPr>
           <w:rFonts w:cstheme="minorHAnsi"/>
           <w:bCs/>
@@ -251,7 +254,8 @@
           <w:sz w:val="24"/>
           <w:szCs w:val="24"/>
         </w:rPr>
-      </w:pPr>
+        <w:t>) heat map files into an html page. It enables two types of heat map embedding: embedding a</w:t>
+      </w:r>
       <w:r>
         <w:rPr>
           <w:rFonts w:cstheme="minorHAnsi"/>
@@ -260,7 +264,7 @@
           <w:sz w:val="24"/>
           <w:szCs w:val="24"/>
         </w:rPr>
-        <w:t>The library contains a function for each of these types of ngchm embedding:</w:t>
+        <w:t xml:space="preserve"> static</w:t>
       </w:r>
       <w:r>
         <w:rPr>
@@ -272,6 +276,236 @@
         </w:rPr>
         <w:t xml:space="preserve"> </w:t>
       </w:r>
+      <w:proofErr w:type="spellStart"/>
+      <w:r>
+        <w:rPr>
+          <w:rFonts w:cstheme="minorHAnsi"/>
+          <w:bCs/>
+          <w:color w:val="000000"/>
+          <w:sz w:val="24"/>
+          <w:szCs w:val="24"/>
+        </w:rPr>
+        <w:t>ngchm</w:t>
+      </w:r>
+      <w:proofErr w:type="spellEnd"/>
+      <w:r>
+        <w:rPr>
+          <w:rFonts w:cstheme="minorHAnsi"/>
+          <w:bCs/>
+          <w:color w:val="000000"/>
+          <w:sz w:val="24"/>
+          <w:szCs w:val="24"/>
+        </w:rPr>
+        <w:t xml:space="preserve"> and embedding an expandable </w:t>
+      </w:r>
+      <w:proofErr w:type="spellStart"/>
+      <w:r>
+        <w:rPr>
+          <w:rFonts w:cstheme="minorHAnsi"/>
+          <w:bCs/>
+          <w:color w:val="000000"/>
+          <w:sz w:val="24"/>
+          <w:szCs w:val="24"/>
+        </w:rPr>
+        <w:t>ngchm</w:t>
+      </w:r>
+      <w:proofErr w:type="spellEnd"/>
+      <w:r>
+        <w:rPr>
+          <w:rFonts w:cstheme="minorHAnsi"/>
+          <w:bCs/>
+          <w:color w:val="000000"/>
+          <w:sz w:val="24"/>
+          <w:szCs w:val="24"/>
+        </w:rPr>
+        <w:t xml:space="preserve">. </w:t>
+      </w:r>
+    </w:p>
+    <w:p>
+      <w:pPr>
+        <w:autoSpaceDE w:val="0"/>
+        <w:autoSpaceDN w:val="0"/>
+        <w:adjustRightInd w:val="0"/>
+        <w:spacing w:after="0" w:line="240" w:lineRule="auto"/>
+        <w:rPr>
+          <w:rFonts w:cstheme="minorHAnsi"/>
+          <w:bCs/>
+          <w:color w:val="000000"/>
+          <w:sz w:val="16"/>
+          <w:szCs w:val="16"/>
+        </w:rPr>
+      </w:pPr>
+    </w:p>
+    <w:p>
+      <w:pPr>
+        <w:autoSpaceDE w:val="0"/>
+        <w:autoSpaceDN w:val="0"/>
+        <w:adjustRightInd w:val="0"/>
+        <w:spacing w:after="0" w:line="240" w:lineRule="auto"/>
+        <w:rPr>
+          <w:rFonts w:cstheme="minorHAnsi"/>
+          <w:bCs/>
+          <w:color w:val="000000"/>
+          <w:sz w:val="24"/>
+          <w:szCs w:val="24"/>
+        </w:rPr>
+      </w:pPr>
+      <w:r>
+        <w:rPr>
+          <w:rFonts w:cstheme="minorHAnsi"/>
+          <w:bCs/>
+          <w:color w:val="000000"/>
+          <w:sz w:val="24"/>
+          <w:szCs w:val="24"/>
+        </w:rPr>
+        <w:t xml:space="preserve">A static </w:t>
+      </w:r>
+      <w:proofErr w:type="spellStart"/>
+      <w:r>
+        <w:rPr>
+          <w:rFonts w:cstheme="minorHAnsi"/>
+          <w:bCs/>
+          <w:color w:val="000000"/>
+          <w:sz w:val="24"/>
+          <w:szCs w:val="24"/>
+        </w:rPr>
+        <w:t>ngchm</w:t>
+      </w:r>
+      <w:proofErr w:type="spellEnd"/>
+      <w:r>
+        <w:rPr>
+          <w:rFonts w:cstheme="minorHAnsi"/>
+          <w:bCs/>
+          <w:color w:val="000000"/>
+          <w:sz w:val="24"/>
+          <w:szCs w:val="24"/>
+        </w:rPr>
+        <w:t xml:space="preserve"> is a fully expanded heat map</w:t>
+      </w:r>
+      <w:r>
+        <w:rPr>
+          <w:rFonts w:cstheme="minorHAnsi"/>
+          <w:bCs/>
+          <w:color w:val="000000"/>
+          <w:sz w:val="24"/>
+          <w:szCs w:val="24"/>
+        </w:rPr>
+        <w:t xml:space="preserve"> embedded in an html page at the location of its container DIV</w:t>
+      </w:r>
+      <w:r>
+        <w:rPr>
+          <w:rFonts w:cstheme="minorHAnsi"/>
+          <w:bCs/>
+          <w:color w:val="000000"/>
+          <w:sz w:val="24"/>
+          <w:szCs w:val="24"/>
+        </w:rPr>
+        <w:t xml:space="preserve">.  An expandable </w:t>
+      </w:r>
+      <w:proofErr w:type="spellStart"/>
+      <w:r>
+        <w:rPr>
+          <w:rFonts w:cstheme="minorHAnsi"/>
+          <w:bCs/>
+          <w:color w:val="000000"/>
+          <w:sz w:val="24"/>
+          <w:szCs w:val="24"/>
+        </w:rPr>
+        <w:t>ngchm</w:t>
+      </w:r>
+      <w:proofErr w:type="spellEnd"/>
+      <w:r>
+        <w:rPr>
+          <w:rFonts w:cstheme="minorHAnsi"/>
+          <w:bCs/>
+          <w:color w:val="000000"/>
+          <w:sz w:val="24"/>
+          <w:szCs w:val="24"/>
+        </w:rPr>
+        <w:t xml:space="preserve"> is a heat map that is represented by a thumbnail image that can be clicked on to expand to a full-sized heat map.</w:t>
+      </w:r>
+      <w:r>
+        <w:rPr>
+          <w:rFonts w:cstheme="minorHAnsi"/>
+          <w:bCs/>
+          <w:color w:val="000000"/>
+          <w:sz w:val="24"/>
+          <w:szCs w:val="24"/>
+        </w:rPr>
+        <w:t xml:space="preserve">  </w:t>
+      </w:r>
+    </w:p>
+    <w:p>
+      <w:pPr>
+        <w:autoSpaceDE w:val="0"/>
+        <w:autoSpaceDN w:val="0"/>
+        <w:adjustRightInd w:val="0"/>
+        <w:spacing w:after="0" w:line="240" w:lineRule="auto"/>
+        <w:rPr>
+          <w:rFonts w:cstheme="minorHAnsi"/>
+          <w:bCs/>
+          <w:color w:val="000000"/>
+          <w:sz w:val="16"/>
+          <w:szCs w:val="16"/>
+        </w:rPr>
+      </w:pPr>
+    </w:p>
+    <w:p>
+      <w:pPr>
+        <w:autoSpaceDE w:val="0"/>
+        <w:autoSpaceDN w:val="0"/>
+        <w:adjustRightInd w:val="0"/>
+        <w:spacing w:after="0" w:line="240" w:lineRule="auto"/>
+        <w:rPr>
+          <w:rFonts w:cstheme="minorHAnsi"/>
+          <w:bCs/>
+          <w:color w:val="000000"/>
+          <w:sz w:val="24"/>
+          <w:szCs w:val="24"/>
+        </w:rPr>
+      </w:pPr>
+      <w:r>
+        <w:rPr>
+          <w:rFonts w:cstheme="minorHAnsi"/>
+          <w:bCs/>
+          <w:color w:val="000000"/>
+          <w:sz w:val="24"/>
+          <w:szCs w:val="24"/>
+        </w:rPr>
+        <w:t xml:space="preserve">The library contains a function for each of these types of </w:t>
+      </w:r>
+      <w:proofErr w:type="spellStart"/>
+      <w:r>
+        <w:rPr>
+          <w:rFonts w:cstheme="minorHAnsi"/>
+          <w:bCs/>
+          <w:color w:val="000000"/>
+          <w:sz w:val="24"/>
+          <w:szCs w:val="24"/>
+        </w:rPr>
+        <w:t>ngchm</w:t>
+      </w:r>
+      <w:proofErr w:type="spellEnd"/>
+      <w:r>
+        <w:rPr>
+          <w:rFonts w:cstheme="minorHAnsi"/>
+          <w:bCs/>
+          <w:color w:val="000000"/>
+          <w:sz w:val="24"/>
+          <w:szCs w:val="24"/>
+        </w:rPr>
+        <w:t xml:space="preserve"> embedding:</w:t>
+      </w:r>
+      <w:r>
+        <w:rPr>
+          <w:rFonts w:cstheme="minorHAnsi"/>
+          <w:bCs/>
+          <w:color w:val="000000"/>
+          <w:sz w:val="24"/>
+          <w:szCs w:val="24"/>
+        </w:rPr>
+        <w:t xml:space="preserve"> </w:t>
+      </w:r>
     </w:p>
     <w:p>
       <w:pPr>
@@ -285,6 +519,7 @@
           <w:szCs w:val="24"/>
         </w:rPr>
       </w:pPr>
+      <w:proofErr w:type="spellStart"/>
       <w:r>
         <w:rPr>
           <w:rFonts w:cstheme="minorHAnsi"/>
@@ -295,6 +530,7 @@
         </w:rPr>
         <w:t>embedNGCHM</w:t>
       </w:r>
+      <w:proofErr w:type="spellEnd"/>
     </w:p>
     <w:p>
       <w:pPr>
@@ -305,6 +541,7 @@
           <w:shd w:val="clear" w:color="auto" w:fill="E8F2FE"/>
         </w:rPr>
       </w:pPr>
+      <w:proofErr w:type="spellStart"/>
       <w:r>
         <w:rPr>
           <w:rFonts w:cstheme="minorHAnsi"/>
@@ -315,6 +552,7 @@
         </w:rPr>
         <w:t>embedExpandableNGCHM</w:t>
       </w:r>
+      <w:proofErr w:type="spellEnd"/>
     </w:p>
     <w:p>
       <w:pPr>
@@ -332,13 +570,26 @@
         <w:t>,</w:t>
       </w:r>
       <w:r>
-        <w:t xml:space="preserve"> the user can embed NG-CHM heat maps into their own HTML pages.  The embedded heat maps will be contained within an iFrame that is configured inside of a DIV element that the user has placed on their page.  Any JS logic required by the embedded map will be contained within that </w:t>
-      </w:r>
+        <w:t xml:space="preserve"> the user can embed NG-CHM heat maps into their own HTML pages.  The embedded heat maps will be contained within an </w:t>
+      </w:r>
+      <w:proofErr w:type="spellStart"/>
+      <w:r>
+        <w:t>iFrame</w:t>
+      </w:r>
+      <w:proofErr w:type="spellEnd"/>
+      <w:r>
+        <w:t xml:space="preserve"> that is configured inside of a DIV element that the user has placed on their page.  Any JS logic required by the embedded map will be contained within that </w:t>
+      </w:r>
+      <w:proofErr w:type="spellStart"/>
       <w:r>
         <w:t>iF</w:t>
       </w:r>
       <w:r>
-        <w:t xml:space="preserve">rame so as not to override any other JS libraries defined on the </w:t>
+        <w:t>rame</w:t>
+      </w:r>
+      <w:proofErr w:type="spellEnd"/>
+      <w:r>
+        <w:t xml:space="preserve"> so as not to override any other JS libraries defined on the </w:t>
       </w:r>
       <w:r>
         <w:t xml:space="preserve">parent </w:t>
@@ -400,7 +651,23 @@
           <w:sz w:val="24"/>
           <w:szCs w:val="24"/>
         </w:rPr>
-        <w:t>There are 3 requirements to using the ngchmEmbed library to place NG-CHMs in an HTML page:</w:t>
+        <w:t xml:space="preserve">There are 3 requirements to using the </w:t>
+      </w:r>
+      <w:proofErr w:type="spellStart"/>
+      <w:r>
+        <w:rPr>
+          <w:sz w:val="24"/>
+          <w:szCs w:val="24"/>
+        </w:rPr>
+        <w:t>ngchmEmbed</w:t>
+      </w:r>
+      <w:proofErr w:type="spellEnd"/>
+      <w:r>
+        <w:rPr>
+          <w:sz w:val="24"/>
+          <w:szCs w:val="24"/>
+        </w:rPr>
+        <w:t xml:space="preserve"> library to place NG-CHMs in an HTML page:</w:t>
       </w:r>
     </w:p>
     <w:p>
@@ -488,6 +755,7 @@
         </w:rPr>
         <w:t xml:space="preserve">Placing a JS script block with calls to </w:t>
       </w:r>
+      <w:proofErr w:type="spellStart"/>
       <w:r>
         <w:rPr>
           <w:sz w:val="24"/>
@@ -495,6 +763,7 @@
         </w:rPr>
         <w:t>ngchmEmbed</w:t>
       </w:r>
+      <w:proofErr w:type="spellEnd"/>
       <w:r>
         <w:rPr>
           <w:sz w:val="24"/>
@@ -708,16 +977,9 @@
           <w:sz w:val="16"/>
           <w:szCs w:val="16"/>
         </w:rPr>
-        <w:t>"text/Javascript"</w:t>
-      </w:r>
-      <w:r>
-        <w:rPr>
-          <w:rFonts w:ascii="Consolas" w:hAnsi="Consolas" w:cs="Consolas"/>
-          <w:sz w:val="16"/>
-          <w:szCs w:val="16"/>
-        </w:rPr>
-        <w:t xml:space="preserve"> src=</w:t>
-      </w:r>
+        <w:t>"text/</w:t>
+      </w:r>
+      <w:proofErr w:type="spellStart"/>
       <w:r>
         <w:rPr>
           <w:rFonts w:ascii="Consolas" w:hAnsi="Consolas" w:cs="Consolas"/>
@@ -726,6 +988,53 @@
           <w:sz w:val="16"/>
           <w:szCs w:val="16"/>
         </w:rPr>
+        <w:t>Javascript</w:t>
+      </w:r>
+      <w:proofErr w:type="spellEnd"/>
+      <w:r>
+        <w:rPr>
+          <w:rFonts w:ascii="Consolas" w:hAnsi="Consolas" w:cs="Consolas"/>
+          <w:i/>
+          <w:iCs/>
+          <w:sz w:val="16"/>
+          <w:szCs w:val="16"/>
+        </w:rPr>
+        <w:t>"</w:t>
+      </w:r>
+      <w:r>
+        <w:rPr>
+          <w:rFonts w:ascii="Consolas" w:hAnsi="Consolas" w:cs="Consolas"/>
+          <w:sz w:val="16"/>
+          <w:szCs w:val="16"/>
+        </w:rPr>
+        <w:t xml:space="preserve"> </w:t>
+      </w:r>
+      <w:proofErr w:type="spellStart"/>
+      <w:r>
+        <w:rPr>
+          <w:rFonts w:ascii="Consolas" w:hAnsi="Consolas" w:cs="Consolas"/>
+          <w:sz w:val="16"/>
+          <w:szCs w:val="16"/>
+        </w:rPr>
+        <w:t>src</w:t>
+      </w:r>
+      <w:proofErr w:type="spellEnd"/>
+      <w:r>
+        <w:rPr>
+          <w:rFonts w:ascii="Consolas" w:hAnsi="Consolas" w:cs="Consolas"/>
+          <w:sz w:val="16"/>
+          <w:szCs w:val="16"/>
+        </w:rPr>
+        <w:t>=</w:t>
+      </w:r>
+      <w:r>
+        <w:rPr>
+          <w:rFonts w:ascii="Consolas" w:hAnsi="Consolas" w:cs="Consolas"/>
+          <w:i/>
+          <w:iCs/>
+          <w:sz w:val="16"/>
+          <w:szCs w:val="16"/>
+        </w:rPr>
         <w:t>"./NGCHM_Embed.js"</w:t>
       </w:r>
       <w:r>
@@ -952,13 +1261,59 @@
           <w:szCs w:val="16"/>
         </w:rPr>
       </w:pPr>
-      <w:r>
-        <w:rPr>
-          <w:rFonts w:ascii="Consolas" w:hAnsi="Consolas" w:cs="Consolas"/>
-          <w:sz w:val="16"/>
-          <w:szCs w:val="16"/>
-        </w:rPr>
-        <w:t>embedNGCHM ('ngChmDiv1', 'fileName', 'tcga_rnaseq_blca_v1.0_gene_gene.ngchm'});</w:t>
+      <w:proofErr w:type="spellStart"/>
+      <w:r>
+        <w:rPr>
+          <w:rFonts w:ascii="Consolas" w:hAnsi="Consolas" w:cs="Consolas"/>
+          <w:sz w:val="16"/>
+          <w:szCs w:val="16"/>
+        </w:rPr>
+        <w:t>embedNGCHM</w:t>
+      </w:r>
+      <w:proofErr w:type="spellEnd"/>
+      <w:r>
+        <w:rPr>
+          <w:rFonts w:ascii="Consolas" w:hAnsi="Consolas" w:cs="Consolas"/>
+          <w:sz w:val="16"/>
+          <w:szCs w:val="16"/>
+        </w:rPr>
+        <w:t xml:space="preserve"> ('ngChmDiv1', '</w:t>
+      </w:r>
+      <w:proofErr w:type="spellStart"/>
+      <w:r>
+        <w:rPr>
+          <w:rFonts w:ascii="Consolas" w:hAnsi="Consolas" w:cs="Consolas"/>
+          <w:sz w:val="16"/>
+          <w:szCs w:val="16"/>
+        </w:rPr>
+        <w:t>fileName</w:t>
+      </w:r>
+      <w:proofErr w:type="spellEnd"/>
+      <w:r>
+        <w:rPr>
+          <w:rFonts w:ascii="Consolas" w:hAnsi="Consolas" w:cs="Consolas"/>
+          <w:sz w:val="16"/>
+          <w:szCs w:val="16"/>
+        </w:rPr>
+        <w:t>', 'tcga_rnaseq_blca_v1.0_gene_</w:t>
+      </w:r>
+      <w:proofErr w:type="gramStart"/>
+      <w:r>
+        <w:rPr>
+          <w:rFonts w:ascii="Consolas" w:hAnsi="Consolas" w:cs="Consolas"/>
+          <w:sz w:val="16"/>
+          <w:szCs w:val="16"/>
+        </w:rPr>
+        <w:t>gene.ngchm</w:t>
+      </w:r>
+      <w:proofErr w:type="gramEnd"/>
+      <w:r>
+        <w:rPr>
+          <w:rFonts w:ascii="Consolas" w:hAnsi="Consolas" w:cs="Consolas"/>
+          <w:sz w:val="16"/>
+          <w:szCs w:val="16"/>
+        </w:rPr>
+        <w:t>'});</w:t>
       </w:r>
     </w:p>
     <w:p>
@@ -999,21 +1354,67 @@
         </w:rPr>
         <w:tab/>
       </w:r>
-      <w:r>
-        <w:rPr>
-          <w:rFonts w:ascii="Consolas" w:hAnsi="Consolas" w:cs="Consolas"/>
-          <w:sz w:val="16"/>
-          <w:szCs w:val="16"/>
-        </w:rPr>
-        <w:t xml:space="preserve">embedExpandableNGCHM ('ngChmDiv2', 'fileName', </w:t>
-      </w:r>
-      <w:r>
-        <w:rPr>
-          <w:rFonts w:ascii="Consolas" w:hAnsi="Consolas" w:cs="Consolas"/>
-          <w:sz w:val="16"/>
-          <w:szCs w:val="16"/>
-        </w:rPr>
-        <w:t>'tcga_rnaseq_blca_v1.0_gene_gene.ngchm'</w:t>
+      <w:proofErr w:type="spellStart"/>
+      <w:r>
+        <w:rPr>
+          <w:rFonts w:ascii="Consolas" w:hAnsi="Consolas" w:cs="Consolas"/>
+          <w:sz w:val="16"/>
+          <w:szCs w:val="16"/>
+        </w:rPr>
+        <w:t>embedExpandableNGCHM</w:t>
+      </w:r>
+      <w:proofErr w:type="spellEnd"/>
+      <w:r>
+        <w:rPr>
+          <w:rFonts w:ascii="Consolas" w:hAnsi="Consolas" w:cs="Consolas"/>
+          <w:sz w:val="16"/>
+          <w:szCs w:val="16"/>
+        </w:rPr>
+        <w:t xml:space="preserve"> ('ngChmDiv2', '</w:t>
+      </w:r>
+      <w:proofErr w:type="spellStart"/>
+      <w:r>
+        <w:rPr>
+          <w:rFonts w:ascii="Consolas" w:hAnsi="Consolas" w:cs="Consolas"/>
+          <w:sz w:val="16"/>
+          <w:szCs w:val="16"/>
+        </w:rPr>
+        <w:t>fileName</w:t>
+      </w:r>
+      <w:proofErr w:type="spellEnd"/>
+      <w:r>
+        <w:rPr>
+          <w:rFonts w:ascii="Consolas" w:hAnsi="Consolas" w:cs="Consolas"/>
+          <w:sz w:val="16"/>
+          <w:szCs w:val="16"/>
+        </w:rPr>
+        <w:t xml:space="preserve">', </w:t>
+      </w:r>
+      <w:r>
+        <w:rPr>
+          <w:rFonts w:ascii="Consolas" w:hAnsi="Consolas" w:cs="Consolas"/>
+          <w:sz w:val="16"/>
+          <w:szCs w:val="16"/>
+        </w:rPr>
+        <w:t>'tcga_rnaseq_blca_v1.0_gene_</w:t>
+      </w:r>
+      <w:proofErr w:type="gramStart"/>
+      <w:r>
+        <w:rPr>
+          <w:rFonts w:ascii="Consolas" w:hAnsi="Consolas" w:cs="Consolas"/>
+          <w:sz w:val="16"/>
+          <w:szCs w:val="16"/>
+        </w:rPr>
+        <w:t>gene.ngchm</w:t>
+      </w:r>
+      <w:proofErr w:type="gramEnd"/>
+      <w:r>
+        <w:rPr>
+          <w:rFonts w:ascii="Consolas" w:hAnsi="Consolas" w:cs="Consolas"/>
+          <w:sz w:val="16"/>
+          <w:szCs w:val="16"/>
+        </w:rPr>
+        <w:t>'</w:t>
       </w:r>
       <w:r>
         <w:rPr>
@@ -1156,6 +1557,7 @@
         </w:rPr>
         <w:t xml:space="preserve">Function: </w:t>
       </w:r>
+      <w:proofErr w:type="spellStart"/>
       <w:r>
         <w:rPr>
           <w:b/>
@@ -1165,6 +1567,7 @@
         </w:rPr>
         <w:t>embedNGCHM</w:t>
       </w:r>
+      <w:proofErr w:type="spellEnd"/>
     </w:p>
     <w:p>
       <w:pPr>
@@ -1192,6 +1595,7 @@
           <w:szCs w:val="24"/>
         </w:rPr>
       </w:pPr>
+      <w:proofErr w:type="spellStart"/>
       <w:r>
         <w:rPr>
           <w:rFonts w:cstheme="minorHAnsi"/>
@@ -1200,7 +1604,62 @@
           <w:sz w:val="24"/>
           <w:szCs w:val="24"/>
         </w:rPr>
-        <w:t>embedNGCHM (selector, srcType, srcSpec, params = {})</w:t>
+        <w:t>embedNGCHM</w:t>
+      </w:r>
+      <w:proofErr w:type="spellEnd"/>
+      <w:r>
+        <w:rPr>
+          <w:rFonts w:cstheme="minorHAnsi"/>
+          <w:b/>
+          <w:bCs/>
+          <w:sz w:val="24"/>
+          <w:szCs w:val="24"/>
+        </w:rPr>
+        <w:t xml:space="preserve"> (selector, </w:t>
+      </w:r>
+      <w:proofErr w:type="spellStart"/>
+      <w:r>
+        <w:rPr>
+          <w:rFonts w:cstheme="minorHAnsi"/>
+          <w:b/>
+          <w:bCs/>
+          <w:sz w:val="24"/>
+          <w:szCs w:val="24"/>
+        </w:rPr>
+        <w:t>srcType</w:t>
+      </w:r>
+      <w:proofErr w:type="spellEnd"/>
+      <w:r>
+        <w:rPr>
+          <w:rFonts w:cstheme="minorHAnsi"/>
+          <w:b/>
+          <w:bCs/>
+          <w:sz w:val="24"/>
+          <w:szCs w:val="24"/>
+        </w:rPr>
+        <w:t xml:space="preserve">, </w:t>
+      </w:r>
+      <w:proofErr w:type="spellStart"/>
+      <w:r>
+        <w:rPr>
+          <w:rFonts w:cstheme="minorHAnsi"/>
+          <w:b/>
+          <w:bCs/>
+          <w:sz w:val="24"/>
+          <w:szCs w:val="24"/>
+        </w:rPr>
+        <w:t>srcSpec</w:t>
+      </w:r>
+      <w:proofErr w:type="spellEnd"/>
+      <w:r>
+        <w:rPr>
+          <w:rFonts w:cstheme="minorHAnsi"/>
+          <w:b/>
+          <w:bCs/>
+          <w:sz w:val="24"/>
+          <w:szCs w:val="24"/>
+        </w:rPr>
+        <w:t>, params = {})</w:t>
       </w:r>
     </w:p>
     <w:p>
@@ -1348,6 +1807,7 @@
         </w:rPr>
         <w:tab/>
       </w:r>
+      <w:proofErr w:type="spellStart"/>
       <w:r>
         <w:rPr>
           <w:rFonts w:cstheme="minorHAnsi"/>
@@ -1368,6 +1828,7 @@
         </w:rPr>
         <w:t>rcType</w:t>
       </w:r>
+      <w:proofErr w:type="spellEnd"/>
       <w:r>
         <w:rPr>
           <w:rFonts w:cstheme="minorHAnsi"/>
@@ -1384,8 +1845,19 @@
           <w:sz w:val="20"/>
           <w:szCs w:val="20"/>
         </w:rPr>
-        <w:t>source type for the provided SrcSpec</w:t>
-      </w:r>
+        <w:t xml:space="preserve">source type for the provided </w:t>
+      </w:r>
+      <w:proofErr w:type="spellStart"/>
+      <w:r>
+        <w:rPr>
+          <w:rFonts w:cstheme="minorHAnsi"/>
+          <w:color w:val="000000"/>
+          <w:sz w:val="20"/>
+          <w:szCs w:val="20"/>
+        </w:rPr>
+        <w:t>SrcSpec</w:t>
+      </w:r>
+      <w:proofErr w:type="spellEnd"/>
     </w:p>
     <w:p>
       <w:pPr>
@@ -1410,8 +1882,20 @@
           <w:sz w:val="20"/>
           <w:szCs w:val="20"/>
         </w:rPr>
-        <w:t>Valid SrcTypes</w:t>
-      </w:r>
+        <w:t xml:space="preserve">Valid </w:t>
+      </w:r>
+      <w:proofErr w:type="spellStart"/>
+      <w:r>
+        <w:rPr>
+          <w:rFonts w:cstheme="minorHAnsi"/>
+          <w:b/>
+          <w:color w:val="000000"/>
+          <w:sz w:val="20"/>
+          <w:szCs w:val="20"/>
+        </w:rPr>
+        <w:t>SrcTypes</w:t>
+      </w:r>
+      <w:proofErr w:type="spellEnd"/>
       <w:r>
         <w:rPr>
           <w:rFonts w:cstheme="minorHAnsi"/>
@@ -1441,6 +1925,7 @@
           <w:szCs w:val="20"/>
         </w:rPr>
       </w:pPr>
+      <w:proofErr w:type="spellStart"/>
       <w:r>
         <w:rPr>
           <w:rFonts w:cstheme="minorHAnsi"/>
@@ -1452,6 +1937,7 @@
         </w:rPr>
         <w:t>fileName</w:t>
       </w:r>
+      <w:proofErr w:type="spellEnd"/>
       <w:r>
         <w:rPr>
           <w:rFonts w:cstheme="minorHAnsi"/>
@@ -1495,7 +1981,17 @@
           <w:sz w:val="20"/>
           <w:szCs w:val="20"/>
         </w:rPr>
-        <w:t>of a</w:t>
+        <w:t xml:space="preserve">of </w:t>
+      </w:r>
+      <w:proofErr w:type="gramStart"/>
+      <w:r>
+        <w:rPr>
+          <w:rFonts w:cstheme="minorHAnsi"/>
+          <w:color w:val="000000"/>
+          <w:sz w:val="20"/>
+          <w:szCs w:val="20"/>
+        </w:rPr>
+        <w:t>a</w:t>
       </w:r>
       <w:r>
         <w:rPr>
@@ -1513,8 +2009,40 @@
           <w:sz w:val="20"/>
           <w:szCs w:val="20"/>
         </w:rPr>
-        <w:t xml:space="preserve"> .ngchm file will be provided as the SrcSpec</w:t>
-      </w:r>
+        <w:t xml:space="preserve"> .</w:t>
+      </w:r>
+      <w:proofErr w:type="spellStart"/>
+      <w:r>
+        <w:rPr>
+          <w:rFonts w:cstheme="minorHAnsi"/>
+          <w:color w:val="000000"/>
+          <w:sz w:val="20"/>
+          <w:szCs w:val="20"/>
+        </w:rPr>
+        <w:t>ngchm</w:t>
+      </w:r>
+      <w:proofErr w:type="spellEnd"/>
+      <w:proofErr w:type="gramEnd"/>
+      <w:r>
+        <w:rPr>
+          <w:rFonts w:cstheme="minorHAnsi"/>
+          <w:color w:val="000000"/>
+          <w:sz w:val="20"/>
+          <w:szCs w:val="20"/>
+        </w:rPr>
+        <w:t xml:space="preserve"> file will be provided as the </w:t>
+      </w:r>
+      <w:proofErr w:type="spellStart"/>
+      <w:r>
+        <w:rPr>
+          <w:rFonts w:cstheme="minorHAnsi"/>
+          <w:color w:val="000000"/>
+          <w:sz w:val="20"/>
+          <w:szCs w:val="20"/>
+        </w:rPr>
+        <w:t>SrcSpec</w:t>
+      </w:r>
+      <w:proofErr w:type="spellEnd"/>
       <w:r>
         <w:rPr>
           <w:rFonts w:cstheme="minorHAnsi"/>
@@ -1570,8 +2098,19 @@
           <w:sz w:val="20"/>
           <w:szCs w:val="20"/>
         </w:rPr>
-        <w:t xml:space="preserve"> – Specifies that a base64 string will be provided as the SrcSpec</w:t>
-      </w:r>
+        <w:t xml:space="preserve"> – Specifies that a base64 string will be provided as the </w:t>
+      </w:r>
+      <w:proofErr w:type="spellStart"/>
+      <w:r>
+        <w:rPr>
+          <w:rFonts w:cstheme="minorHAnsi"/>
+          <w:color w:val="000000"/>
+          <w:sz w:val="20"/>
+          <w:szCs w:val="20"/>
+        </w:rPr>
+        <w:t>SrcSpec</w:t>
+      </w:r>
+      <w:proofErr w:type="spellEnd"/>
       <w:r>
         <w:rPr>
           <w:rFonts w:cstheme="minorHAnsi"/>
@@ -1618,7 +2157,148 @@
           <w:sz w:val="20"/>
           <w:szCs w:val="20"/>
         </w:rPr>
-        <w:t xml:space="preserve"> – Specifies that a blob object will be provided as the SrcSpec. </w:t>
+        <w:t xml:space="preserve"> – Specifies that a blob object will be provided as the </w:t>
+      </w:r>
+      <w:proofErr w:type="spellStart"/>
+      <w:r>
+        <w:rPr>
+          <w:rFonts w:cstheme="minorHAnsi"/>
+          <w:color w:val="000000"/>
+          <w:sz w:val="20"/>
+          <w:szCs w:val="20"/>
+        </w:rPr>
+        <w:t>SrcSpec</w:t>
+      </w:r>
+      <w:proofErr w:type="spellEnd"/>
+      <w:r>
+        <w:rPr>
+          <w:rFonts w:cstheme="minorHAnsi"/>
+          <w:color w:val="000000"/>
+          <w:sz w:val="20"/>
+          <w:szCs w:val="20"/>
+        </w:rPr>
+        <w:t xml:space="preserve">. </w:t>
+      </w:r>
+    </w:p>
+    <w:p>
+      <w:pPr>
+        <w:pStyle w:val="ListParagraph"/>
+        <w:numPr>
+          <w:ilvl w:val="0"/>
+          <w:numId w:val="2"/>
+        </w:numPr>
+        <w:autoSpaceDE w:val="0"/>
+        <w:autoSpaceDN w:val="0"/>
+        <w:adjustRightInd w:val="0"/>
+        <w:spacing w:after="0" w:line="240" w:lineRule="auto"/>
+        <w:rPr>
+          <w:rFonts w:cstheme="minorHAnsi"/>
+          <w:color w:val="000000"/>
+          <w:sz w:val="20"/>
+          <w:szCs w:val="20"/>
+        </w:rPr>
+      </w:pPr>
+      <w:proofErr w:type="spellStart"/>
+      <w:r>
+        <w:rPr>
+          <w:rFonts w:cstheme="minorHAnsi"/>
+          <w:b/>
+          <w:bCs/>
+          <w:color w:val="000000"/>
+          <w:sz w:val="20"/>
+          <w:szCs w:val="20"/>
+        </w:rPr>
+        <w:t>url</w:t>
+      </w:r>
+      <w:proofErr w:type="spellEnd"/>
+      <w:r>
+        <w:rPr>
+          <w:rFonts w:cstheme="minorHAnsi"/>
+          <w:b/>
+          <w:bCs/>
+          <w:color w:val="000000"/>
+          <w:sz w:val="20"/>
+          <w:szCs w:val="20"/>
+        </w:rPr>
+        <w:t xml:space="preserve"> </w:t>
+      </w:r>
+      <w:r>
+        <w:rPr>
+          <w:rFonts w:cstheme="minorHAnsi"/>
+          <w:color w:val="000000"/>
+          <w:sz w:val="20"/>
+          <w:szCs w:val="20"/>
+        </w:rPr>
+        <w:t xml:space="preserve">– Specifies that a URL path to </w:t>
+      </w:r>
+      <w:proofErr w:type="gramStart"/>
+      <w:r>
+        <w:rPr>
+          <w:rFonts w:cstheme="minorHAnsi"/>
+          <w:color w:val="000000"/>
+          <w:sz w:val="20"/>
+          <w:szCs w:val="20"/>
+        </w:rPr>
+        <w:t>a</w:t>
+      </w:r>
+      <w:r>
+        <w:rPr>
+          <w:rFonts w:cstheme="minorHAnsi"/>
+          <w:color w:val="000000"/>
+          <w:sz w:val="20"/>
+          <w:szCs w:val="20"/>
+        </w:rPr>
+        <w:t>n</w:t>
+      </w:r>
+      <w:r>
+        <w:rPr>
+          <w:rFonts w:cstheme="minorHAnsi"/>
+          <w:color w:val="000000"/>
+          <w:sz w:val="20"/>
+          <w:szCs w:val="20"/>
+        </w:rPr>
+        <w:t xml:space="preserve"> .</w:t>
+      </w:r>
+      <w:proofErr w:type="spellStart"/>
+      <w:r>
+        <w:rPr>
+          <w:rFonts w:cstheme="minorHAnsi"/>
+          <w:color w:val="000000"/>
+          <w:sz w:val="20"/>
+          <w:szCs w:val="20"/>
+        </w:rPr>
+        <w:t>ngchm</w:t>
+      </w:r>
+      <w:proofErr w:type="spellEnd"/>
+      <w:proofErr w:type="gramEnd"/>
+      <w:r>
+        <w:rPr>
+          <w:rFonts w:cstheme="minorHAnsi"/>
+          <w:color w:val="000000"/>
+          <w:sz w:val="20"/>
+          <w:szCs w:val="20"/>
+        </w:rPr>
+        <w:t xml:space="preserve"> will be provided as the </w:t>
+      </w:r>
+      <w:proofErr w:type="spellStart"/>
+      <w:r>
+        <w:rPr>
+          <w:rFonts w:cstheme="minorHAnsi"/>
+          <w:color w:val="000000"/>
+          <w:sz w:val="20"/>
+          <w:szCs w:val="20"/>
+        </w:rPr>
+        <w:t>SrcSpec</w:t>
+      </w:r>
+      <w:proofErr w:type="spellEnd"/>
+      <w:r>
+        <w:rPr>
+          <w:rFonts w:cstheme="minorHAnsi"/>
+          <w:color w:val="000000"/>
+          <w:sz w:val="20"/>
+          <w:szCs w:val="20"/>
+        </w:rPr>
+        <w:t>.</w:t>
       </w:r>
     </w:p>
     <w:p>
@@ -1645,6 +2325,7 @@
         </w:rPr>
         <w:tab/>
       </w:r>
+      <w:proofErr w:type="spellStart"/>
       <w:r>
         <w:rPr>
           <w:rFonts w:cstheme="minorHAnsi"/>
@@ -1663,7 +2344,18 @@
           <w:sz w:val="20"/>
           <w:szCs w:val="20"/>
         </w:rPr>
-        <w:t xml:space="preserve">rcSpec </w:t>
+        <w:t>rcSpec</w:t>
+      </w:r>
+      <w:proofErr w:type="spellEnd"/>
+      <w:r>
+        <w:rPr>
+          <w:rFonts w:cstheme="minorHAnsi"/>
+          <w:b/>
+          <w:color w:val="000000"/>
+          <w:sz w:val="20"/>
+          <w:szCs w:val="20"/>
+        </w:rPr>
+        <w:t xml:space="preserve"> </w:t>
       </w:r>
       <w:r>
         <w:rPr>
@@ -1732,16 +2424,54 @@
         </w:rPr>
         <w:t xml:space="preserve">Note on providing a </w:t>
       </w:r>
-      <w:r>
-        <w:rPr>
-          <w:rFonts w:cstheme="minorHAnsi"/>
-          <w:b/>
-          <w:bCs/>
-          <w:color w:val="000000"/>
-          <w:sz w:val="20"/>
-          <w:szCs w:val="20"/>
-        </w:rPr>
-        <w:t>fileName as SrcType:</w:t>
+      <w:proofErr w:type="spellStart"/>
+      <w:r>
+        <w:rPr>
+          <w:rFonts w:cstheme="minorHAnsi"/>
+          <w:b/>
+          <w:bCs/>
+          <w:color w:val="000000"/>
+          <w:sz w:val="20"/>
+          <w:szCs w:val="20"/>
+        </w:rPr>
+        <w:t>fileName</w:t>
+      </w:r>
+      <w:proofErr w:type="spellEnd"/>
+      <w:r>
+        <w:rPr>
+          <w:rFonts w:cstheme="minorHAnsi"/>
+          <w:b/>
+          <w:bCs/>
+          <w:color w:val="000000"/>
+          <w:sz w:val="20"/>
+          <w:szCs w:val="20"/>
+        </w:rPr>
+        <w:t xml:space="preserve"> as </w:t>
+      </w:r>
+      <w:proofErr w:type="spellStart"/>
+      <w:r>
+        <w:rPr>
+          <w:rFonts w:cstheme="minorHAnsi"/>
+          <w:b/>
+          <w:bCs/>
+          <w:color w:val="000000"/>
+          <w:sz w:val="20"/>
+          <w:szCs w:val="20"/>
+        </w:rPr>
+        <w:t>SrcType</w:t>
+      </w:r>
+      <w:proofErr w:type="spellEnd"/>
+      <w:proofErr w:type="gramStart"/>
+      <w:r>
+        <w:rPr>
+          <w:rFonts w:cstheme="minorHAnsi"/>
+          <w:b/>
+          <w:bCs/>
+          <w:color w:val="000000"/>
+          <w:sz w:val="20"/>
+          <w:szCs w:val="20"/>
+        </w:rPr>
+        <w:t>:</w:t>
       </w:r>
       <w:r>
         <w:rPr>
@@ -1759,7 +2489,59 @@
           <w:sz w:val="20"/>
           <w:szCs w:val="20"/>
         </w:rPr>
-        <w:t xml:space="preserve">.ngchm files provided to this function must be located on the web server in the web root directory or a directory below web root. If the .ngchm is located in web root, just the file name (e.g. </w:t>
+        <w:t>.</w:t>
+      </w:r>
+      <w:proofErr w:type="spellStart"/>
+      <w:r>
+        <w:rPr>
+          <w:rFonts w:cstheme="minorHAnsi"/>
+          <w:color w:val="000000"/>
+          <w:sz w:val="20"/>
+          <w:szCs w:val="20"/>
+        </w:rPr>
+        <w:t>ngchm</w:t>
+      </w:r>
+      <w:proofErr w:type="spellEnd"/>
+      <w:proofErr w:type="gramEnd"/>
+      <w:r>
+        <w:rPr>
+          <w:rFonts w:cstheme="minorHAnsi"/>
+          <w:color w:val="000000"/>
+          <w:sz w:val="20"/>
+          <w:szCs w:val="20"/>
+        </w:rPr>
+        <w:t xml:space="preserve"> files provided to this function must be located on the web server in the web root directory or a directory below web root. If </w:t>
+      </w:r>
+      <w:proofErr w:type="gramStart"/>
+      <w:r>
+        <w:rPr>
+          <w:rFonts w:cstheme="minorHAnsi"/>
+          <w:color w:val="000000"/>
+          <w:sz w:val="20"/>
+          <w:szCs w:val="20"/>
+        </w:rPr>
+        <w:t>the .</w:t>
+      </w:r>
+      <w:proofErr w:type="spellStart"/>
+      <w:r>
+        <w:rPr>
+          <w:rFonts w:cstheme="minorHAnsi"/>
+          <w:color w:val="000000"/>
+          <w:sz w:val="20"/>
+          <w:szCs w:val="20"/>
+        </w:rPr>
+        <w:t>ngchm</w:t>
+      </w:r>
+      <w:proofErr w:type="spellEnd"/>
+      <w:proofErr w:type="gramEnd"/>
+      <w:r>
+        <w:rPr>
+          <w:rFonts w:cstheme="minorHAnsi"/>
+          <w:color w:val="000000"/>
+          <w:sz w:val="20"/>
+          <w:szCs w:val="20"/>
+        </w:rPr>
+        <w:t xml:space="preserve"> is located in web root, just the file name (e.g. </w:t>
       </w:r>
       <w:r>
         <w:rPr>
@@ -1770,17 +2552,9 @@
           <w:sz w:val="20"/>
           <w:szCs w:val="20"/>
         </w:rPr>
-        <w:t>‘test_map.ngchm’</w:t>
-      </w:r>
-      <w:r>
-        <w:rPr>
-          <w:rFonts w:cstheme="minorHAnsi"/>
-          <w:color w:val="000000"/>
-          <w:sz w:val="20"/>
-          <w:szCs w:val="20"/>
-        </w:rPr>
-        <w:t xml:space="preserve">) need be provided.  If in a subdirectory, then a path and file name (e.g. </w:t>
-      </w:r>
+        <w:t>‘</w:t>
+      </w:r>
+      <w:proofErr w:type="spellStart"/>
       <w:r>
         <w:rPr>
           <w:rFonts w:cstheme="minorHAnsi"/>
@@ -1790,7 +2564,83 @@
           <w:sz w:val="20"/>
           <w:szCs w:val="20"/>
         </w:rPr>
-        <w:t>‘./subdir1/test_map.ngchm’</w:t>
+        <w:t>test_map.ngchm</w:t>
+      </w:r>
+      <w:proofErr w:type="spellEnd"/>
+      <w:r>
+        <w:rPr>
+          <w:rFonts w:cstheme="minorHAnsi"/>
+          <w:i/>
+          <w:iCs/>
+          <w:color w:val="000000"/>
+          <w:sz w:val="20"/>
+          <w:szCs w:val="20"/>
+        </w:rPr>
+        <w:t>’</w:t>
+      </w:r>
+      <w:r>
+        <w:rPr>
+          <w:rFonts w:cstheme="minorHAnsi"/>
+          <w:color w:val="000000"/>
+          <w:sz w:val="20"/>
+          <w:szCs w:val="20"/>
+        </w:rPr>
+        <w:t>) need be provided.  If in a subdirectory, then a path and file name (</w:t>
+      </w:r>
+      <w:proofErr w:type="gramStart"/>
+      <w:r>
+        <w:rPr>
+          <w:rFonts w:cstheme="minorHAnsi"/>
+          <w:color w:val="000000"/>
+          <w:sz w:val="20"/>
+          <w:szCs w:val="20"/>
+        </w:rPr>
+        <w:t>e.g.</w:t>
+      </w:r>
+      <w:proofErr w:type="gramEnd"/>
+      <w:r>
+        <w:rPr>
+          <w:rFonts w:cstheme="minorHAnsi"/>
+          <w:color w:val="000000"/>
+          <w:sz w:val="20"/>
+          <w:szCs w:val="20"/>
+        </w:rPr>
+        <w:t xml:space="preserve"> </w:t>
+      </w:r>
+      <w:r>
+        <w:rPr>
+          <w:rFonts w:cstheme="minorHAnsi"/>
+          <w:i/>
+          <w:iCs/>
+          <w:color w:val="000000"/>
+          <w:sz w:val="20"/>
+          <w:szCs w:val="20"/>
+        </w:rPr>
+        <w:t>‘./subdir1/</w:t>
+      </w:r>
+      <w:proofErr w:type="spellStart"/>
+      <w:r>
+        <w:rPr>
+          <w:rFonts w:cstheme="minorHAnsi"/>
+          <w:i/>
+          <w:iCs/>
+          <w:color w:val="000000"/>
+          <w:sz w:val="20"/>
+          <w:szCs w:val="20"/>
+        </w:rPr>
+        <w:t>test_map.ngchm</w:t>
+      </w:r>
+      <w:proofErr w:type="spellEnd"/>
+      <w:r>
+        <w:rPr>
+          <w:rFonts w:cstheme="minorHAnsi"/>
+          <w:i/>
+          <w:iCs/>
+          <w:color w:val="000000"/>
+          <w:sz w:val="20"/>
+          <w:szCs w:val="20"/>
+        </w:rPr>
+        <w:t>’</w:t>
       </w:r>
       <w:r>
         <w:rPr>
@@ -1897,14 +2747,25 @@
         </w:rPr>
         <w:t xml:space="preserve"> – The </w:t>
       </w:r>
-      <w:r>
-        <w:rPr>
-          <w:rFonts w:cstheme="minorHAnsi"/>
-          <w:color w:val="000000"/>
-          <w:sz w:val="20"/>
-          <w:szCs w:val="20"/>
-        </w:rPr>
-        <w:t xml:space="preserve">ngchmEmbed </w:t>
+      <w:proofErr w:type="spellStart"/>
+      <w:r>
+        <w:rPr>
+          <w:rFonts w:cstheme="minorHAnsi"/>
+          <w:color w:val="000000"/>
+          <w:sz w:val="20"/>
+          <w:szCs w:val="20"/>
+        </w:rPr>
+        <w:t>ngchmEmbed</w:t>
+      </w:r>
+      <w:proofErr w:type="spellEnd"/>
+      <w:r>
+        <w:rPr>
+          <w:rFonts w:cstheme="minorHAnsi"/>
+          <w:color w:val="000000"/>
+          <w:sz w:val="20"/>
+          <w:szCs w:val="20"/>
+        </w:rPr>
+        <w:t xml:space="preserve"> </w:t>
       </w:r>
       <w:r>
         <w:rPr>
@@ -1931,7 +2792,27 @@
           <w:sz w:val="20"/>
           <w:szCs w:val="20"/>
         </w:rPr>
-        <w:t xml:space="preserve">default parameters necessary for embedding NG-CHM heat maps in your document. Using this optional parameter the user may override </w:t>
+        <w:t xml:space="preserve">default parameters necessary for embedding NG-CHM heat maps in your document. Using this optional </w:t>
+      </w:r>
+      <w:proofErr w:type="gramStart"/>
+      <w:r>
+        <w:rPr>
+          <w:rFonts w:cstheme="minorHAnsi"/>
+          <w:color w:val="000000"/>
+          <w:sz w:val="20"/>
+          <w:szCs w:val="20"/>
+        </w:rPr>
+        <w:t>parameter</w:t>
+      </w:r>
+      <w:proofErr w:type="gramEnd"/>
+      <w:r>
+        <w:rPr>
+          <w:rFonts w:cstheme="minorHAnsi"/>
+          <w:color w:val="000000"/>
+          <w:sz w:val="20"/>
+          <w:szCs w:val="20"/>
+        </w:rPr>
+        <w:t xml:space="preserve"> the user may override </w:t>
       </w:r>
       <w:r>
         <w:rPr>
@@ -2064,6 +2945,7 @@
           <w:szCs w:val="20"/>
         </w:rPr>
       </w:pPr>
+      <w:proofErr w:type="spellStart"/>
       <w:r>
         <w:rPr>
           <w:rFonts w:cstheme="minorHAnsi"/>
@@ -2074,6 +2956,7 @@
         </w:rPr>
         <w:t>widgetPath</w:t>
       </w:r>
+      <w:proofErr w:type="spellEnd"/>
       <w:r>
         <w:rPr>
           <w:rFonts w:cstheme="minorHAnsi"/>
@@ -2092,6 +2975,14 @@
           <w:sz w:val="20"/>
           <w:szCs w:val="20"/>
         </w:rPr>
+        <w:t xml:space="preserve"> 'ngchmWidget-min.js'</w:t>
+      </w:r>
+      <w:r>
+        <w:rPr>
+          <w:rFonts w:cstheme="minorHAnsi"/>
+          <w:sz w:val="20"/>
+          <w:szCs w:val="20"/>
+        </w:rPr>
         <w:t xml:space="preserve"> </w:t>
       </w:r>
       <w:r>
@@ -2102,7 +2993,55 @@
           <w:sz w:val="20"/>
           <w:szCs w:val="20"/>
         </w:rPr>
-        <w:t>'ngchmWidget-min.js'</w:t>
+        <w:t>-</w:t>
+      </w:r>
+      <w:r>
+        <w:rPr>
+          <w:rFonts w:cstheme="minorHAnsi"/>
+          <w:sz w:val="20"/>
+          <w:szCs w:val="20"/>
+        </w:rPr>
+        <w:t xml:space="preserve"> The p</w:t>
+      </w:r>
+      <w:r>
+        <w:rPr>
+          <w:rFonts w:cstheme="minorHAnsi"/>
+          <w:sz w:val="20"/>
+          <w:szCs w:val="20"/>
+        </w:rPr>
+        <w:t xml:space="preserve">ath to </w:t>
+      </w:r>
+      <w:r>
+        <w:rPr>
+          <w:rFonts w:cstheme="minorHAnsi"/>
+          <w:sz w:val="20"/>
+          <w:szCs w:val="20"/>
+        </w:rPr>
+        <w:t>ngchmW</w:t>
+      </w:r>
+      <w:r>
+        <w:rPr>
+          <w:rFonts w:cstheme="minorHAnsi"/>
+          <w:sz w:val="20"/>
+          <w:szCs w:val="20"/>
+        </w:rPr>
+        <w:t>idget</w:t>
+      </w:r>
+      <w:r>
+        <w:rPr>
+          <w:rFonts w:cstheme="minorHAnsi"/>
+          <w:sz w:val="20"/>
+          <w:szCs w:val="20"/>
+        </w:rPr>
+        <w:t>-min.js</w:t>
+      </w:r>
+      <w:r>
+        <w:rPr>
+          <w:rFonts w:cstheme="minorHAnsi"/>
+          <w:sz w:val="20"/>
+          <w:szCs w:val="20"/>
+        </w:rPr>
+        <w:t xml:space="preserve"> file. If in servers top level web content directory, just use file name</w:t>
       </w:r>
       <w:r>
         <w:rPr>
@@ -2115,76 +3054,28 @@
       <w:r>
         <w:rPr>
           <w:rFonts w:cstheme="minorHAnsi"/>
-          <w:b/>
-          <w:bCs/>
-          <w:sz w:val="20"/>
-          <w:szCs w:val="20"/>
-        </w:rPr>
-        <w:t>-</w:t>
-      </w:r>
-      <w:r>
-        <w:rPr>
-          <w:rFonts w:cstheme="minorHAnsi"/>
-          <w:sz w:val="20"/>
-          <w:szCs w:val="20"/>
-        </w:rPr>
-        <w:t xml:space="preserve"> The p</w:t>
-      </w:r>
-      <w:r>
-        <w:rPr>
-          <w:rFonts w:cstheme="minorHAnsi"/>
-          <w:sz w:val="20"/>
-          <w:szCs w:val="20"/>
-        </w:rPr>
-        <w:t xml:space="preserve">ath to </w:t>
-      </w:r>
-      <w:r>
-        <w:rPr>
-          <w:rFonts w:cstheme="minorHAnsi"/>
-          <w:sz w:val="20"/>
-          <w:szCs w:val="20"/>
-        </w:rPr>
-        <w:t>ngchmW</w:t>
-      </w:r>
-      <w:r>
-        <w:rPr>
-          <w:rFonts w:cstheme="minorHAnsi"/>
-          <w:sz w:val="20"/>
-          <w:szCs w:val="20"/>
-        </w:rPr>
-        <w:t>idget</w:t>
-      </w:r>
-      <w:r>
-        <w:rPr>
-          <w:rFonts w:cstheme="minorHAnsi"/>
-          <w:sz w:val="20"/>
-          <w:szCs w:val="20"/>
-        </w:rPr>
-        <w:t>-min.js</w:t>
-      </w:r>
-      <w:r>
-        <w:rPr>
-          <w:rFonts w:cstheme="minorHAnsi"/>
-          <w:sz w:val="20"/>
-          <w:szCs w:val="20"/>
-        </w:rPr>
-        <w:t xml:space="preserve"> file. If in servers top level web content directory, just use file name</w:t>
-      </w:r>
-      <w:r>
-        <w:rPr>
-          <w:rFonts w:cstheme="minorHAnsi"/>
-          <w:sz w:val="20"/>
-          <w:szCs w:val="20"/>
-        </w:rPr>
-        <w:t xml:space="preserve"> </w:t>
-      </w:r>
-      <w:r>
-        <w:rPr>
-          <w:rFonts w:cstheme="minorHAnsi"/>
-          <w:sz w:val="20"/>
-          <w:szCs w:val="20"/>
-        </w:rPr>
-        <w:t>to path to another sub-directory within web content: e.g. './</w:t>
+          <w:sz w:val="20"/>
+          <w:szCs w:val="20"/>
+        </w:rPr>
+        <w:t xml:space="preserve">to path to another sub-directory within web content: </w:t>
+      </w:r>
+      <w:proofErr w:type="gramStart"/>
+      <w:r>
+        <w:rPr>
+          <w:rFonts w:cstheme="minorHAnsi"/>
+          <w:sz w:val="20"/>
+          <w:szCs w:val="20"/>
+        </w:rPr>
+        <w:t>e.g.</w:t>
+      </w:r>
+      <w:proofErr w:type="gramEnd"/>
+      <w:r>
+        <w:rPr>
+          <w:rFonts w:cstheme="minorHAnsi"/>
+          <w:sz w:val="20"/>
+          <w:szCs w:val="20"/>
+        </w:rPr>
+        <w:t xml:space="preserve"> './</w:t>
       </w:r>
       <w:r>
         <w:rPr>
@@ -2263,7 +3154,25 @@
           <w:sz w:val="20"/>
           <w:szCs w:val="20"/>
         </w:rPr>
-        <w:t>Optional configuration for scrolling within the iFrame containing the embedded heat map.</w:t>
+        <w:t xml:space="preserve">Optional configuration for scrolling within the </w:t>
+      </w:r>
+      <w:proofErr w:type="spellStart"/>
+      <w:r>
+        <w:rPr>
+          <w:rFonts w:cstheme="minorHAnsi"/>
+          <w:sz w:val="20"/>
+          <w:szCs w:val="20"/>
+        </w:rPr>
+        <w:t>iFrame</w:t>
+      </w:r>
+      <w:proofErr w:type="spellEnd"/>
+      <w:r>
+        <w:rPr>
+          <w:rFonts w:cstheme="minorHAnsi"/>
+          <w:sz w:val="20"/>
+          <w:szCs w:val="20"/>
+        </w:rPr>
+        <w:t xml:space="preserve"> containing the embedded heat map.</w:t>
       </w:r>
     </w:p>
     <w:p>
@@ -2303,7 +3212,41 @@
           <w:sz w:val="20"/>
           <w:szCs w:val="20"/>
         </w:rPr>
-        <w:t>"height:100vh; width:100vw; border-style:none;"</w:t>
+        <w:t xml:space="preserve">"height:100vh; width:100vw; </w:t>
+      </w:r>
+      <w:proofErr w:type="spellStart"/>
+      <w:r>
+        <w:rPr>
+          <w:rFonts w:cstheme="minorHAnsi"/>
+          <w:b/>
+          <w:bCs/>
+          <w:sz w:val="20"/>
+          <w:szCs w:val="20"/>
+        </w:rPr>
+        <w:t>border-</w:t>
+      </w:r>
+      <w:proofErr w:type="gramStart"/>
+      <w:r>
+        <w:rPr>
+          <w:rFonts w:cstheme="minorHAnsi"/>
+          <w:b/>
+          <w:bCs/>
+          <w:sz w:val="20"/>
+          <w:szCs w:val="20"/>
+        </w:rPr>
+        <w:t>style:none</w:t>
+      </w:r>
+      <w:proofErr w:type="spellEnd"/>
+      <w:proofErr w:type="gramEnd"/>
+      <w:r>
+        <w:rPr>
+          <w:rFonts w:cstheme="minorHAnsi"/>
+          <w:b/>
+          <w:bCs/>
+          <w:sz w:val="20"/>
+          <w:szCs w:val="20"/>
+        </w:rPr>
+        <w:t>;"</w:t>
       </w:r>
       <w:r>
         <w:rPr>
@@ -2337,7 +3280,25 @@
           <w:sz w:val="20"/>
           <w:szCs w:val="20"/>
         </w:rPr>
-        <w:t xml:space="preserve"> iFrame containing the embedded heat map.</w:t>
+        <w:t xml:space="preserve"> </w:t>
+      </w:r>
+      <w:proofErr w:type="spellStart"/>
+      <w:r>
+        <w:rPr>
+          <w:rFonts w:cstheme="minorHAnsi"/>
+          <w:sz w:val="20"/>
+          <w:szCs w:val="20"/>
+        </w:rPr>
+        <w:t>iFrame</w:t>
+      </w:r>
+      <w:proofErr w:type="spellEnd"/>
+      <w:r>
+        <w:rPr>
+          <w:rFonts w:cstheme="minorHAnsi"/>
+          <w:sz w:val="20"/>
+          <w:szCs w:val="20"/>
+        </w:rPr>
+        <w:t xml:space="preserve"> containing the embedded heat map.</w:t>
       </w:r>
     </w:p>
     <w:p>
@@ -2377,7 +3338,17 @@
           <w:sz w:val="20"/>
           <w:szCs w:val="20"/>
         </w:rPr>
-        <w:t>'allow-scripts allow-same-origin allow-popups allow-forms allow-modals allow-downloads'</w:t>
+        <w:t xml:space="preserve">'allow-scripts allow-same-origin allow-popups allow-forms allow-modals allow-downloads' </w:t>
+      </w:r>
+      <w:r>
+        <w:rPr>
+          <w:rFonts w:cstheme="minorHAnsi"/>
+          <w:b/>
+          <w:bCs/>
+          <w:sz w:val="20"/>
+          <w:szCs w:val="20"/>
+        </w:rPr>
+        <w:t>–</w:t>
       </w:r>
       <w:r>
         <w:rPr>
@@ -2392,30 +3363,28 @@
       <w:r>
         <w:rPr>
           <w:rFonts w:cstheme="minorHAnsi"/>
-          <w:b/>
-          <w:bCs/>
-          <w:sz w:val="20"/>
-          <w:szCs w:val="20"/>
-        </w:rPr>
-        <w:t>–</w:t>
-      </w:r>
-      <w:r>
-        <w:rPr>
-          <w:rFonts w:cstheme="minorHAnsi"/>
-          <w:b/>
-          <w:bCs/>
-          <w:sz w:val="20"/>
-          <w:szCs w:val="20"/>
-        </w:rPr>
-        <w:t xml:space="preserve"> </w:t>
-      </w:r>
-      <w:r>
-        <w:rPr>
-          <w:rFonts w:cstheme="minorHAnsi"/>
-          <w:sz w:val="20"/>
-          <w:szCs w:val="20"/>
-        </w:rPr>
-        <w:t xml:space="preserve">Sandbox parameters to be applied to the iFrame containing the NG-CHM. </w:t>
+          <w:sz w:val="20"/>
+          <w:szCs w:val="20"/>
+        </w:rPr>
+        <w:t xml:space="preserve">Sandbox parameters to be applied to the </w:t>
+      </w:r>
+      <w:proofErr w:type="spellStart"/>
+      <w:r>
+        <w:rPr>
+          <w:rFonts w:cstheme="minorHAnsi"/>
+          <w:sz w:val="20"/>
+          <w:szCs w:val="20"/>
+        </w:rPr>
+        <w:t>iFrame</w:t>
+      </w:r>
+      <w:proofErr w:type="spellEnd"/>
+      <w:r>
+        <w:rPr>
+          <w:rFonts w:cstheme="minorHAnsi"/>
+          <w:sz w:val="20"/>
+          <w:szCs w:val="20"/>
+        </w:rPr>
+        <w:t xml:space="preserve"> containing the NG-CHM. </w:t>
       </w:r>
       <w:r>
         <w:rPr>
@@ -2445,15 +3414,27 @@
           <w:szCs w:val="20"/>
         </w:rPr>
       </w:pPr>
-      <w:r>
-        <w:rPr>
-          <w:rFonts w:cstheme="minorHAnsi"/>
-          <w:b/>
-          <w:bCs/>
-          <w:sz w:val="20"/>
-          <w:szCs w:val="20"/>
-        </w:rPr>
-        <w:t xml:space="preserve">docStyle: </w:t>
+      <w:proofErr w:type="spellStart"/>
+      <w:r>
+        <w:rPr>
+          <w:rFonts w:cstheme="minorHAnsi"/>
+          <w:b/>
+          <w:bCs/>
+          <w:sz w:val="20"/>
+          <w:szCs w:val="20"/>
+        </w:rPr>
+        <w:t>docStyle</w:t>
+      </w:r>
+      <w:proofErr w:type="spellEnd"/>
+      <w:r>
+        <w:rPr>
+          <w:rFonts w:cstheme="minorHAnsi"/>
+          <w:b/>
+          <w:bCs/>
+          <w:sz w:val="20"/>
+          <w:szCs w:val="20"/>
+        </w:rPr>
+        <w:t xml:space="preserve">: </w:t>
       </w:r>
       <w:r>
         <w:rPr>
@@ -2489,7 +3470,25 @@
           <w:sz w:val="20"/>
           <w:szCs w:val="20"/>
         </w:rPr>
-        <w:t xml:space="preserve"> Style of the top-level DIV within the embedded iFrame.</w:t>
+        <w:t xml:space="preserve"> Style of the top-level DIV within the embedded </w:t>
+      </w:r>
+      <w:proofErr w:type="spellStart"/>
+      <w:r>
+        <w:rPr>
+          <w:rFonts w:cstheme="minorHAnsi"/>
+          <w:sz w:val="20"/>
+          <w:szCs w:val="20"/>
+        </w:rPr>
+        <w:t>iFrame</w:t>
+      </w:r>
+      <w:proofErr w:type="spellEnd"/>
+      <w:r>
+        <w:rPr>
+          <w:rFonts w:cstheme="minorHAnsi"/>
+          <w:sz w:val="20"/>
+          <w:szCs w:val="20"/>
+        </w:rPr>
+        <w:t>.</w:t>
       </w:r>
     </w:p>
     <w:p>
@@ -2511,15 +3510,27 @@
           <w:szCs w:val="20"/>
         </w:rPr>
       </w:pPr>
-      <w:r>
-        <w:rPr>
-          <w:rFonts w:cstheme="minorHAnsi"/>
-          <w:b/>
-          <w:bCs/>
-          <w:sz w:val="20"/>
-          <w:szCs w:val="20"/>
-        </w:rPr>
-        <w:t xml:space="preserve">embedStyle: </w:t>
+      <w:proofErr w:type="spellStart"/>
+      <w:r>
+        <w:rPr>
+          <w:rFonts w:cstheme="minorHAnsi"/>
+          <w:b/>
+          <w:bCs/>
+          <w:sz w:val="20"/>
+          <w:szCs w:val="20"/>
+        </w:rPr>
+        <w:t>embedStyle</w:t>
+      </w:r>
+      <w:proofErr w:type="spellEnd"/>
+      <w:r>
+        <w:rPr>
+          <w:rFonts w:cstheme="minorHAnsi"/>
+          <w:b/>
+          <w:bCs/>
+          <w:sz w:val="20"/>
+          <w:szCs w:val="20"/>
+        </w:rPr>
+        <w:t xml:space="preserve">: </w:t>
       </w:r>
       <w:r>
         <w:rPr>
@@ -2603,8 +3614,9 @@
           <w:sz w:val="32"/>
           <w:szCs w:val="32"/>
         </w:rPr>
-        <w:t>Function: embed</w:t>
-      </w:r>
+        <w:t xml:space="preserve">Function: </w:t>
+      </w:r>
+      <w:proofErr w:type="spellStart"/>
       <w:r>
         <w:rPr>
           <w:b/>
@@ -2612,7 +3624,7 @@
           <w:sz w:val="32"/>
           <w:szCs w:val="32"/>
         </w:rPr>
-        <w:t>Expandable</w:t>
+        <w:t>embed</w:t>
       </w:r>
       <w:r>
         <w:rPr>
@@ -2621,8 +3633,18 @@
           <w:sz w:val="32"/>
           <w:szCs w:val="32"/>
         </w:rPr>
+        <w:t>Expandable</w:t>
+      </w:r>
+      <w:r>
+        <w:rPr>
+          <w:b/>
+          <w:bCs/>
+          <w:sz w:val="32"/>
+          <w:szCs w:val="32"/>
+        </w:rPr>
         <w:t>NGCHM</w:t>
       </w:r>
+      <w:proofErr w:type="spellEnd"/>
     </w:p>
     <w:p>
       <w:pPr>
@@ -2647,6 +3669,7 @@
           <w:shd w:val="clear" w:color="auto" w:fill="E8F2FE"/>
         </w:rPr>
       </w:pPr>
+      <w:proofErr w:type="spellStart"/>
       <w:r>
         <w:rPr>
           <w:rFonts w:cstheme="minorHAnsi"/>
@@ -2655,7 +3678,62 @@
           <w:sz w:val="24"/>
           <w:szCs w:val="24"/>
         </w:rPr>
-        <w:t>embedExpandableNGCHM (selector, srcType, srcSpec, params = {})</w:t>
+        <w:t>embedExpandableNGCHM</w:t>
+      </w:r>
+      <w:proofErr w:type="spellEnd"/>
+      <w:r>
+        <w:rPr>
+          <w:rFonts w:cstheme="minorHAnsi"/>
+          <w:b/>
+          <w:bCs/>
+          <w:sz w:val="24"/>
+          <w:szCs w:val="24"/>
+        </w:rPr>
+        <w:t xml:space="preserve"> (selector, </w:t>
+      </w:r>
+      <w:proofErr w:type="spellStart"/>
+      <w:r>
+        <w:rPr>
+          <w:rFonts w:cstheme="minorHAnsi"/>
+          <w:b/>
+          <w:bCs/>
+          <w:sz w:val="24"/>
+          <w:szCs w:val="24"/>
+        </w:rPr>
+        <w:t>srcType</w:t>
+      </w:r>
+      <w:proofErr w:type="spellEnd"/>
+      <w:r>
+        <w:rPr>
+          <w:rFonts w:cstheme="minorHAnsi"/>
+          <w:b/>
+          <w:bCs/>
+          <w:sz w:val="24"/>
+          <w:szCs w:val="24"/>
+        </w:rPr>
+        <w:t xml:space="preserve">, </w:t>
+      </w:r>
+      <w:proofErr w:type="spellStart"/>
+      <w:r>
+        <w:rPr>
+          <w:rFonts w:cstheme="minorHAnsi"/>
+          <w:b/>
+          <w:bCs/>
+          <w:sz w:val="24"/>
+          <w:szCs w:val="24"/>
+        </w:rPr>
+        <w:t>srcSpec</w:t>
+      </w:r>
+      <w:proofErr w:type="spellEnd"/>
+      <w:r>
+        <w:rPr>
+          <w:rFonts w:cstheme="minorHAnsi"/>
+          <w:b/>
+          <w:bCs/>
+          <w:sz w:val="24"/>
+          <w:szCs w:val="24"/>
+        </w:rPr>
+        <w:t>, params = {})</w:t>
       </w:r>
     </w:p>
     <w:p>
@@ -2831,6 +3909,7 @@
         </w:rPr>
         <w:tab/>
       </w:r>
+      <w:proofErr w:type="spellStart"/>
       <w:r>
         <w:rPr>
           <w:rFonts w:cstheme="minorHAnsi"/>
@@ -2851,15 +3930,27 @@
         </w:rPr>
         <w:t>rcType</w:t>
       </w:r>
-      <w:r>
-        <w:rPr>
-          <w:rFonts w:cstheme="minorHAnsi"/>
-          <w:color w:val="000000"/>
-          <w:sz w:val="20"/>
-          <w:szCs w:val="20"/>
-        </w:rPr>
-        <w:t xml:space="preserve"> - A string parameter containing source type for the provided SrcSpec</w:t>
-      </w:r>
+      <w:proofErr w:type="spellEnd"/>
+      <w:r>
+        <w:rPr>
+          <w:rFonts w:cstheme="minorHAnsi"/>
+          <w:color w:val="000000"/>
+          <w:sz w:val="20"/>
+          <w:szCs w:val="20"/>
+        </w:rPr>
+        <w:t xml:space="preserve"> - A string parameter containing source type for the provided </w:t>
+      </w:r>
+      <w:proofErr w:type="spellStart"/>
+      <w:r>
+        <w:rPr>
+          <w:rFonts w:cstheme="minorHAnsi"/>
+          <w:color w:val="000000"/>
+          <w:sz w:val="20"/>
+          <w:szCs w:val="20"/>
+        </w:rPr>
+        <w:t>SrcSpec</w:t>
+      </w:r>
+      <w:proofErr w:type="spellEnd"/>
     </w:p>
     <w:p>
       <w:pPr>
@@ -2884,8 +3975,20 @@
           <w:sz w:val="20"/>
           <w:szCs w:val="20"/>
         </w:rPr>
-        <w:t>Valid SrcTypes</w:t>
-      </w:r>
+        <w:t xml:space="preserve">Valid </w:t>
+      </w:r>
+      <w:proofErr w:type="spellStart"/>
+      <w:r>
+        <w:rPr>
+          <w:rFonts w:cstheme="minorHAnsi"/>
+          <w:b/>
+          <w:color w:val="000000"/>
+          <w:sz w:val="20"/>
+          <w:szCs w:val="20"/>
+        </w:rPr>
+        <w:t>SrcTypes</w:t>
+      </w:r>
+      <w:proofErr w:type="spellEnd"/>
       <w:r>
         <w:rPr>
           <w:rFonts w:cstheme="minorHAnsi"/>
@@ -2915,6 +4018,7 @@
           <w:szCs w:val="20"/>
         </w:rPr>
       </w:pPr>
+      <w:proofErr w:type="spellStart"/>
       <w:r>
         <w:rPr>
           <w:rFonts w:cstheme="minorHAnsi"/>
@@ -2926,6 +4030,7 @@
         </w:rPr>
         <w:t>fileName</w:t>
       </w:r>
+      <w:proofErr w:type="spellEnd"/>
       <w:r>
         <w:rPr>
           <w:rFonts w:cstheme="minorHAnsi"/>
@@ -2951,7 +4056,17 @@
           <w:sz w:val="20"/>
           <w:szCs w:val="20"/>
         </w:rPr>
-        <w:t>of a</w:t>
+        <w:t xml:space="preserve">of </w:t>
+      </w:r>
+      <w:proofErr w:type="gramStart"/>
+      <w:r>
+        <w:rPr>
+          <w:rFonts w:cstheme="minorHAnsi"/>
+          <w:color w:val="000000"/>
+          <w:sz w:val="20"/>
+          <w:szCs w:val="20"/>
+        </w:rPr>
+        <w:t>a</w:t>
       </w:r>
       <w:r>
         <w:rPr>
@@ -2969,8 +4084,40 @@
           <w:sz w:val="20"/>
           <w:szCs w:val="20"/>
         </w:rPr>
-        <w:t xml:space="preserve"> .ngchm file will be provided as the SrcSpec</w:t>
-      </w:r>
+        <w:t xml:space="preserve"> .</w:t>
+      </w:r>
+      <w:proofErr w:type="spellStart"/>
+      <w:r>
+        <w:rPr>
+          <w:rFonts w:cstheme="minorHAnsi"/>
+          <w:color w:val="000000"/>
+          <w:sz w:val="20"/>
+          <w:szCs w:val="20"/>
+        </w:rPr>
+        <w:t>ngchm</w:t>
+      </w:r>
+      <w:proofErr w:type="spellEnd"/>
+      <w:proofErr w:type="gramEnd"/>
+      <w:r>
+        <w:rPr>
+          <w:rFonts w:cstheme="minorHAnsi"/>
+          <w:color w:val="000000"/>
+          <w:sz w:val="20"/>
+          <w:szCs w:val="20"/>
+        </w:rPr>
+        <w:t xml:space="preserve"> file will be provided as the </w:t>
+      </w:r>
+      <w:proofErr w:type="spellStart"/>
+      <w:r>
+        <w:rPr>
+          <w:rFonts w:cstheme="minorHAnsi"/>
+          <w:color w:val="000000"/>
+          <w:sz w:val="20"/>
+          <w:szCs w:val="20"/>
+        </w:rPr>
+        <w:t>SrcSpec</w:t>
+      </w:r>
+      <w:proofErr w:type="spellEnd"/>
       <w:r>
         <w:rPr>
           <w:rFonts w:cstheme="minorHAnsi"/>
@@ -3017,8 +4164,19 @@
           <w:sz w:val="20"/>
           <w:szCs w:val="20"/>
         </w:rPr>
-        <w:t xml:space="preserve"> – Specifies that a base64 string will be provided as the SrcSpec</w:t>
-      </w:r>
+        <w:t xml:space="preserve"> – Specifies that a base64 string will be provided as the </w:t>
+      </w:r>
+      <w:proofErr w:type="spellStart"/>
+      <w:r>
+        <w:rPr>
+          <w:rFonts w:cstheme="minorHAnsi"/>
+          <w:color w:val="000000"/>
+          <w:sz w:val="20"/>
+          <w:szCs w:val="20"/>
+        </w:rPr>
+        <w:t>SrcSpec</w:t>
+      </w:r>
+      <w:proofErr w:type="spellEnd"/>
       <w:r>
         <w:rPr>
           <w:rFonts w:cstheme="minorHAnsi"/>
@@ -3065,8 +4223,164 @@
           <w:sz w:val="20"/>
           <w:szCs w:val="20"/>
         </w:rPr>
-        <w:t xml:space="preserve"> – Specifies that a blob object will be provided as the SrcSpec. </w:t>
-      </w:r>
+        <w:t xml:space="preserve"> – Specifies that a blob object will be provided as the </w:t>
+      </w:r>
+      <w:proofErr w:type="spellStart"/>
+      <w:r>
+        <w:rPr>
+          <w:rFonts w:cstheme="minorHAnsi"/>
+          <w:color w:val="000000"/>
+          <w:sz w:val="20"/>
+          <w:szCs w:val="20"/>
+        </w:rPr>
+        <w:t>SrcSpec</w:t>
+      </w:r>
+      <w:proofErr w:type="spellEnd"/>
+      <w:r>
+        <w:rPr>
+          <w:rFonts w:cstheme="minorHAnsi"/>
+          <w:color w:val="000000"/>
+          <w:sz w:val="20"/>
+          <w:szCs w:val="20"/>
+        </w:rPr>
+        <w:t xml:space="preserve">. </w:t>
+      </w:r>
+    </w:p>
+    <w:p>
+      <w:pPr>
+        <w:pStyle w:val="ListParagraph"/>
+        <w:numPr>
+          <w:ilvl w:val="0"/>
+          <w:numId w:val="2"/>
+        </w:numPr>
+        <w:autoSpaceDE w:val="0"/>
+        <w:autoSpaceDN w:val="0"/>
+        <w:adjustRightInd w:val="0"/>
+        <w:spacing w:after="0" w:line="240" w:lineRule="auto"/>
+        <w:rPr>
+          <w:rFonts w:cstheme="minorHAnsi"/>
+          <w:color w:val="000000"/>
+          <w:sz w:val="20"/>
+          <w:szCs w:val="20"/>
+        </w:rPr>
+      </w:pPr>
+      <w:proofErr w:type="spellStart"/>
+      <w:r>
+        <w:rPr>
+          <w:rFonts w:cstheme="minorHAnsi"/>
+          <w:b/>
+          <w:bCs/>
+          <w:color w:val="000000"/>
+          <w:sz w:val="20"/>
+          <w:szCs w:val="20"/>
+        </w:rPr>
+        <w:t>url</w:t>
+      </w:r>
+      <w:proofErr w:type="spellEnd"/>
+      <w:r>
+        <w:rPr>
+          <w:rFonts w:cstheme="minorHAnsi"/>
+          <w:b/>
+          <w:bCs/>
+          <w:color w:val="000000"/>
+          <w:sz w:val="20"/>
+          <w:szCs w:val="20"/>
+        </w:rPr>
+        <w:t xml:space="preserve"> </w:t>
+      </w:r>
+      <w:r>
+        <w:rPr>
+          <w:rFonts w:cstheme="minorHAnsi"/>
+          <w:color w:val="000000"/>
+          <w:sz w:val="20"/>
+          <w:szCs w:val="20"/>
+        </w:rPr>
+        <w:t xml:space="preserve">– Specifies that a URL path to </w:t>
+      </w:r>
+      <w:proofErr w:type="gramStart"/>
+      <w:r>
+        <w:rPr>
+          <w:rFonts w:cstheme="minorHAnsi"/>
+          <w:color w:val="000000"/>
+          <w:sz w:val="20"/>
+          <w:szCs w:val="20"/>
+        </w:rPr>
+        <w:t>a</w:t>
+      </w:r>
+      <w:r>
+        <w:rPr>
+          <w:rFonts w:cstheme="minorHAnsi"/>
+          <w:color w:val="000000"/>
+          <w:sz w:val="20"/>
+          <w:szCs w:val="20"/>
+        </w:rPr>
+        <w:t>n</w:t>
+      </w:r>
+      <w:r>
+        <w:rPr>
+          <w:rFonts w:cstheme="minorHAnsi"/>
+          <w:color w:val="000000"/>
+          <w:sz w:val="20"/>
+          <w:szCs w:val="20"/>
+        </w:rPr>
+        <w:t xml:space="preserve"> .</w:t>
+      </w:r>
+      <w:proofErr w:type="spellStart"/>
+      <w:r>
+        <w:rPr>
+          <w:rFonts w:cstheme="minorHAnsi"/>
+          <w:color w:val="000000"/>
+          <w:sz w:val="20"/>
+          <w:szCs w:val="20"/>
+        </w:rPr>
+        <w:t>ngchm</w:t>
+      </w:r>
+      <w:proofErr w:type="spellEnd"/>
+      <w:proofErr w:type="gramEnd"/>
+      <w:r>
+        <w:rPr>
+          <w:rFonts w:cstheme="minorHAnsi"/>
+          <w:color w:val="000000"/>
+          <w:sz w:val="20"/>
+          <w:szCs w:val="20"/>
+        </w:rPr>
+        <w:t xml:space="preserve"> will be provided as the </w:t>
+      </w:r>
+      <w:proofErr w:type="spellStart"/>
+      <w:r>
+        <w:rPr>
+          <w:rFonts w:cstheme="minorHAnsi"/>
+          <w:color w:val="000000"/>
+          <w:sz w:val="20"/>
+          <w:szCs w:val="20"/>
+        </w:rPr>
+        <w:t>SrcSpec</w:t>
+      </w:r>
+      <w:proofErr w:type="spellEnd"/>
+      <w:r>
+        <w:rPr>
+          <w:rFonts w:cstheme="minorHAnsi"/>
+          <w:color w:val="000000"/>
+          <w:sz w:val="20"/>
+          <w:szCs w:val="20"/>
+        </w:rPr>
+        <w:t>.</w:t>
+      </w:r>
+    </w:p>
+    <w:p>
+      <w:pPr>
+        <w:autoSpaceDE w:val="0"/>
+        <w:autoSpaceDN w:val="0"/>
+        <w:adjustRightInd w:val="0"/>
+        <w:spacing w:after="0" w:line="240" w:lineRule="auto"/>
+        <w:ind w:left="2160"/>
+        <w:rPr>
+          <w:rFonts w:cstheme="minorHAnsi"/>
+          <w:color w:val="000000"/>
+          <w:sz w:val="20"/>
+          <w:szCs w:val="20"/>
+        </w:rPr>
+      </w:pPr>
     </w:p>
     <w:p>
       <w:pPr>
@@ -3092,6 +4406,7 @@
         </w:rPr>
         <w:tab/>
       </w:r>
+      <w:proofErr w:type="spellStart"/>
       <w:r>
         <w:rPr>
           <w:rFonts w:cstheme="minorHAnsi"/>
@@ -3110,7 +4425,18 @@
           <w:sz w:val="20"/>
           <w:szCs w:val="20"/>
         </w:rPr>
-        <w:t xml:space="preserve">rcSpec </w:t>
+        <w:t>rcSpec</w:t>
+      </w:r>
+      <w:proofErr w:type="spellEnd"/>
+      <w:r>
+        <w:rPr>
+          <w:rFonts w:cstheme="minorHAnsi"/>
+          <w:b/>
+          <w:color w:val="000000"/>
+          <w:sz w:val="20"/>
+          <w:szCs w:val="20"/>
+        </w:rPr>
+        <w:t xml:space="preserve"> </w:t>
       </w:r>
       <w:r>
         <w:rPr>
@@ -3218,7 +4544,47 @@
           <w:sz w:val="20"/>
           <w:szCs w:val="20"/>
         </w:rPr>
-        <w:t xml:space="preserve"> – The ngchmEmbed library provides the default parameters necessary for embedding NG-CHM heat maps in your document. Using this optional parameter the user may override some or all of those defaults.</w:t>
+        <w:t xml:space="preserve"> – The </w:t>
+      </w:r>
+      <w:proofErr w:type="spellStart"/>
+      <w:r>
+        <w:rPr>
+          <w:rFonts w:cstheme="minorHAnsi"/>
+          <w:color w:val="000000"/>
+          <w:sz w:val="20"/>
+          <w:szCs w:val="20"/>
+        </w:rPr>
+        <w:t>ngchmEmbed</w:t>
+      </w:r>
+      <w:proofErr w:type="spellEnd"/>
+      <w:r>
+        <w:rPr>
+          <w:rFonts w:cstheme="minorHAnsi"/>
+          <w:color w:val="000000"/>
+          <w:sz w:val="20"/>
+          <w:szCs w:val="20"/>
+        </w:rPr>
+        <w:t xml:space="preserve"> library provides the default parameters necessary for embedding NG-CHM heat maps in your document. Using this optional </w:t>
+      </w:r>
+      <w:proofErr w:type="gramStart"/>
+      <w:r>
+        <w:rPr>
+          <w:rFonts w:cstheme="minorHAnsi"/>
+          <w:color w:val="000000"/>
+          <w:sz w:val="20"/>
+          <w:szCs w:val="20"/>
+        </w:rPr>
+        <w:t>parameter</w:t>
+      </w:r>
+      <w:proofErr w:type="gramEnd"/>
+      <w:r>
+        <w:rPr>
+          <w:rFonts w:cstheme="minorHAnsi"/>
+          <w:color w:val="000000"/>
+          <w:sz w:val="20"/>
+          <w:szCs w:val="20"/>
+        </w:rPr>
+        <w:t xml:space="preserve"> the user may override some or all of those defaults.</w:t>
       </w:r>
     </w:p>
     <w:p>
@@ -3320,24 +4686,67 @@
           <w:szCs w:val="20"/>
         </w:rPr>
       </w:pPr>
-      <w:r>
-        <w:rPr>
-          <w:rFonts w:cstheme="minorHAnsi"/>
-          <w:b/>
-          <w:bCs/>
-          <w:sz w:val="20"/>
-          <w:szCs w:val="20"/>
-        </w:rPr>
-        <w:t xml:space="preserve">thumbStyle: </w:t>
-      </w:r>
-      <w:r>
-        <w:rPr>
-          <w:b/>
-          <w:bCs/>
-          <w:sz w:val="20"/>
-          <w:szCs w:val="20"/>
-        </w:rPr>
-        <w:t>‘height: 150px; width: 150px; border-style:none;</w:t>
+      <w:proofErr w:type="spellStart"/>
+      <w:r>
+        <w:rPr>
+          <w:rFonts w:cstheme="minorHAnsi"/>
+          <w:b/>
+          <w:bCs/>
+          <w:sz w:val="20"/>
+          <w:szCs w:val="20"/>
+        </w:rPr>
+        <w:t>thumbStyle</w:t>
+      </w:r>
+      <w:proofErr w:type="spellEnd"/>
+      <w:r>
+        <w:rPr>
+          <w:rFonts w:cstheme="minorHAnsi"/>
+          <w:b/>
+          <w:bCs/>
+          <w:sz w:val="20"/>
+          <w:szCs w:val="20"/>
+        </w:rPr>
+        <w:t xml:space="preserve">: </w:t>
+      </w:r>
+      <w:r>
+        <w:rPr>
+          <w:b/>
+          <w:bCs/>
+          <w:sz w:val="20"/>
+          <w:szCs w:val="20"/>
+        </w:rPr>
+        <w:t xml:space="preserve">‘height: 150px; width: 150px; </w:t>
+      </w:r>
+      <w:proofErr w:type="spellStart"/>
+      <w:r>
+        <w:rPr>
+          <w:b/>
+          <w:bCs/>
+          <w:sz w:val="20"/>
+          <w:szCs w:val="20"/>
+        </w:rPr>
+        <w:t>border-</w:t>
+      </w:r>
+      <w:proofErr w:type="gramStart"/>
+      <w:r>
+        <w:rPr>
+          <w:b/>
+          <w:bCs/>
+          <w:sz w:val="20"/>
+          <w:szCs w:val="20"/>
+        </w:rPr>
+        <w:t>style:none</w:t>
+      </w:r>
+      <w:proofErr w:type="spellEnd"/>
+      <w:proofErr w:type="gramEnd"/>
+      <w:r>
+        <w:rPr>
+          <w:b/>
+          <w:bCs/>
+          <w:sz w:val="20"/>
+          <w:szCs w:val="20"/>
+        </w:rPr>
+        <w:t>;</w:t>
       </w:r>
       <w:r>
         <w:rPr>
@@ -3381,15 +4790,7 @@
           <w:sz w:val="20"/>
           <w:szCs w:val="20"/>
         </w:rPr>
-        <w:t>The display</w:t>
-      </w:r>
-      <w:r>
-        <w:rPr>
-          <w:rFonts w:cstheme="minorHAnsi"/>
-          <w:sz w:val="20"/>
-          <w:szCs w:val="20"/>
-        </w:rPr>
-        <w:t xml:space="preserve"> style for the thumbnail on the html page.</w:t>
+        <w:t>The display style for the thumbnail on the html page.</w:t>
       </w:r>
     </w:p>
     <w:p>
@@ -3427,15 +4828,61 @@
           <w:sz w:val="20"/>
           <w:szCs w:val="20"/>
         </w:rPr>
-        <w:t xml:space="preserve">The file name for the thumbnail image to be displayed.  A file name (following the same location and pathing rules as the .ngchm file name) or a base64 image for a thumbnail image may be provided as an override.  The user is encouraged to use a thumbnail that matches the map to be displayed.  The </w:t>
-      </w:r>
-      <w:r>
-        <w:rPr>
-          <w:rFonts w:cstheme="minorHAnsi"/>
-          <w:sz w:val="20"/>
-          <w:szCs w:val="20"/>
-        </w:rPr>
-        <w:t>NG-CHM Viewer application contains a feature for creating thumbnail .png files from an open NG-CHM</w:t>
+        <w:t xml:space="preserve">The file name for the thumbnail image to be displayed.  A file name (following the same location and pathing rules as </w:t>
+      </w:r>
+      <w:proofErr w:type="gramStart"/>
+      <w:r>
+        <w:rPr>
+          <w:rFonts w:cstheme="minorHAnsi"/>
+          <w:sz w:val="20"/>
+          <w:szCs w:val="20"/>
+        </w:rPr>
+        <w:t>the .</w:t>
+      </w:r>
+      <w:proofErr w:type="spellStart"/>
+      <w:r>
+        <w:rPr>
+          <w:rFonts w:cstheme="minorHAnsi"/>
+          <w:sz w:val="20"/>
+          <w:szCs w:val="20"/>
+        </w:rPr>
+        <w:t>ngchm</w:t>
+      </w:r>
+      <w:proofErr w:type="spellEnd"/>
+      <w:proofErr w:type="gramEnd"/>
+      <w:r>
+        <w:rPr>
+          <w:rFonts w:cstheme="minorHAnsi"/>
+          <w:sz w:val="20"/>
+          <w:szCs w:val="20"/>
+        </w:rPr>
+        <w:t xml:space="preserve"> file name) or a base64 image for a thumbnail image may be provided as an override.  The user is encouraged to use a thumbnail that matches the map to be displayed.  The </w:t>
+      </w:r>
+      <w:r>
+        <w:rPr>
+          <w:rFonts w:cstheme="minorHAnsi"/>
+          <w:sz w:val="20"/>
+          <w:szCs w:val="20"/>
+        </w:rPr>
+        <w:t>NG-CHM Viewer application contains a feature for creating thumbnail .</w:t>
+      </w:r>
+      <w:proofErr w:type="spellStart"/>
+      <w:r>
+        <w:rPr>
+          <w:rFonts w:cstheme="minorHAnsi"/>
+          <w:sz w:val="20"/>
+          <w:szCs w:val="20"/>
+        </w:rPr>
+        <w:t>png</w:t>
+      </w:r>
+      <w:proofErr w:type="spellEnd"/>
+      <w:r>
+        <w:rPr>
+          <w:rFonts w:cstheme="minorHAnsi"/>
+          <w:sz w:val="20"/>
+          <w:szCs w:val="20"/>
+        </w:rPr>
+        <w:t xml:space="preserve"> files from an open NG-CHM</w:t>
       </w:r>
       <w:r>
         <w:rPr>
@@ -3465,15 +4912,27 @@
           <w:szCs w:val="20"/>
         </w:rPr>
       </w:pPr>
-      <w:r>
-        <w:rPr>
-          <w:rFonts w:cstheme="minorHAnsi"/>
-          <w:b/>
-          <w:bCs/>
-          <w:sz w:val="20"/>
-          <w:szCs w:val="20"/>
-        </w:rPr>
-        <w:t xml:space="preserve">customJS: ‘’ – </w:t>
+      <w:proofErr w:type="spellStart"/>
+      <w:r>
+        <w:rPr>
+          <w:rFonts w:cstheme="minorHAnsi"/>
+          <w:b/>
+          <w:bCs/>
+          <w:sz w:val="20"/>
+          <w:szCs w:val="20"/>
+        </w:rPr>
+        <w:t>customJS</w:t>
+      </w:r>
+      <w:proofErr w:type="spellEnd"/>
+      <w:r>
+        <w:rPr>
+          <w:rFonts w:cstheme="minorHAnsi"/>
+          <w:b/>
+          <w:bCs/>
+          <w:sz w:val="20"/>
+          <w:szCs w:val="20"/>
+        </w:rPr>
+        <w:t xml:space="preserve">: ‘’ – </w:t>
       </w:r>
       <w:r>
         <w:rPr>
@@ -3521,7 +4980,25 @@
           <w:sz w:val="20"/>
           <w:szCs w:val="20"/>
         </w:rPr>
-        <w:t>to path to another sub-directory within web content: e.g. './</w:t>
+        <w:t xml:space="preserve">to path to another sub-directory within web content: </w:t>
+      </w:r>
+      <w:proofErr w:type="gramStart"/>
+      <w:r>
+        <w:rPr>
+          <w:rFonts w:cstheme="minorHAnsi"/>
+          <w:sz w:val="20"/>
+          <w:szCs w:val="20"/>
+        </w:rPr>
+        <w:t>e.g.</w:t>
+      </w:r>
+      <w:proofErr w:type="gramEnd"/>
+      <w:r>
+        <w:rPr>
+          <w:rFonts w:cstheme="minorHAnsi"/>
+          <w:sz w:val="20"/>
+          <w:szCs w:val="20"/>
+        </w:rPr>
+        <w:t xml:space="preserve"> './</w:t>
       </w:r>
       <w:r>
         <w:rPr>
@@ -3580,6 +5057,7 @@
         </w:rPr>
         <w:t xml:space="preserve"> </w:t>
       </w:r>
+      <w:proofErr w:type="spellStart"/>
       <w:r>
         <w:rPr>
           <w:rFonts w:cstheme="minorHAnsi"/>
@@ -3588,6 +5066,7 @@
         </w:rPr>
         <w:t>anotherCustom</w:t>
       </w:r>
+      <w:proofErr w:type="spellEnd"/>
       <w:r>
         <w:rPr>
           <w:rFonts w:cstheme="minorHAnsi"/>
@@ -3596,47 +5075,1750 @@
         </w:rPr>
         <w:t xml:space="preserve"> </w:t>
       </w:r>
-      <w:r>
-        <w:rPr>
-          <w:rFonts w:cstheme="minorHAnsi"/>
-          <w:sz w:val="20"/>
-          <w:szCs w:val="20"/>
-        </w:rPr>
-        <w:t>js'</w:t>
-      </w:r>
-      <w:r>
-        <w:rPr>
-          <w:rFonts w:cstheme="minorHAnsi"/>
-          <w:sz w:val="20"/>
-          <w:szCs w:val="20"/>
+      <w:proofErr w:type="spellStart"/>
+      <w:r>
+        <w:rPr>
+          <w:rFonts w:cstheme="minorHAnsi"/>
+          <w:sz w:val="20"/>
+          <w:szCs w:val="20"/>
+        </w:rPr>
+        <w:t>js</w:t>
+      </w:r>
+      <w:proofErr w:type="spellEnd"/>
+      <w:r>
+        <w:rPr>
+          <w:rFonts w:cstheme="minorHAnsi"/>
+          <w:sz w:val="20"/>
+          <w:szCs w:val="20"/>
+        </w:rPr>
+        <w:t>'</w:t>
+      </w:r>
+      <w:r>
+        <w:rPr>
+          <w:rFonts w:cstheme="minorHAnsi"/>
+          <w:sz w:val="20"/>
+          <w:szCs w:val="20"/>
+        </w:rPr>
+        <w:t xml:space="preserve">. </w:t>
+      </w:r>
+    </w:p>
+    <w:p>
+      <w:pPr>
+        <w:rPr>
+          <w:rFonts w:cstheme="minorHAnsi"/>
+          <w:b/>
+          <w:bCs/>
+          <w:color w:val="000000"/>
+          <w:sz w:val="20"/>
+          <w:szCs w:val="20"/>
+        </w:rPr>
+      </w:pPr>
+      <w:r>
+        <w:rPr>
+          <w:rFonts w:cstheme="minorHAnsi"/>
+          <w:b/>
+          <w:bCs/>
+          <w:color w:val="000000"/>
+          <w:sz w:val="20"/>
+          <w:szCs w:val="20"/>
+        </w:rPr>
+        <w:br w:type="page"/>
+      </w:r>
+    </w:p>
+    <w:p>
+      <w:pPr>
+        <w:autoSpaceDE w:val="0"/>
+        <w:autoSpaceDN w:val="0"/>
+        <w:adjustRightInd w:val="0"/>
+        <w:spacing w:after="0" w:line="240" w:lineRule="auto"/>
+        <w:rPr>
+          <w:rFonts w:cstheme="minorHAnsi"/>
+          <w:b/>
+          <w:bCs/>
+          <w:color w:val="000000"/>
+          <w:sz w:val="20"/>
+          <w:szCs w:val="20"/>
+        </w:rPr>
+      </w:pPr>
+      <w:r>
+        <w:rPr>
+          <w:rFonts w:cstheme="minorHAnsi"/>
+          <w:b/>
+          <w:bCs/>
+          <w:color w:val="000000"/>
+          <w:sz w:val="20"/>
+          <w:szCs w:val="20"/>
+        </w:rPr>
+        <w:lastRenderedPageBreak/>
+        <w:t>Example of an html page using both types of embedded NG-CHMs:</w:t>
+      </w:r>
+    </w:p>
+    <w:p>
+      <w:pPr>
+        <w:autoSpaceDE w:val="0"/>
+        <w:autoSpaceDN w:val="0"/>
+        <w:adjustRightInd w:val="0"/>
+        <w:spacing w:after="0" w:line="240" w:lineRule="auto"/>
+        <w:rPr>
+          <w:rFonts w:cstheme="minorHAnsi"/>
+          <w:b/>
+          <w:bCs/>
+          <w:color w:val="000000"/>
+          <w:sz w:val="20"/>
+          <w:szCs w:val="20"/>
+        </w:rPr>
+      </w:pPr>
+    </w:p>
+    <w:p>
+      <w:pPr>
+        <w:autoSpaceDE w:val="0"/>
+        <w:autoSpaceDN w:val="0"/>
+        <w:adjustRightInd w:val="0"/>
+        <w:spacing w:after="0" w:line="240" w:lineRule="auto"/>
+        <w:rPr>
+          <w:rFonts w:cstheme="minorHAnsi"/>
+          <w:sz w:val="16"/>
+          <w:szCs w:val="16"/>
+        </w:rPr>
+      </w:pPr>
+      <w:r>
+        <w:rPr>
+          <w:rFonts w:cstheme="minorHAnsi"/>
+          <w:sz w:val="16"/>
+          <w:szCs w:val="16"/>
+        </w:rPr>
+        <w:t>&lt;!DOCTYPE=HTML&gt;</w:t>
+      </w:r>
+    </w:p>
+    <w:p>
+      <w:pPr>
+        <w:autoSpaceDE w:val="0"/>
+        <w:autoSpaceDN w:val="0"/>
+        <w:adjustRightInd w:val="0"/>
+        <w:spacing w:after="0" w:line="240" w:lineRule="auto"/>
+        <w:rPr>
+          <w:rFonts w:cstheme="minorHAnsi"/>
+          <w:sz w:val="16"/>
+          <w:szCs w:val="16"/>
+        </w:rPr>
+      </w:pPr>
+      <w:r>
+        <w:rPr>
+          <w:rFonts w:cstheme="minorHAnsi"/>
+          <w:sz w:val="16"/>
+          <w:szCs w:val="16"/>
+        </w:rPr>
+        <w:t>&lt;HTML&gt;</w:t>
+      </w:r>
+    </w:p>
+    <w:p>
+      <w:pPr>
+        <w:autoSpaceDE w:val="0"/>
+        <w:autoSpaceDN w:val="0"/>
+        <w:adjustRightInd w:val="0"/>
+        <w:spacing w:after="0" w:line="240" w:lineRule="auto"/>
+        <w:rPr>
+          <w:rFonts w:cstheme="minorHAnsi"/>
+          <w:sz w:val="16"/>
+          <w:szCs w:val="16"/>
+        </w:rPr>
+      </w:pPr>
+      <w:r>
+        <w:rPr>
+          <w:rFonts w:cstheme="minorHAnsi"/>
+          <w:sz w:val="16"/>
+          <w:szCs w:val="16"/>
+        </w:rPr>
+        <w:tab/>
+        <w:t>&lt;HEAD&gt;</w:t>
+      </w:r>
+    </w:p>
+    <w:p>
+      <w:pPr>
+        <w:autoSpaceDE w:val="0"/>
+        <w:autoSpaceDN w:val="0"/>
+        <w:adjustRightInd w:val="0"/>
+        <w:spacing w:after="0" w:line="240" w:lineRule="auto"/>
+        <w:rPr>
+          <w:rFonts w:cstheme="minorHAnsi"/>
+          <w:sz w:val="16"/>
+          <w:szCs w:val="16"/>
+        </w:rPr>
+      </w:pPr>
+      <w:r>
+        <w:rPr>
+          <w:rFonts w:cstheme="minorHAnsi"/>
+          <w:sz w:val="16"/>
+          <w:szCs w:val="16"/>
+        </w:rPr>
+        <w:tab/>
+      </w:r>
+      <w:r>
+        <w:rPr>
+          <w:rFonts w:cstheme="minorHAnsi"/>
+          <w:sz w:val="16"/>
+          <w:szCs w:val="16"/>
+        </w:rPr>
+        <w:tab/>
+        <w:t>&lt;script type=</w:t>
+      </w:r>
+      <w:r>
+        <w:rPr>
+          <w:rFonts w:cstheme="minorHAnsi"/>
+          <w:i/>
+          <w:iCs/>
+          <w:sz w:val="16"/>
+          <w:szCs w:val="16"/>
+        </w:rPr>
+        <w:t>"text/</w:t>
+      </w:r>
+      <w:proofErr w:type="spellStart"/>
+      <w:r>
+        <w:rPr>
+          <w:rFonts w:cstheme="minorHAnsi"/>
+          <w:i/>
+          <w:iCs/>
+          <w:sz w:val="16"/>
+          <w:szCs w:val="16"/>
+        </w:rPr>
+        <w:t>Javascript</w:t>
+      </w:r>
+      <w:proofErr w:type="spellEnd"/>
+      <w:r>
+        <w:rPr>
+          <w:rFonts w:cstheme="minorHAnsi"/>
+          <w:i/>
+          <w:iCs/>
+          <w:sz w:val="16"/>
+          <w:szCs w:val="16"/>
+        </w:rPr>
+        <w:t>"</w:t>
+      </w:r>
+      <w:r>
+        <w:rPr>
+          <w:rFonts w:cstheme="minorHAnsi"/>
+          <w:sz w:val="16"/>
+          <w:szCs w:val="16"/>
+        </w:rPr>
+        <w:t xml:space="preserve"> </w:t>
+      </w:r>
+      <w:proofErr w:type="spellStart"/>
+      <w:r>
+        <w:rPr>
+          <w:rFonts w:cstheme="minorHAnsi"/>
+          <w:sz w:val="16"/>
+          <w:szCs w:val="16"/>
+        </w:rPr>
+        <w:t>src</w:t>
+      </w:r>
+      <w:proofErr w:type="spellEnd"/>
+      <w:r>
+        <w:rPr>
+          <w:rFonts w:cstheme="minorHAnsi"/>
+          <w:sz w:val="16"/>
+          <w:szCs w:val="16"/>
+        </w:rPr>
+        <w:t>=</w:t>
+      </w:r>
+      <w:r>
+        <w:rPr>
+          <w:rFonts w:cstheme="minorHAnsi"/>
+          <w:i/>
+          <w:iCs/>
+          <w:sz w:val="16"/>
+          <w:szCs w:val="16"/>
+        </w:rPr>
+        <w:t>"./ngchmEmbed-min.js"</w:t>
+      </w:r>
+      <w:r>
+        <w:rPr>
+          <w:rFonts w:cstheme="minorHAnsi"/>
+          <w:sz w:val="16"/>
+          <w:szCs w:val="16"/>
+        </w:rPr>
+        <w:t>&gt;&lt;/script&gt;</w:t>
+      </w:r>
+      <w:r>
+        <w:rPr>
+          <w:rFonts w:cstheme="minorHAnsi"/>
+          <w:sz w:val="16"/>
+          <w:szCs w:val="16"/>
+          <w:u w:val="single"/>
+        </w:rPr>
+        <w:t>;</w:t>
+      </w:r>
+    </w:p>
+    <w:p>
+      <w:pPr>
+        <w:autoSpaceDE w:val="0"/>
+        <w:autoSpaceDN w:val="0"/>
+        <w:adjustRightInd w:val="0"/>
+        <w:spacing w:after="0" w:line="240" w:lineRule="auto"/>
+        <w:rPr>
+          <w:rFonts w:cstheme="minorHAnsi"/>
+          <w:sz w:val="16"/>
+          <w:szCs w:val="16"/>
+        </w:rPr>
+      </w:pPr>
+      <w:r>
+        <w:rPr>
+          <w:rFonts w:cstheme="minorHAnsi"/>
+          <w:sz w:val="16"/>
+          <w:szCs w:val="16"/>
+          <w:u w:val="single"/>
+        </w:rPr>
+        <w:tab/>
+      </w:r>
+      <w:r>
+        <w:rPr>
+          <w:rFonts w:cstheme="minorHAnsi"/>
+          <w:sz w:val="16"/>
+          <w:szCs w:val="16"/>
+        </w:rPr>
+        <w:t>&lt;/HEAD&gt;</w:t>
+      </w:r>
+    </w:p>
+    <w:p>
+      <w:pPr>
+        <w:autoSpaceDE w:val="0"/>
+        <w:autoSpaceDN w:val="0"/>
+        <w:adjustRightInd w:val="0"/>
+        <w:spacing w:after="0" w:line="240" w:lineRule="auto"/>
+        <w:rPr>
+          <w:rFonts w:cstheme="minorHAnsi"/>
+          <w:sz w:val="16"/>
+          <w:szCs w:val="16"/>
+        </w:rPr>
+      </w:pPr>
+      <w:r>
+        <w:rPr>
+          <w:rFonts w:cstheme="minorHAnsi"/>
+          <w:sz w:val="16"/>
+          <w:szCs w:val="16"/>
+        </w:rPr>
+        <w:tab/>
+        <w:t>&lt;BODY&gt;</w:t>
+      </w:r>
+    </w:p>
+    <w:p>
+      <w:pPr>
+        <w:autoSpaceDE w:val="0"/>
+        <w:autoSpaceDN w:val="0"/>
+        <w:adjustRightInd w:val="0"/>
+        <w:spacing w:after="0" w:line="240" w:lineRule="auto"/>
+        <w:rPr>
+          <w:rFonts w:cstheme="minorHAnsi"/>
+          <w:sz w:val="16"/>
+          <w:szCs w:val="16"/>
+        </w:rPr>
+      </w:pPr>
+      <w:r>
+        <w:rPr>
+          <w:rFonts w:cstheme="minorHAnsi"/>
+          <w:sz w:val="16"/>
+          <w:szCs w:val="16"/>
+        </w:rPr>
+        <w:tab/>
+      </w:r>
+      <w:r>
+        <w:rPr>
+          <w:rFonts w:cstheme="minorHAnsi"/>
+          <w:sz w:val="16"/>
+          <w:szCs w:val="16"/>
+        </w:rPr>
+        <w:tab/>
+        <w:t>&lt;DIV id=</w:t>
+      </w:r>
+      <w:r>
+        <w:rPr>
+          <w:rFonts w:cstheme="minorHAnsi"/>
+          <w:i/>
+          <w:iCs/>
+          <w:sz w:val="16"/>
+          <w:szCs w:val="16"/>
+        </w:rPr>
+        <w:t>'</w:t>
+      </w:r>
+      <w:proofErr w:type="spellStart"/>
+      <w:r>
+        <w:rPr>
+          <w:rFonts w:cstheme="minorHAnsi"/>
+          <w:i/>
+          <w:iCs/>
+          <w:sz w:val="16"/>
+          <w:szCs w:val="16"/>
+        </w:rPr>
+        <w:t>iFrameDiv</w:t>
+      </w:r>
+      <w:proofErr w:type="spellEnd"/>
+      <w:r>
+        <w:rPr>
+          <w:rFonts w:cstheme="minorHAnsi"/>
+          <w:i/>
+          <w:iCs/>
+          <w:sz w:val="16"/>
+          <w:szCs w:val="16"/>
+        </w:rPr>
+        <w:t>'</w:t>
+      </w:r>
+      <w:r>
+        <w:rPr>
+          <w:rFonts w:cstheme="minorHAnsi"/>
+          <w:sz w:val="16"/>
+          <w:szCs w:val="16"/>
+        </w:rPr>
+        <w:t>&gt;&lt;/DIV&gt;</w:t>
+      </w:r>
+    </w:p>
+    <w:p>
+      <w:pPr>
+        <w:autoSpaceDE w:val="0"/>
+        <w:autoSpaceDN w:val="0"/>
+        <w:adjustRightInd w:val="0"/>
+        <w:spacing w:after="0" w:line="240" w:lineRule="auto"/>
+        <w:rPr>
+          <w:rFonts w:cstheme="minorHAnsi"/>
+          <w:sz w:val="16"/>
+          <w:szCs w:val="16"/>
+        </w:rPr>
+      </w:pPr>
+      <w:r>
+        <w:rPr>
+          <w:rFonts w:cstheme="minorHAnsi"/>
+          <w:sz w:val="16"/>
+          <w:szCs w:val="16"/>
+        </w:rPr>
+        <w:t xml:space="preserve"> </w:t>
+      </w:r>
+      <w:r>
+        <w:rPr>
+          <w:rFonts w:cstheme="minorHAnsi"/>
+          <w:sz w:val="16"/>
+          <w:szCs w:val="16"/>
+        </w:rPr>
+        <w:tab/>
+      </w:r>
+      <w:r>
+        <w:rPr>
+          <w:rFonts w:cstheme="minorHAnsi"/>
+          <w:sz w:val="16"/>
+          <w:szCs w:val="16"/>
+        </w:rPr>
+        <w:tab/>
+        <w:t>&lt;DIV&gt;</w:t>
+      </w:r>
+    </w:p>
+    <w:p>
+      <w:pPr>
+        <w:autoSpaceDE w:val="0"/>
+        <w:autoSpaceDN w:val="0"/>
+        <w:adjustRightInd w:val="0"/>
+        <w:spacing w:after="0" w:line="240" w:lineRule="auto"/>
+        <w:rPr>
+          <w:rFonts w:cstheme="minorHAnsi"/>
+          <w:sz w:val="16"/>
+          <w:szCs w:val="16"/>
+        </w:rPr>
+      </w:pPr>
+      <w:r>
+        <w:rPr>
+          <w:rFonts w:cstheme="minorHAnsi"/>
+          <w:sz w:val="16"/>
+          <w:szCs w:val="16"/>
+        </w:rPr>
+        <w:tab/>
+      </w:r>
+      <w:r>
+        <w:rPr>
+          <w:rFonts w:cstheme="minorHAnsi"/>
+          <w:sz w:val="16"/>
+          <w:szCs w:val="16"/>
+        </w:rPr>
+        <w:tab/>
+      </w:r>
+      <w:r>
+        <w:rPr>
+          <w:rFonts w:cstheme="minorHAnsi"/>
+          <w:sz w:val="16"/>
+          <w:szCs w:val="16"/>
+        </w:rPr>
+        <w:tab/>
+        <w:t xml:space="preserve">Some sample text for this embedded map page example.  Some sample text for this embedded map page example.  </w:t>
+      </w:r>
+    </w:p>
+    <w:p>
+      <w:pPr>
+        <w:autoSpaceDE w:val="0"/>
+        <w:autoSpaceDN w:val="0"/>
+        <w:adjustRightInd w:val="0"/>
+        <w:spacing w:after="0" w:line="240" w:lineRule="auto"/>
+        <w:rPr>
+          <w:rFonts w:cstheme="minorHAnsi"/>
+          <w:sz w:val="16"/>
+          <w:szCs w:val="16"/>
+        </w:rPr>
+      </w:pPr>
+      <w:r>
+        <w:rPr>
+          <w:rFonts w:cstheme="minorHAnsi"/>
+          <w:sz w:val="16"/>
+          <w:szCs w:val="16"/>
+        </w:rPr>
+        <w:tab/>
+      </w:r>
+      <w:r>
+        <w:rPr>
+          <w:rFonts w:cstheme="minorHAnsi"/>
+          <w:sz w:val="16"/>
+          <w:szCs w:val="16"/>
+        </w:rPr>
+        <w:tab/>
+        <w:t>&lt;/DIV&gt;</w:t>
+      </w:r>
+    </w:p>
+    <w:p>
+      <w:pPr>
+        <w:autoSpaceDE w:val="0"/>
+        <w:autoSpaceDN w:val="0"/>
+        <w:adjustRightInd w:val="0"/>
+        <w:spacing w:after="0" w:line="240" w:lineRule="auto"/>
+        <w:rPr>
+          <w:rFonts w:cstheme="minorHAnsi"/>
+          <w:sz w:val="16"/>
+          <w:szCs w:val="16"/>
+        </w:rPr>
+      </w:pPr>
+      <w:r>
+        <w:rPr>
+          <w:rFonts w:cstheme="minorHAnsi"/>
+          <w:sz w:val="16"/>
+          <w:szCs w:val="16"/>
+        </w:rPr>
+        <w:t xml:space="preserve">  </w:t>
+      </w:r>
+      <w:r>
+        <w:rPr>
+          <w:rFonts w:cstheme="minorHAnsi"/>
+          <w:sz w:val="16"/>
+          <w:szCs w:val="16"/>
+        </w:rPr>
+        <w:tab/>
+      </w:r>
+      <w:r>
+        <w:rPr>
+          <w:rFonts w:cstheme="minorHAnsi"/>
+          <w:sz w:val="16"/>
+          <w:szCs w:val="16"/>
+        </w:rPr>
+        <w:tab/>
+        <w:t>&lt;DIV id=</w:t>
+      </w:r>
+      <w:r>
+        <w:rPr>
+          <w:rFonts w:cstheme="minorHAnsi"/>
+          <w:i/>
+          <w:iCs/>
+          <w:sz w:val="16"/>
+          <w:szCs w:val="16"/>
+        </w:rPr>
+        <w:t>'iFrameDiv2'</w:t>
+      </w:r>
+      <w:r>
+        <w:rPr>
+          <w:rFonts w:cstheme="minorHAnsi"/>
+          <w:sz w:val="16"/>
+          <w:szCs w:val="16"/>
+        </w:rPr>
+        <w:t xml:space="preserve">&gt;&lt;/DIV&gt;  </w:t>
+      </w:r>
+    </w:p>
+    <w:p>
+      <w:pPr>
+        <w:autoSpaceDE w:val="0"/>
+        <w:autoSpaceDN w:val="0"/>
+        <w:adjustRightInd w:val="0"/>
+        <w:spacing w:after="0" w:line="240" w:lineRule="auto"/>
+        <w:rPr>
+          <w:rFonts w:cstheme="minorHAnsi"/>
+          <w:sz w:val="16"/>
+          <w:szCs w:val="16"/>
+        </w:rPr>
+      </w:pPr>
+      <w:r>
+        <w:rPr>
+          <w:rFonts w:cstheme="minorHAnsi"/>
+          <w:sz w:val="16"/>
+          <w:szCs w:val="16"/>
+        </w:rPr>
+        <w:tab/>
+      </w:r>
+      <w:r>
+        <w:rPr>
+          <w:rFonts w:cstheme="minorHAnsi"/>
+          <w:sz w:val="16"/>
+          <w:szCs w:val="16"/>
+        </w:rPr>
+        <w:tab/>
+        <w:t>&lt;DIV&gt;</w:t>
+      </w:r>
+    </w:p>
+    <w:p>
+      <w:pPr>
+        <w:autoSpaceDE w:val="0"/>
+        <w:autoSpaceDN w:val="0"/>
+        <w:adjustRightInd w:val="0"/>
+        <w:spacing w:after="0" w:line="240" w:lineRule="auto"/>
+        <w:rPr>
+          <w:rFonts w:cstheme="minorHAnsi"/>
+          <w:sz w:val="16"/>
+          <w:szCs w:val="16"/>
+        </w:rPr>
+      </w:pPr>
+      <w:r>
+        <w:rPr>
+          <w:rFonts w:cstheme="minorHAnsi"/>
+          <w:sz w:val="16"/>
+          <w:szCs w:val="16"/>
+        </w:rPr>
+        <w:tab/>
+      </w:r>
+      <w:r>
+        <w:rPr>
+          <w:rFonts w:cstheme="minorHAnsi"/>
+          <w:sz w:val="16"/>
+          <w:szCs w:val="16"/>
+        </w:rPr>
+        <w:tab/>
+      </w:r>
+      <w:r>
+        <w:rPr>
+          <w:rFonts w:cstheme="minorHAnsi"/>
+          <w:sz w:val="16"/>
+          <w:szCs w:val="16"/>
+        </w:rPr>
+        <w:tab/>
+      </w:r>
+      <w:r>
+        <w:rPr>
+          <w:rFonts w:cstheme="minorHAnsi"/>
+          <w:sz w:val="16"/>
+          <w:szCs w:val="16"/>
+          <w:u w:val="single"/>
+        </w:rPr>
+        <w:t>Lorem</w:t>
+      </w:r>
+      <w:r>
+        <w:rPr>
+          <w:rFonts w:cstheme="minorHAnsi"/>
+          <w:sz w:val="16"/>
+          <w:szCs w:val="16"/>
+        </w:rPr>
+        <w:t xml:space="preserve"> </w:t>
+      </w:r>
+      <w:r>
+        <w:rPr>
+          <w:rFonts w:cstheme="minorHAnsi"/>
+          <w:sz w:val="16"/>
+          <w:szCs w:val="16"/>
+          <w:u w:val="single"/>
+        </w:rPr>
+        <w:t>ipsum</w:t>
+      </w:r>
+      <w:r>
+        <w:rPr>
+          <w:rFonts w:cstheme="minorHAnsi"/>
+          <w:sz w:val="16"/>
+          <w:szCs w:val="16"/>
+        </w:rPr>
+        <w:t xml:space="preserve"> </w:t>
+      </w:r>
+      <w:r>
+        <w:rPr>
+          <w:rFonts w:cstheme="minorHAnsi"/>
+          <w:sz w:val="16"/>
+          <w:szCs w:val="16"/>
+          <w:u w:val="single"/>
+        </w:rPr>
+        <w:t>dolor</w:t>
+      </w:r>
+      <w:r>
+        <w:rPr>
+          <w:rFonts w:cstheme="minorHAnsi"/>
+          <w:sz w:val="16"/>
+          <w:szCs w:val="16"/>
+        </w:rPr>
+        <w:t xml:space="preserve"> sit </w:t>
+      </w:r>
+      <w:proofErr w:type="spellStart"/>
+      <w:r>
+        <w:rPr>
+          <w:rFonts w:cstheme="minorHAnsi"/>
+          <w:sz w:val="16"/>
+          <w:szCs w:val="16"/>
+          <w:u w:val="single"/>
+        </w:rPr>
+        <w:t>amet</w:t>
+      </w:r>
+      <w:proofErr w:type="spellEnd"/>
+      <w:r>
+        <w:rPr>
+          <w:rFonts w:cstheme="minorHAnsi"/>
+          <w:sz w:val="16"/>
+          <w:szCs w:val="16"/>
+        </w:rPr>
+        <w:t xml:space="preserve">, </w:t>
+      </w:r>
+      <w:proofErr w:type="spellStart"/>
+      <w:r>
+        <w:rPr>
+          <w:rFonts w:cstheme="minorHAnsi"/>
+          <w:sz w:val="16"/>
+          <w:szCs w:val="16"/>
+          <w:u w:val="single"/>
+        </w:rPr>
+        <w:t>consectetur</w:t>
+      </w:r>
+      <w:proofErr w:type="spellEnd"/>
+      <w:r>
+        <w:rPr>
+          <w:rFonts w:cstheme="minorHAnsi"/>
+          <w:sz w:val="16"/>
+          <w:szCs w:val="16"/>
+        </w:rPr>
+        <w:t xml:space="preserve"> </w:t>
+      </w:r>
+      <w:proofErr w:type="spellStart"/>
+      <w:r>
+        <w:rPr>
+          <w:rFonts w:cstheme="minorHAnsi"/>
+          <w:sz w:val="16"/>
+          <w:szCs w:val="16"/>
+          <w:u w:val="single"/>
+        </w:rPr>
+        <w:t>adipiscing</w:t>
+      </w:r>
+      <w:proofErr w:type="spellEnd"/>
+      <w:r>
+        <w:rPr>
+          <w:rFonts w:cstheme="minorHAnsi"/>
+          <w:sz w:val="16"/>
+          <w:szCs w:val="16"/>
+        </w:rPr>
+        <w:t xml:space="preserve"> </w:t>
+      </w:r>
+      <w:proofErr w:type="spellStart"/>
+      <w:r>
+        <w:rPr>
+          <w:rFonts w:cstheme="minorHAnsi"/>
+          <w:sz w:val="16"/>
+          <w:szCs w:val="16"/>
+          <w:u w:val="single"/>
+        </w:rPr>
+        <w:t>elit</w:t>
+      </w:r>
+      <w:proofErr w:type="spellEnd"/>
+      <w:r>
+        <w:rPr>
+          <w:rFonts w:cstheme="minorHAnsi"/>
+          <w:sz w:val="16"/>
+          <w:szCs w:val="16"/>
+        </w:rPr>
+        <w:t xml:space="preserve">, </w:t>
+      </w:r>
+      <w:r>
+        <w:rPr>
+          <w:rFonts w:cstheme="minorHAnsi"/>
+          <w:sz w:val="16"/>
+          <w:szCs w:val="16"/>
+          <w:u w:val="single"/>
+        </w:rPr>
+        <w:t>sed</w:t>
+      </w:r>
+      <w:r>
+        <w:rPr>
+          <w:rFonts w:cstheme="minorHAnsi"/>
+          <w:sz w:val="16"/>
+          <w:szCs w:val="16"/>
+        </w:rPr>
+        <w:t xml:space="preserve"> do </w:t>
+      </w:r>
+      <w:proofErr w:type="spellStart"/>
+      <w:r>
+        <w:rPr>
+          <w:rFonts w:cstheme="minorHAnsi"/>
+          <w:sz w:val="16"/>
+          <w:szCs w:val="16"/>
+          <w:u w:val="single"/>
+        </w:rPr>
+        <w:t>eiusmod</w:t>
+      </w:r>
+      <w:proofErr w:type="spellEnd"/>
+      <w:r>
+        <w:rPr>
+          <w:rFonts w:cstheme="minorHAnsi"/>
+          <w:sz w:val="16"/>
+          <w:szCs w:val="16"/>
+        </w:rPr>
+        <w:t xml:space="preserve"> </w:t>
+      </w:r>
+      <w:proofErr w:type="spellStart"/>
+      <w:r>
+        <w:rPr>
+          <w:rFonts w:cstheme="minorHAnsi"/>
+          <w:sz w:val="16"/>
+          <w:szCs w:val="16"/>
+          <w:u w:val="single"/>
+        </w:rPr>
+        <w:t>tempor</w:t>
+      </w:r>
+      <w:proofErr w:type="spellEnd"/>
+      <w:r>
+        <w:rPr>
+          <w:rFonts w:cstheme="minorHAnsi"/>
+          <w:sz w:val="16"/>
+          <w:szCs w:val="16"/>
+        </w:rPr>
+        <w:t xml:space="preserve"> </w:t>
+      </w:r>
+      <w:proofErr w:type="spellStart"/>
+      <w:r>
+        <w:rPr>
+          <w:rFonts w:cstheme="minorHAnsi"/>
+          <w:sz w:val="16"/>
+          <w:szCs w:val="16"/>
+          <w:u w:val="single"/>
+        </w:rPr>
+        <w:t>incididunt</w:t>
+      </w:r>
+      <w:proofErr w:type="spellEnd"/>
+      <w:r>
+        <w:rPr>
+          <w:rFonts w:cstheme="minorHAnsi"/>
+          <w:sz w:val="16"/>
+          <w:szCs w:val="16"/>
+        </w:rPr>
+        <w:t xml:space="preserve"> </w:t>
+      </w:r>
+      <w:proofErr w:type="spellStart"/>
+      <w:r>
+        <w:rPr>
+          <w:rFonts w:cstheme="minorHAnsi"/>
+          <w:sz w:val="16"/>
+          <w:szCs w:val="16"/>
+          <w:u w:val="single"/>
+        </w:rPr>
+        <w:t>ut</w:t>
+      </w:r>
+      <w:proofErr w:type="spellEnd"/>
+      <w:r>
+        <w:rPr>
+          <w:rFonts w:cstheme="minorHAnsi"/>
+          <w:sz w:val="16"/>
+          <w:szCs w:val="16"/>
+        </w:rPr>
+        <w:t xml:space="preserve"> </w:t>
+      </w:r>
+      <w:proofErr w:type="spellStart"/>
+      <w:r>
+        <w:rPr>
+          <w:rFonts w:cstheme="minorHAnsi"/>
+          <w:sz w:val="16"/>
+          <w:szCs w:val="16"/>
+          <w:u w:val="single"/>
+        </w:rPr>
+        <w:t>labore</w:t>
+      </w:r>
+      <w:proofErr w:type="spellEnd"/>
+      <w:r>
+        <w:rPr>
+          <w:rFonts w:cstheme="minorHAnsi"/>
+          <w:sz w:val="16"/>
+          <w:szCs w:val="16"/>
+        </w:rPr>
+        <w:t xml:space="preserve"> </w:t>
+      </w:r>
+      <w:r>
+        <w:rPr>
+          <w:rFonts w:cstheme="minorHAnsi"/>
+          <w:sz w:val="16"/>
+          <w:szCs w:val="16"/>
+          <w:u w:val="single"/>
+        </w:rPr>
+        <w:t>et</w:t>
+      </w:r>
+      <w:r>
+        <w:rPr>
+          <w:rFonts w:cstheme="minorHAnsi"/>
+          <w:sz w:val="16"/>
+          <w:szCs w:val="16"/>
+        </w:rPr>
+        <w:t xml:space="preserve"> </w:t>
+      </w:r>
+      <w:r>
+        <w:rPr>
+          <w:rFonts w:cstheme="minorHAnsi"/>
+          <w:sz w:val="16"/>
+          <w:szCs w:val="16"/>
+          <w:u w:val="single"/>
+        </w:rPr>
+        <w:t>dolore</w:t>
+      </w:r>
+      <w:r>
+        <w:rPr>
+          <w:rFonts w:cstheme="minorHAnsi"/>
+          <w:sz w:val="16"/>
+          <w:szCs w:val="16"/>
+        </w:rPr>
+        <w:t xml:space="preserve"> </w:t>
+      </w:r>
+      <w:r>
+        <w:rPr>
+          <w:rFonts w:cstheme="minorHAnsi"/>
+          <w:sz w:val="16"/>
+          <w:szCs w:val="16"/>
+          <w:u w:val="single"/>
+        </w:rPr>
+        <w:t>magna</w:t>
+      </w:r>
+      <w:r>
+        <w:rPr>
+          <w:rFonts w:cstheme="minorHAnsi"/>
+          <w:sz w:val="16"/>
+          <w:szCs w:val="16"/>
+        </w:rPr>
+        <w:t xml:space="preserve"> </w:t>
+      </w:r>
+      <w:proofErr w:type="spellStart"/>
+      <w:r>
+        <w:rPr>
+          <w:rFonts w:cstheme="minorHAnsi"/>
+          <w:sz w:val="16"/>
+          <w:szCs w:val="16"/>
+          <w:u w:val="single"/>
+        </w:rPr>
+        <w:t>aliqua</w:t>
+      </w:r>
+      <w:proofErr w:type="spellEnd"/>
+      <w:r>
+        <w:rPr>
+          <w:rFonts w:cstheme="minorHAnsi"/>
+          <w:sz w:val="16"/>
+          <w:szCs w:val="16"/>
+        </w:rPr>
+        <w:t xml:space="preserve">. </w:t>
+      </w:r>
+    </w:p>
+    <w:p>
+      <w:pPr>
+        <w:autoSpaceDE w:val="0"/>
+        <w:autoSpaceDN w:val="0"/>
+        <w:adjustRightInd w:val="0"/>
+        <w:spacing w:after="0" w:line="240" w:lineRule="auto"/>
+        <w:rPr>
+          <w:rFonts w:cstheme="minorHAnsi"/>
+          <w:sz w:val="16"/>
+          <w:szCs w:val="16"/>
+        </w:rPr>
+      </w:pPr>
+      <w:r>
+        <w:rPr>
+          <w:rFonts w:cstheme="minorHAnsi"/>
+          <w:sz w:val="16"/>
+          <w:szCs w:val="16"/>
+        </w:rPr>
+        <w:tab/>
+      </w:r>
+      <w:r>
+        <w:rPr>
+          <w:rFonts w:cstheme="minorHAnsi"/>
+          <w:sz w:val="16"/>
+          <w:szCs w:val="16"/>
+        </w:rPr>
+        <w:tab/>
+      </w:r>
+      <w:r>
+        <w:rPr>
+          <w:rFonts w:cstheme="minorHAnsi"/>
+          <w:sz w:val="16"/>
+          <w:szCs w:val="16"/>
+        </w:rPr>
+        <w:tab/>
+      </w:r>
+      <w:r>
+        <w:rPr>
+          <w:rFonts w:cstheme="minorHAnsi"/>
+          <w:sz w:val="16"/>
+          <w:szCs w:val="16"/>
+          <w:u w:val="single"/>
+        </w:rPr>
+        <w:t>Ut</w:t>
+      </w:r>
+      <w:r>
+        <w:rPr>
+          <w:rFonts w:cstheme="minorHAnsi"/>
+          <w:sz w:val="16"/>
+          <w:szCs w:val="16"/>
+        </w:rPr>
+        <w:t xml:space="preserve"> </w:t>
+      </w:r>
+      <w:proofErr w:type="spellStart"/>
+      <w:r>
+        <w:rPr>
+          <w:rFonts w:cstheme="minorHAnsi"/>
+          <w:sz w:val="16"/>
+          <w:szCs w:val="16"/>
+          <w:u w:val="single"/>
+        </w:rPr>
+        <w:t>enim</w:t>
+      </w:r>
+      <w:proofErr w:type="spellEnd"/>
+      <w:r>
+        <w:rPr>
+          <w:rFonts w:cstheme="minorHAnsi"/>
+          <w:sz w:val="16"/>
+          <w:szCs w:val="16"/>
+        </w:rPr>
+        <w:t xml:space="preserve"> ad </w:t>
+      </w:r>
+      <w:r>
+        <w:rPr>
+          <w:rFonts w:cstheme="minorHAnsi"/>
+          <w:sz w:val="16"/>
+          <w:szCs w:val="16"/>
+          <w:u w:val="single"/>
+        </w:rPr>
+        <w:t>minim</w:t>
+      </w:r>
+      <w:r>
+        <w:rPr>
+          <w:rFonts w:cstheme="minorHAnsi"/>
+          <w:sz w:val="16"/>
+          <w:szCs w:val="16"/>
+        </w:rPr>
+        <w:t xml:space="preserve"> </w:t>
+      </w:r>
+      <w:proofErr w:type="spellStart"/>
+      <w:r>
+        <w:rPr>
+          <w:rFonts w:cstheme="minorHAnsi"/>
+          <w:sz w:val="16"/>
+          <w:szCs w:val="16"/>
+          <w:u w:val="single"/>
+        </w:rPr>
+        <w:t>veniam</w:t>
+      </w:r>
+      <w:proofErr w:type="spellEnd"/>
+      <w:r>
+        <w:rPr>
+          <w:rFonts w:cstheme="minorHAnsi"/>
+          <w:sz w:val="16"/>
+          <w:szCs w:val="16"/>
+        </w:rPr>
+        <w:t xml:space="preserve">, </w:t>
+      </w:r>
+      <w:proofErr w:type="spellStart"/>
+      <w:r>
+        <w:rPr>
+          <w:rFonts w:cstheme="minorHAnsi"/>
+          <w:sz w:val="16"/>
+          <w:szCs w:val="16"/>
+          <w:u w:val="single"/>
+        </w:rPr>
+        <w:t>quis</w:t>
+      </w:r>
+      <w:proofErr w:type="spellEnd"/>
+      <w:r>
+        <w:rPr>
+          <w:rFonts w:cstheme="minorHAnsi"/>
+          <w:sz w:val="16"/>
+          <w:szCs w:val="16"/>
+        </w:rPr>
+        <w:t xml:space="preserve"> </w:t>
+      </w:r>
+      <w:proofErr w:type="spellStart"/>
+      <w:r>
+        <w:rPr>
+          <w:rFonts w:cstheme="minorHAnsi"/>
+          <w:sz w:val="16"/>
+          <w:szCs w:val="16"/>
+          <w:u w:val="single"/>
+        </w:rPr>
+        <w:t>nostrud</w:t>
+      </w:r>
+      <w:proofErr w:type="spellEnd"/>
+      <w:r>
+        <w:rPr>
+          <w:rFonts w:cstheme="minorHAnsi"/>
+          <w:sz w:val="16"/>
+          <w:szCs w:val="16"/>
+        </w:rPr>
+        <w:t xml:space="preserve"> </w:t>
+      </w:r>
+      <w:r>
+        <w:rPr>
+          <w:rFonts w:cstheme="minorHAnsi"/>
+          <w:sz w:val="16"/>
+          <w:szCs w:val="16"/>
+          <w:u w:val="single"/>
+        </w:rPr>
+        <w:t>exercitation</w:t>
+      </w:r>
+      <w:r>
+        <w:rPr>
+          <w:rFonts w:cstheme="minorHAnsi"/>
+          <w:sz w:val="16"/>
+          <w:szCs w:val="16"/>
+        </w:rPr>
+        <w:t xml:space="preserve"> </w:t>
+      </w:r>
+      <w:proofErr w:type="spellStart"/>
+      <w:r>
+        <w:rPr>
+          <w:rFonts w:cstheme="minorHAnsi"/>
+          <w:sz w:val="16"/>
+          <w:szCs w:val="16"/>
+          <w:u w:val="single"/>
+        </w:rPr>
+        <w:t>ullamco</w:t>
+      </w:r>
+      <w:proofErr w:type="spellEnd"/>
+      <w:r>
+        <w:rPr>
+          <w:rFonts w:cstheme="minorHAnsi"/>
+          <w:sz w:val="16"/>
+          <w:szCs w:val="16"/>
+        </w:rPr>
+        <w:t xml:space="preserve"> </w:t>
+      </w:r>
+      <w:proofErr w:type="spellStart"/>
+      <w:r>
+        <w:rPr>
+          <w:rFonts w:cstheme="minorHAnsi"/>
+          <w:sz w:val="16"/>
+          <w:szCs w:val="16"/>
+          <w:u w:val="single"/>
+        </w:rPr>
+        <w:t>laboris</w:t>
+      </w:r>
+      <w:proofErr w:type="spellEnd"/>
+      <w:r>
+        <w:rPr>
+          <w:rFonts w:cstheme="minorHAnsi"/>
+          <w:sz w:val="16"/>
+          <w:szCs w:val="16"/>
+        </w:rPr>
+        <w:t xml:space="preserve"> </w:t>
+      </w:r>
+      <w:r>
+        <w:rPr>
+          <w:rFonts w:cstheme="minorHAnsi"/>
+          <w:sz w:val="16"/>
+          <w:szCs w:val="16"/>
+          <w:u w:val="single"/>
+        </w:rPr>
+        <w:t>nisi</w:t>
+      </w:r>
+      <w:r>
+        <w:rPr>
+          <w:rFonts w:cstheme="minorHAnsi"/>
+          <w:sz w:val="16"/>
+          <w:szCs w:val="16"/>
+        </w:rPr>
+        <w:t xml:space="preserve"> </w:t>
+      </w:r>
+      <w:proofErr w:type="spellStart"/>
+      <w:r>
+        <w:rPr>
+          <w:rFonts w:cstheme="minorHAnsi"/>
+          <w:sz w:val="16"/>
+          <w:szCs w:val="16"/>
+          <w:u w:val="single"/>
+        </w:rPr>
+        <w:t>ut</w:t>
+      </w:r>
+      <w:proofErr w:type="spellEnd"/>
+      <w:r>
+        <w:rPr>
+          <w:rFonts w:cstheme="minorHAnsi"/>
+          <w:sz w:val="16"/>
+          <w:szCs w:val="16"/>
+        </w:rPr>
+        <w:t xml:space="preserve"> </w:t>
+      </w:r>
+      <w:proofErr w:type="spellStart"/>
+      <w:r>
+        <w:rPr>
+          <w:rFonts w:cstheme="minorHAnsi"/>
+          <w:sz w:val="16"/>
+          <w:szCs w:val="16"/>
+          <w:u w:val="single"/>
+        </w:rPr>
+        <w:t>aliquip</w:t>
+      </w:r>
+      <w:proofErr w:type="spellEnd"/>
+      <w:r>
+        <w:rPr>
+          <w:rFonts w:cstheme="minorHAnsi"/>
+          <w:sz w:val="16"/>
+          <w:szCs w:val="16"/>
+        </w:rPr>
+        <w:t xml:space="preserve"> </w:t>
+      </w:r>
+      <w:r>
+        <w:rPr>
+          <w:rFonts w:cstheme="minorHAnsi"/>
+          <w:sz w:val="16"/>
+          <w:szCs w:val="16"/>
+          <w:u w:val="single"/>
+        </w:rPr>
+        <w:t>ex</w:t>
+      </w:r>
+      <w:r>
+        <w:rPr>
+          <w:rFonts w:cstheme="minorHAnsi"/>
+          <w:sz w:val="16"/>
+          <w:szCs w:val="16"/>
+        </w:rPr>
+        <w:t xml:space="preserve"> </w:t>
+      </w:r>
+      <w:proofErr w:type="spellStart"/>
+      <w:r>
+        <w:rPr>
+          <w:rFonts w:cstheme="minorHAnsi"/>
+          <w:sz w:val="16"/>
+          <w:szCs w:val="16"/>
+          <w:u w:val="single"/>
+        </w:rPr>
+        <w:t>ea</w:t>
+      </w:r>
+      <w:proofErr w:type="spellEnd"/>
+      <w:r>
+        <w:rPr>
+          <w:rFonts w:cstheme="minorHAnsi"/>
+          <w:sz w:val="16"/>
+          <w:szCs w:val="16"/>
+        </w:rPr>
+        <w:t xml:space="preserve"> </w:t>
+      </w:r>
+      <w:proofErr w:type="spellStart"/>
+      <w:r>
+        <w:rPr>
+          <w:rFonts w:cstheme="minorHAnsi"/>
+          <w:sz w:val="16"/>
+          <w:szCs w:val="16"/>
+          <w:u w:val="single"/>
+        </w:rPr>
+        <w:t>commodo</w:t>
+      </w:r>
+      <w:proofErr w:type="spellEnd"/>
+      <w:r>
+        <w:rPr>
+          <w:rFonts w:cstheme="minorHAnsi"/>
+          <w:sz w:val="16"/>
+          <w:szCs w:val="16"/>
+        </w:rPr>
+        <w:t xml:space="preserve"> </w:t>
+      </w:r>
+      <w:proofErr w:type="spellStart"/>
+      <w:r>
+        <w:rPr>
+          <w:rFonts w:cstheme="minorHAnsi"/>
+          <w:sz w:val="16"/>
+          <w:szCs w:val="16"/>
+          <w:u w:val="single"/>
+        </w:rPr>
+        <w:t>consequat</w:t>
+      </w:r>
+      <w:proofErr w:type="spellEnd"/>
+      <w:r>
+        <w:rPr>
+          <w:rFonts w:cstheme="minorHAnsi"/>
+          <w:sz w:val="16"/>
+          <w:szCs w:val="16"/>
         </w:rPr>
         <w:t>.</w:t>
       </w:r>
-      <w:r>
-        <w:rPr>
-          <w:rFonts w:cstheme="minorHAnsi"/>
-          <w:sz w:val="20"/>
-          <w:szCs w:val="20"/>
+    </w:p>
+    <w:p>
+      <w:pPr>
+        <w:autoSpaceDE w:val="0"/>
+        <w:autoSpaceDN w:val="0"/>
+        <w:adjustRightInd w:val="0"/>
+        <w:spacing w:after="0" w:line="240" w:lineRule="auto"/>
+        <w:rPr>
+          <w:rFonts w:cstheme="minorHAnsi"/>
+          <w:sz w:val="16"/>
+          <w:szCs w:val="16"/>
+        </w:rPr>
+      </w:pPr>
+      <w:r>
+        <w:rPr>
+          <w:rFonts w:cstheme="minorHAnsi"/>
+          <w:sz w:val="16"/>
+          <w:szCs w:val="16"/>
+        </w:rPr>
+        <w:tab/>
+      </w:r>
+      <w:r>
+        <w:rPr>
+          <w:rFonts w:cstheme="minorHAnsi"/>
+          <w:sz w:val="16"/>
+          <w:szCs w:val="16"/>
+        </w:rPr>
+        <w:tab/>
+        <w:t>&lt;/DIV&gt;</w:t>
+      </w:r>
+    </w:p>
+    <w:p>
+      <w:pPr>
+        <w:autoSpaceDE w:val="0"/>
+        <w:autoSpaceDN w:val="0"/>
+        <w:adjustRightInd w:val="0"/>
+        <w:spacing w:after="0" w:line="240" w:lineRule="auto"/>
+        <w:rPr>
+          <w:rFonts w:cstheme="minorHAnsi"/>
+          <w:sz w:val="16"/>
+          <w:szCs w:val="16"/>
+        </w:rPr>
+      </w:pPr>
+      <w:r>
+        <w:rPr>
+          <w:rFonts w:cstheme="minorHAnsi"/>
+          <w:sz w:val="16"/>
+          <w:szCs w:val="16"/>
         </w:rPr>
         <w:t xml:space="preserve"> </w:t>
       </w:r>
-    </w:p>
-    <w:p>
-      <w:pPr>
-        <w:autoSpaceDE w:val="0"/>
-        <w:autoSpaceDN w:val="0"/>
-        <w:adjustRightInd w:val="0"/>
-        <w:spacing w:after="0" w:line="240" w:lineRule="auto"/>
-        <w:ind w:left="720"/>
-        <w:rPr>
-          <w:rFonts w:cstheme="minorHAnsi"/>
-          <w:b/>
-          <w:bCs/>
-          <w:color w:val="000000"/>
-          <w:sz w:val="20"/>
-          <w:szCs w:val="20"/>
-        </w:rPr>
-      </w:pPr>
+      <w:r>
+        <w:rPr>
+          <w:rFonts w:cstheme="minorHAnsi"/>
+          <w:sz w:val="16"/>
+          <w:szCs w:val="16"/>
+        </w:rPr>
+        <w:tab/>
+      </w:r>
+      <w:r>
+        <w:rPr>
+          <w:rFonts w:cstheme="minorHAnsi"/>
+          <w:sz w:val="16"/>
+          <w:szCs w:val="16"/>
+        </w:rPr>
+        <w:tab/>
+        <w:t>&lt;DIV id=</w:t>
+      </w:r>
+      <w:r>
+        <w:rPr>
+          <w:rFonts w:cstheme="minorHAnsi"/>
+          <w:i/>
+          <w:iCs/>
+          <w:sz w:val="16"/>
+          <w:szCs w:val="16"/>
+        </w:rPr>
+        <w:t>'iFrameDiv3'</w:t>
+      </w:r>
+      <w:r>
+        <w:rPr>
+          <w:rFonts w:cstheme="minorHAnsi"/>
+          <w:sz w:val="16"/>
+          <w:szCs w:val="16"/>
+        </w:rPr>
+        <w:t xml:space="preserve">&gt;&lt;/DIV&gt;  </w:t>
+      </w:r>
+    </w:p>
+    <w:p>
+      <w:pPr>
+        <w:autoSpaceDE w:val="0"/>
+        <w:autoSpaceDN w:val="0"/>
+        <w:adjustRightInd w:val="0"/>
+        <w:spacing w:after="0" w:line="240" w:lineRule="auto"/>
+        <w:rPr>
+          <w:rFonts w:cstheme="minorHAnsi"/>
+          <w:sz w:val="16"/>
+          <w:szCs w:val="16"/>
+        </w:rPr>
+      </w:pPr>
+      <w:r>
+        <w:rPr>
+          <w:rFonts w:cstheme="minorHAnsi"/>
+          <w:sz w:val="16"/>
+          <w:szCs w:val="16"/>
+        </w:rPr>
+        <w:tab/>
+      </w:r>
+      <w:r>
+        <w:rPr>
+          <w:rFonts w:cstheme="minorHAnsi"/>
+          <w:sz w:val="16"/>
+          <w:szCs w:val="16"/>
+        </w:rPr>
+        <w:tab/>
+        <w:t>&lt;script type=</w:t>
+      </w:r>
+      <w:r>
+        <w:rPr>
+          <w:rFonts w:cstheme="minorHAnsi"/>
+          <w:i/>
+          <w:iCs/>
+          <w:sz w:val="16"/>
+          <w:szCs w:val="16"/>
+        </w:rPr>
+        <w:t>"module"</w:t>
+      </w:r>
+      <w:r>
+        <w:rPr>
+          <w:rFonts w:cstheme="minorHAnsi"/>
+          <w:sz w:val="16"/>
+          <w:szCs w:val="16"/>
+        </w:rPr>
+        <w:t>&gt;</w:t>
+      </w:r>
+    </w:p>
+    <w:p>
+      <w:pPr>
+        <w:autoSpaceDE w:val="0"/>
+        <w:autoSpaceDN w:val="0"/>
+        <w:adjustRightInd w:val="0"/>
+        <w:spacing w:after="0" w:line="240" w:lineRule="auto"/>
+        <w:rPr>
+          <w:rFonts w:cstheme="minorHAnsi"/>
+          <w:sz w:val="16"/>
+          <w:szCs w:val="16"/>
+        </w:rPr>
+      </w:pPr>
+      <w:r>
+        <w:rPr>
+          <w:rFonts w:cstheme="minorHAnsi"/>
+          <w:sz w:val="16"/>
+          <w:szCs w:val="16"/>
+        </w:rPr>
+        <w:tab/>
+      </w:r>
+      <w:r>
+        <w:rPr>
+          <w:rFonts w:cstheme="minorHAnsi"/>
+          <w:sz w:val="16"/>
+          <w:szCs w:val="16"/>
+        </w:rPr>
+        <w:tab/>
+        <w:t xml:space="preserve">    </w:t>
+      </w:r>
+      <w:proofErr w:type="spellStart"/>
+      <w:r>
+        <w:rPr>
+          <w:rFonts w:cstheme="minorHAnsi"/>
+          <w:sz w:val="16"/>
+          <w:szCs w:val="16"/>
+        </w:rPr>
+        <w:t>embedNGCHM</w:t>
+      </w:r>
+      <w:proofErr w:type="spellEnd"/>
+      <w:r>
+        <w:rPr>
+          <w:rFonts w:cstheme="minorHAnsi"/>
+          <w:sz w:val="16"/>
+          <w:szCs w:val="16"/>
+        </w:rPr>
+        <w:t xml:space="preserve"> ('</w:t>
+      </w:r>
+      <w:proofErr w:type="spellStart"/>
+      <w:r>
+        <w:rPr>
+          <w:rFonts w:cstheme="minorHAnsi"/>
+          <w:sz w:val="16"/>
+          <w:szCs w:val="16"/>
+        </w:rPr>
+        <w:t>iFrameDiv</w:t>
+      </w:r>
+      <w:proofErr w:type="spellEnd"/>
+      <w:r>
+        <w:rPr>
+          <w:rFonts w:cstheme="minorHAnsi"/>
+          <w:sz w:val="16"/>
+          <w:szCs w:val="16"/>
+        </w:rPr>
+        <w:t>', '</w:t>
+      </w:r>
+      <w:proofErr w:type="spellStart"/>
+      <w:r>
+        <w:rPr>
+          <w:rFonts w:cstheme="minorHAnsi"/>
+          <w:sz w:val="16"/>
+          <w:szCs w:val="16"/>
+        </w:rPr>
+        <w:t>url</w:t>
+      </w:r>
+      <w:proofErr w:type="spellEnd"/>
+      <w:r>
+        <w:rPr>
+          <w:rFonts w:cstheme="minorHAnsi"/>
+          <w:sz w:val="16"/>
+          <w:szCs w:val="16"/>
+        </w:rPr>
+        <w:t>', 'http://www.website.com/test.ngchm');</w:t>
+      </w:r>
+    </w:p>
+    <w:p>
+      <w:pPr>
+        <w:autoSpaceDE w:val="0"/>
+        <w:autoSpaceDN w:val="0"/>
+        <w:adjustRightInd w:val="0"/>
+        <w:spacing w:after="0" w:line="240" w:lineRule="auto"/>
+        <w:rPr>
+          <w:rFonts w:cstheme="minorHAnsi"/>
+          <w:sz w:val="16"/>
+          <w:szCs w:val="16"/>
+        </w:rPr>
+      </w:pPr>
+      <w:r>
+        <w:rPr>
+          <w:rFonts w:cstheme="minorHAnsi"/>
+          <w:sz w:val="16"/>
+          <w:szCs w:val="16"/>
+        </w:rPr>
+        <w:tab/>
+      </w:r>
+      <w:r>
+        <w:rPr>
+          <w:rFonts w:cstheme="minorHAnsi"/>
+          <w:sz w:val="16"/>
+          <w:szCs w:val="16"/>
+        </w:rPr>
+        <w:tab/>
+        <w:t xml:space="preserve">    </w:t>
+      </w:r>
+      <w:proofErr w:type="spellStart"/>
+      <w:r>
+        <w:rPr>
+          <w:rFonts w:cstheme="minorHAnsi"/>
+          <w:sz w:val="16"/>
+          <w:szCs w:val="16"/>
+        </w:rPr>
+        <w:t>embedExpandableNGCHM</w:t>
+      </w:r>
+      <w:proofErr w:type="spellEnd"/>
+      <w:r>
+        <w:rPr>
+          <w:rFonts w:cstheme="minorHAnsi"/>
+          <w:sz w:val="16"/>
+          <w:szCs w:val="16"/>
+        </w:rPr>
+        <w:t xml:space="preserve"> ('iFrameDiv1', '</w:t>
+      </w:r>
+      <w:proofErr w:type="spellStart"/>
+      <w:r>
+        <w:rPr>
+          <w:rFonts w:cstheme="minorHAnsi"/>
+          <w:sz w:val="16"/>
+          <w:szCs w:val="16"/>
+        </w:rPr>
+        <w:t>fileName</w:t>
+      </w:r>
+      <w:proofErr w:type="spellEnd"/>
+      <w:r>
+        <w:rPr>
+          <w:rFonts w:cstheme="minorHAnsi"/>
+          <w:sz w:val="16"/>
+          <w:szCs w:val="16"/>
+        </w:rPr>
+        <w:t>', 'tcga_rnaseq_blca_v1.0_gene_</w:t>
+      </w:r>
+      <w:proofErr w:type="gramStart"/>
+      <w:r>
+        <w:rPr>
+          <w:rFonts w:cstheme="minorHAnsi"/>
+          <w:sz w:val="16"/>
+          <w:szCs w:val="16"/>
+        </w:rPr>
+        <w:t>gene.ngchm</w:t>
+      </w:r>
+      <w:proofErr w:type="gramEnd"/>
+      <w:r>
+        <w:rPr>
+          <w:rFonts w:cstheme="minorHAnsi"/>
+          <w:sz w:val="16"/>
+          <w:szCs w:val="16"/>
+        </w:rPr>
+        <w:t xml:space="preserve">',{style: "height:70vh; width:50vw; </w:t>
+      </w:r>
+      <w:proofErr w:type="spellStart"/>
+      <w:r>
+        <w:rPr>
+          <w:rFonts w:cstheme="minorHAnsi"/>
+          <w:sz w:val="16"/>
+          <w:szCs w:val="16"/>
+        </w:rPr>
+        <w:t>border-style:none</w:t>
+      </w:r>
+      <w:proofErr w:type="spellEnd"/>
+      <w:r>
+        <w:rPr>
+          <w:rFonts w:cstheme="minorHAnsi"/>
+          <w:sz w:val="16"/>
+          <w:szCs w:val="16"/>
+        </w:rPr>
+        <w:t>;"});</w:t>
+      </w:r>
+    </w:p>
+    <w:p>
+      <w:pPr>
+        <w:autoSpaceDE w:val="0"/>
+        <w:autoSpaceDN w:val="0"/>
+        <w:adjustRightInd w:val="0"/>
+        <w:spacing w:after="0" w:line="240" w:lineRule="auto"/>
+        <w:rPr>
+          <w:rFonts w:cstheme="minorHAnsi"/>
+          <w:sz w:val="16"/>
+          <w:szCs w:val="16"/>
+        </w:rPr>
+      </w:pPr>
+      <w:r>
+        <w:rPr>
+          <w:rFonts w:cstheme="minorHAnsi"/>
+          <w:sz w:val="16"/>
+          <w:szCs w:val="16"/>
+        </w:rPr>
+        <w:tab/>
+      </w:r>
+      <w:r>
+        <w:rPr>
+          <w:rFonts w:cstheme="minorHAnsi"/>
+          <w:sz w:val="16"/>
+          <w:szCs w:val="16"/>
+        </w:rPr>
+        <w:tab/>
+        <w:t xml:space="preserve">    </w:t>
+      </w:r>
+      <w:proofErr w:type="spellStart"/>
+      <w:r>
+        <w:rPr>
+          <w:rFonts w:cstheme="minorHAnsi"/>
+          <w:sz w:val="16"/>
+          <w:szCs w:val="16"/>
+        </w:rPr>
+        <w:t>embedExpandableNGCHM</w:t>
+      </w:r>
+      <w:proofErr w:type="spellEnd"/>
+      <w:r>
+        <w:rPr>
+          <w:rFonts w:cstheme="minorHAnsi"/>
+          <w:sz w:val="16"/>
+          <w:szCs w:val="16"/>
+        </w:rPr>
+        <w:t xml:space="preserve"> ('iFrameDiv3', '</w:t>
+      </w:r>
+      <w:proofErr w:type="spellStart"/>
+      <w:r>
+        <w:rPr>
+          <w:rFonts w:cstheme="minorHAnsi"/>
+          <w:sz w:val="16"/>
+          <w:szCs w:val="16"/>
+        </w:rPr>
+        <w:t>fileName</w:t>
+      </w:r>
+      <w:proofErr w:type="spellEnd"/>
+      <w:r>
+        <w:rPr>
+          <w:rFonts w:cstheme="minorHAnsi"/>
+          <w:sz w:val="16"/>
+          <w:szCs w:val="16"/>
+        </w:rPr>
+        <w:t>', '</w:t>
+      </w:r>
+      <w:proofErr w:type="spellStart"/>
+      <w:proofErr w:type="gramStart"/>
+      <w:r>
+        <w:rPr>
+          <w:rFonts w:cstheme="minorHAnsi"/>
+          <w:sz w:val="16"/>
+          <w:szCs w:val="16"/>
+        </w:rPr>
+        <w:t>test.ngchm</w:t>
+      </w:r>
+      <w:proofErr w:type="spellEnd"/>
+      <w:proofErr w:type="gramEnd"/>
+      <w:r>
+        <w:rPr>
+          <w:rFonts w:cstheme="minorHAnsi"/>
+          <w:sz w:val="16"/>
+          <w:szCs w:val="16"/>
+        </w:rPr>
+        <w:t>', {thumbnail: 'tcga_rnaseq_blca_v1.0_gene_sample.png'});</w:t>
+      </w:r>
+    </w:p>
+    <w:p>
+      <w:pPr>
+        <w:autoSpaceDE w:val="0"/>
+        <w:autoSpaceDN w:val="0"/>
+        <w:adjustRightInd w:val="0"/>
+        <w:spacing w:after="0" w:line="240" w:lineRule="auto"/>
+        <w:rPr>
+          <w:rFonts w:cstheme="minorHAnsi"/>
+          <w:sz w:val="16"/>
+          <w:szCs w:val="16"/>
+        </w:rPr>
+      </w:pPr>
+      <w:r>
+        <w:rPr>
+          <w:rFonts w:cstheme="minorHAnsi"/>
+          <w:sz w:val="16"/>
+          <w:szCs w:val="16"/>
+        </w:rPr>
+        <w:tab/>
+      </w:r>
+      <w:r>
+        <w:rPr>
+          <w:rFonts w:cstheme="minorHAnsi"/>
+          <w:sz w:val="16"/>
+          <w:szCs w:val="16"/>
+        </w:rPr>
+        <w:tab/>
+        <w:t>&lt;/script&gt;</w:t>
+      </w:r>
+    </w:p>
+    <w:p>
+      <w:pPr>
+        <w:autoSpaceDE w:val="0"/>
+        <w:autoSpaceDN w:val="0"/>
+        <w:adjustRightInd w:val="0"/>
+        <w:spacing w:after="0" w:line="240" w:lineRule="auto"/>
+        <w:rPr>
+          <w:rFonts w:cstheme="minorHAnsi"/>
+          <w:sz w:val="16"/>
+          <w:szCs w:val="16"/>
+        </w:rPr>
+      </w:pPr>
+      <w:r>
+        <w:rPr>
+          <w:rFonts w:cstheme="minorHAnsi"/>
+          <w:sz w:val="16"/>
+          <w:szCs w:val="16"/>
+        </w:rPr>
+        <w:tab/>
+        <w:t>&lt;/BODY&gt;</w:t>
+      </w:r>
+    </w:p>
+    <w:p>
+      <w:pPr>
+        <w:autoSpaceDE w:val="0"/>
+        <w:autoSpaceDN w:val="0"/>
+        <w:adjustRightInd w:val="0"/>
+        <w:spacing w:after="0" w:line="240" w:lineRule="auto"/>
+        <w:rPr>
+          <w:rFonts w:cstheme="minorHAnsi"/>
+          <w:b/>
+          <w:bCs/>
+          <w:sz w:val="16"/>
+          <w:szCs w:val="16"/>
+        </w:rPr>
+      </w:pPr>
+      <w:r>
+        <w:rPr>
+          <w:rFonts w:cstheme="minorHAnsi"/>
+          <w:sz w:val="16"/>
+          <w:szCs w:val="16"/>
+        </w:rPr>
+        <w:t>&lt;/HTML&gt;</w:t>
+      </w:r>
     </w:p>
     <w:sectPr>
       <w:pgSz w:w="15840" w:h="12240" w:orient="landscape"/>
@@ -4217,6 +7399,7 @@
     <w:lsdException w:name="HTML Sample" w:semiHidden="1" w:unhideWhenUsed="1"/>
     <w:lsdException w:name="HTML Typewriter" w:semiHidden="1" w:unhideWhenUsed="1"/>
     <w:lsdException w:name="HTML Variable" w:semiHidden="1" w:unhideWhenUsed="1"/>
+    <w:lsdException w:name="Normal Table" w:semiHidden="1" w:unhideWhenUsed="1"/>
     <w:lsdException w:name="annotation subject" w:semiHidden="1" w:unhideWhenUsed="1"/>
     <w:lsdException w:name="No List" w:semiHidden="1" w:unhideWhenUsed="1"/>
     <w:lsdException w:name="Outline List 1" w:semiHidden="1" w:unhideWhenUsed="1"/>
@@ -4259,8 +7442,11 @@
     <w:lsdException w:name="Table Contemporary" w:semiHidden="1" w:unhideWhenUsed="1"/>
     <w:lsdException w:name="Table Elegant" w:semiHidden="1" w:unhideWhenUsed="1"/>
     <w:lsdException w:name="Table Professional" w:semiHidden="1" w:unhideWhenUsed="1"/>
+    <w:lsdException w:name="Table Subtle 1" w:semiHidden="1" w:unhideWhenUsed="1"/>
     <w:lsdException w:name="Table Subtle 2" w:semiHidden="1" w:unhideWhenUsed="1"/>
     <w:lsdException w:name="Table Web 1" w:semiHidden="1" w:unhideWhenUsed="1"/>
+    <w:lsdException w:name="Table Web 2" w:semiHidden="1" w:unhideWhenUsed="1"/>
+    <w:lsdException w:name="Table Web 3" w:semiHidden="1" w:unhideWhenUsed="1"/>
     <w:lsdException w:name="Balloon Text" w:semiHidden="1" w:unhideWhenUsed="1"/>
     <w:lsdException w:name="Table Grid" w:uiPriority="39"/>
     <w:lsdException w:name="Table Theme" w:semiHidden="1" w:unhideWhenUsed="1"/>

</xml_diff>

<commit_message>
Added code and documentation changes for DOM element selector.
</commit_message>
<xml_diff>
--- a/NGCHM/Documentation/NGCHM_Embed-Reference.docx
+++ b/NGCHM/Documentation/NGCHM_Embed-Reference.docx
@@ -17,7 +17,6 @@
           <w:szCs w:val="32"/>
         </w:rPr>
       </w:pPr>
-      <w:proofErr w:type="spellStart"/>
       <w:r>
         <w:rPr>
           <w:rFonts w:ascii="Consolas" w:hAnsi="Consolas" w:cs="Consolas"/>
@@ -36,9 +35,8 @@
           <w:sz w:val="32"/>
           <w:szCs w:val="32"/>
         </w:rPr>
-        <w:t>gchmEmbed</w:t>
-      </w:r>
-      <w:proofErr w:type="spellEnd"/>
+        <w:t xml:space="preserve">gchmEmbed Javascript </w:t>
+      </w:r>
       <w:r>
         <w:rPr>
           <w:rFonts w:ascii="Consolas" w:hAnsi="Consolas" w:cs="Consolas"/>
@@ -47,10 +45,15 @@
           <w:sz w:val="32"/>
           <w:szCs w:val="32"/>
         </w:rPr>
-        <w:t xml:space="preserve"> </w:t>
-      </w:r>
-      <w:proofErr w:type="spellStart"/>
-      <w:r>
+        <w:t>Library Reference</w:t>
+      </w:r>
+    </w:p>
+    <w:p>
+      <w:pPr>
+        <w:autoSpaceDE w:val="0"/>
+        <w:autoSpaceDN w:val="0"/>
+        <w:adjustRightInd w:val="0"/>
+        <w:spacing w:after="0" w:line="240" w:lineRule="auto"/>
         <w:rPr>
           <w:rFonts w:ascii="Consolas" w:hAnsi="Consolas" w:cs="Consolas"/>
           <w:b/>
@@ -58,10 +61,14 @@
           <w:sz w:val="32"/>
           <w:szCs w:val="32"/>
         </w:rPr>
-        <w:t>Javascript</w:t>
-      </w:r>
-      <w:proofErr w:type="spellEnd"/>
-      <w:r>
+      </w:pPr>
+    </w:p>
+    <w:p>
+      <w:pPr>
+        <w:autoSpaceDE w:val="0"/>
+        <w:autoSpaceDN w:val="0"/>
+        <w:adjustRightInd w:val="0"/>
+        <w:spacing w:after="0" w:line="240" w:lineRule="auto"/>
         <w:rPr>
           <w:rFonts w:ascii="Consolas" w:hAnsi="Consolas" w:cs="Consolas"/>
           <w:b/>
@@ -69,8 +76,7 @@
           <w:sz w:val="32"/>
           <w:szCs w:val="32"/>
         </w:rPr>
-        <w:t xml:space="preserve"> </w:t>
-      </w:r>
+      </w:pPr>
       <w:r>
         <w:rPr>
           <w:rFonts w:ascii="Consolas" w:hAnsi="Consolas" w:cs="Consolas"/>
@@ -79,442 +85,233 @@
           <w:sz w:val="32"/>
           <w:szCs w:val="32"/>
         </w:rPr>
-        <w:t>Library Reference</w:t>
-      </w:r>
-    </w:p>
-    <w:p>
-      <w:pPr>
-        <w:autoSpaceDE w:val="0"/>
-        <w:autoSpaceDN w:val="0"/>
-        <w:adjustRightInd w:val="0"/>
-        <w:spacing w:after="0" w:line="240" w:lineRule="auto"/>
-        <w:rPr>
-          <w:rFonts w:ascii="Consolas" w:hAnsi="Consolas" w:cs="Consolas"/>
-          <w:b/>
-          <w:color w:val="000000"/>
+        <w:t>Overview:</w:t>
+      </w:r>
+    </w:p>
+    <w:p>
+      <w:pPr>
+        <w:autoSpaceDE w:val="0"/>
+        <w:autoSpaceDN w:val="0"/>
+        <w:adjustRightInd w:val="0"/>
+        <w:spacing w:after="0" w:line="240" w:lineRule="auto"/>
+        <w:rPr>
+          <w:rFonts w:cstheme="minorHAnsi"/>
+          <w:bCs/>
+          <w:color w:val="000000"/>
+        </w:rPr>
+      </w:pPr>
+      <w:r>
+        <w:rPr>
+          <w:rFonts w:cstheme="minorHAnsi"/>
+          <w:bCs/>
+          <w:color w:val="000000"/>
+        </w:rPr>
+        <w:t>The ngchmEmbed Javascript API is a small minimized (ngchmEmbed-min.js) javascript library for embedding NG-CHM (</w:t>
+      </w:r>
+      <w:r>
+        <w:rPr>
+          <w:rFonts w:cstheme="minorHAnsi"/>
+          <w:bCs/>
+          <w:color w:val="000000"/>
+        </w:rPr>
+        <w:t>.</w:t>
+      </w:r>
+      <w:r>
+        <w:rPr>
+          <w:rFonts w:cstheme="minorHAnsi"/>
+          <w:bCs/>
+          <w:color w:val="000000"/>
+        </w:rPr>
+        <w:t>ngchm) heat map files into an html page. It enables two types of heat map embedding: embedding a</w:t>
+      </w:r>
+      <w:r>
+        <w:rPr>
+          <w:rFonts w:cstheme="minorHAnsi"/>
+          <w:bCs/>
+          <w:color w:val="000000"/>
+        </w:rPr>
+        <w:t xml:space="preserve"> static</w:t>
+      </w:r>
+      <w:r>
+        <w:rPr>
+          <w:rFonts w:cstheme="minorHAnsi"/>
+          <w:bCs/>
+          <w:color w:val="000000"/>
+        </w:rPr>
+        <w:t xml:space="preserve"> ngchm and embedding an expandable ngchm. </w:t>
+      </w:r>
+    </w:p>
+    <w:p>
+      <w:pPr>
+        <w:autoSpaceDE w:val="0"/>
+        <w:autoSpaceDN w:val="0"/>
+        <w:adjustRightInd w:val="0"/>
+        <w:spacing w:after="0" w:line="240" w:lineRule="auto"/>
+        <w:rPr>
+          <w:rFonts w:cstheme="minorHAnsi"/>
+          <w:bCs/>
+          <w:color w:val="000000"/>
+        </w:rPr>
+      </w:pPr>
+    </w:p>
+    <w:p>
+      <w:pPr>
+        <w:autoSpaceDE w:val="0"/>
+        <w:autoSpaceDN w:val="0"/>
+        <w:adjustRightInd w:val="0"/>
+        <w:spacing w:after="0" w:line="240" w:lineRule="auto"/>
+        <w:rPr>
+          <w:rFonts w:cstheme="minorHAnsi"/>
+          <w:bCs/>
+          <w:color w:val="000000"/>
+        </w:rPr>
+      </w:pPr>
+      <w:r>
+        <w:rPr>
+          <w:rFonts w:cstheme="minorHAnsi"/>
+          <w:bCs/>
+          <w:color w:val="000000"/>
+        </w:rPr>
+        <w:t>A static ngchm is a fully expanded heat map</w:t>
+      </w:r>
+      <w:r>
+        <w:rPr>
+          <w:rFonts w:cstheme="minorHAnsi"/>
+          <w:bCs/>
+          <w:color w:val="000000"/>
+        </w:rPr>
+        <w:t xml:space="preserve"> embedded in an html page at the location of its container DIV</w:t>
+      </w:r>
+      <w:r>
+        <w:rPr>
+          <w:rFonts w:cstheme="minorHAnsi"/>
+          <w:bCs/>
+          <w:color w:val="000000"/>
+        </w:rPr>
+        <w:t>.  An expandable ngchm is a heat map that is represented by a thumbnail image that can be clicked on to expand to a full-sized heat map.</w:t>
+      </w:r>
+      <w:r>
+        <w:rPr>
+          <w:rFonts w:cstheme="minorHAnsi"/>
+          <w:bCs/>
+          <w:color w:val="000000"/>
+        </w:rPr>
+        <w:t xml:space="preserve">  </w:t>
+      </w:r>
+    </w:p>
+    <w:p>
+      <w:pPr>
+        <w:autoSpaceDE w:val="0"/>
+        <w:autoSpaceDN w:val="0"/>
+        <w:adjustRightInd w:val="0"/>
+        <w:spacing w:after="0" w:line="240" w:lineRule="auto"/>
+        <w:rPr>
+          <w:rFonts w:cstheme="minorHAnsi"/>
+          <w:bCs/>
+          <w:color w:val="000000"/>
+        </w:rPr>
+      </w:pPr>
+    </w:p>
+    <w:p>
+      <w:pPr>
+        <w:pStyle w:val="NoSpacing"/>
+        <w:rPr>
+          <w:b/>
+        </w:rPr>
+      </w:pPr>
+      <w:r>
+        <w:t xml:space="preserve">The library contains </w:t>
+      </w:r>
+      <w:r>
+        <w:t>the following</w:t>
+      </w:r>
+      <w:r>
+        <w:t xml:space="preserve"> </w:t>
+      </w:r>
+      <w:r>
+        <w:t xml:space="preserve">function for </w:t>
+      </w:r>
+      <w:r>
+        <w:t xml:space="preserve">both </w:t>
+      </w:r>
+      <w:r>
+        <w:t>types of ngchm embedding:</w:t>
+      </w:r>
+      <w:r>
+        <w:t xml:space="preserve"> </w:t>
+      </w:r>
+      <w:r>
+        <w:rPr>
+          <w:b/>
+        </w:rPr>
+        <w:t>embedNGCHM</w:t>
+      </w:r>
+    </w:p>
+    <w:p>
+      <w:pPr>
+        <w:pStyle w:val="NoSpacing"/>
+      </w:pPr>
+    </w:p>
+    <w:p>
+      <w:pPr>
+        <w:pStyle w:val="NoSpacing"/>
+      </w:pPr>
+      <w:r>
+        <w:t>Using the above function</w:t>
+      </w:r>
+      <w:r>
+        <w:t>,</w:t>
+      </w:r>
+      <w:r>
+        <w:t xml:space="preserve"> the user can embed NG-CHM heat maps into their own HTML pages.  The embedded heat maps will be contained within an iFrame that is configured inside of a DIV element that the user has placed on their page.  Any JS logic required by the embedded map will be contained within that </w:t>
+      </w:r>
+      <w:r>
+        <w:t>iF</w:t>
+      </w:r>
+      <w:r>
+        <w:t xml:space="preserve">rame so as not to override any other JS libraries defined on the </w:t>
+      </w:r>
+      <w:r>
+        <w:t xml:space="preserve">parent </w:t>
+      </w:r>
+      <w:r>
+        <w:t xml:space="preserve">html page. </w:t>
+      </w:r>
+    </w:p>
+    <w:p>
+      <w:pPr>
+        <w:pStyle w:val="NoSpacing"/>
+      </w:pPr>
+    </w:p>
+    <w:p>
+      <w:pPr>
+        <w:autoSpaceDE w:val="0"/>
+        <w:autoSpaceDN w:val="0"/>
+        <w:adjustRightInd w:val="0"/>
+        <w:spacing w:after="0" w:line="240" w:lineRule="auto"/>
+        <w:rPr>
+          <w:b/>
+          <w:bCs/>
           <w:sz w:val="32"/>
           <w:szCs w:val="32"/>
         </w:rPr>
       </w:pPr>
-    </w:p>
-    <w:p>
-      <w:pPr>
-        <w:autoSpaceDE w:val="0"/>
-        <w:autoSpaceDN w:val="0"/>
-        <w:adjustRightInd w:val="0"/>
-        <w:spacing w:after="0" w:line="240" w:lineRule="auto"/>
-        <w:rPr>
-          <w:rFonts w:ascii="Consolas" w:hAnsi="Consolas" w:cs="Consolas"/>
-          <w:b/>
-          <w:color w:val="000000"/>
+      <w:r>
+        <w:rPr>
+          <w:b/>
+          <w:bCs/>
           <w:sz w:val="32"/>
           <w:szCs w:val="32"/>
         </w:rPr>
-      </w:pPr>
-      <w:r>
-        <w:rPr>
-          <w:rFonts w:ascii="Consolas" w:hAnsi="Consolas" w:cs="Consolas"/>
-          <w:b/>
-          <w:color w:val="000000"/>
+        <w:t>H</w:t>
+      </w:r>
+      <w:r>
+        <w:rPr>
+          <w:b/>
+          <w:bCs/>
           <w:sz w:val="32"/>
           <w:szCs w:val="32"/>
         </w:rPr>
-        <w:t>Overview:</w:t>
-      </w:r>
-    </w:p>
-    <w:p>
-      <w:pPr>
-        <w:autoSpaceDE w:val="0"/>
-        <w:autoSpaceDN w:val="0"/>
-        <w:adjustRightInd w:val="0"/>
-        <w:spacing w:after="0" w:line="240" w:lineRule="auto"/>
-        <w:rPr>
-          <w:rFonts w:cstheme="minorHAnsi"/>
-          <w:bCs/>
-          <w:color w:val="000000"/>
-        </w:rPr>
-      </w:pPr>
-      <w:r>
-        <w:rPr>
-          <w:rFonts w:cstheme="minorHAnsi"/>
-          <w:bCs/>
-          <w:color w:val="000000"/>
-        </w:rPr>
-        <w:t xml:space="preserve">The </w:t>
-      </w:r>
-      <w:proofErr w:type="spellStart"/>
-      <w:r>
-        <w:rPr>
-          <w:rFonts w:cstheme="minorHAnsi"/>
-          <w:bCs/>
-          <w:color w:val="000000"/>
-        </w:rPr>
-        <w:t>ngchmEmbed</w:t>
-      </w:r>
-      <w:proofErr w:type="spellEnd"/>
-      <w:r>
-        <w:rPr>
-          <w:rFonts w:cstheme="minorHAnsi"/>
-          <w:bCs/>
-          <w:color w:val="000000"/>
-        </w:rPr>
-        <w:t xml:space="preserve"> </w:t>
-      </w:r>
-      <w:proofErr w:type="spellStart"/>
-      <w:r>
-        <w:rPr>
-          <w:rFonts w:cstheme="minorHAnsi"/>
-          <w:bCs/>
-          <w:color w:val="000000"/>
-        </w:rPr>
-        <w:t>Javascript</w:t>
-      </w:r>
-      <w:proofErr w:type="spellEnd"/>
-      <w:r>
-        <w:rPr>
-          <w:rFonts w:cstheme="minorHAnsi"/>
-          <w:bCs/>
-          <w:color w:val="000000"/>
-        </w:rPr>
-        <w:t xml:space="preserve"> API is a small minimized (ngchmEmbed-min.js) </w:t>
-      </w:r>
-      <w:proofErr w:type="spellStart"/>
-      <w:r>
-        <w:rPr>
-          <w:rFonts w:cstheme="minorHAnsi"/>
-          <w:bCs/>
-          <w:color w:val="000000"/>
-        </w:rPr>
-        <w:t>javascript</w:t>
-      </w:r>
-      <w:proofErr w:type="spellEnd"/>
-      <w:r>
-        <w:rPr>
-          <w:rFonts w:cstheme="minorHAnsi"/>
-          <w:bCs/>
-          <w:color w:val="000000"/>
-        </w:rPr>
-        <w:t xml:space="preserve"> library for embedding NG-CHM </w:t>
-      </w:r>
-      <w:proofErr w:type="gramStart"/>
-      <w:r>
-        <w:rPr>
-          <w:rFonts w:cstheme="minorHAnsi"/>
-          <w:bCs/>
-          <w:color w:val="000000"/>
-        </w:rPr>
-        <w:t>(</w:t>
-      </w:r>
-      <w:r>
-        <w:rPr>
-          <w:rFonts w:cstheme="minorHAnsi"/>
-          <w:bCs/>
-          <w:color w:val="000000"/>
-        </w:rPr>
-        <w:t>.</w:t>
-      </w:r>
-      <w:proofErr w:type="spellStart"/>
-      <w:r>
-        <w:rPr>
-          <w:rFonts w:cstheme="minorHAnsi"/>
-          <w:bCs/>
-          <w:color w:val="000000"/>
-        </w:rPr>
-        <w:t>ngchm</w:t>
-      </w:r>
-      <w:proofErr w:type="spellEnd"/>
-      <w:proofErr w:type="gramEnd"/>
-      <w:r>
-        <w:rPr>
-          <w:rFonts w:cstheme="minorHAnsi"/>
-          <w:bCs/>
-          <w:color w:val="000000"/>
-        </w:rPr>
-        <w:t>) heat map files into an html page. It enables two types of heat map embedding: embedding a</w:t>
-      </w:r>
-      <w:r>
-        <w:rPr>
-          <w:rFonts w:cstheme="minorHAnsi"/>
-          <w:bCs/>
-          <w:color w:val="000000"/>
-        </w:rPr>
-        <w:t xml:space="preserve"> static</w:t>
-      </w:r>
-      <w:r>
-        <w:rPr>
-          <w:rFonts w:cstheme="minorHAnsi"/>
-          <w:bCs/>
-          <w:color w:val="000000"/>
-        </w:rPr>
-        <w:t xml:space="preserve"> </w:t>
-      </w:r>
-      <w:proofErr w:type="spellStart"/>
-      <w:r>
-        <w:rPr>
-          <w:rFonts w:cstheme="minorHAnsi"/>
-          <w:bCs/>
-          <w:color w:val="000000"/>
-        </w:rPr>
-        <w:t>ngchm</w:t>
-      </w:r>
-      <w:proofErr w:type="spellEnd"/>
-      <w:r>
-        <w:rPr>
-          <w:rFonts w:cstheme="minorHAnsi"/>
-          <w:bCs/>
-          <w:color w:val="000000"/>
-        </w:rPr>
-        <w:t xml:space="preserve"> and embedding an expandable </w:t>
-      </w:r>
-      <w:proofErr w:type="spellStart"/>
-      <w:r>
-        <w:rPr>
-          <w:rFonts w:cstheme="minorHAnsi"/>
-          <w:bCs/>
-          <w:color w:val="000000"/>
-        </w:rPr>
-        <w:t>ngchm</w:t>
-      </w:r>
-      <w:proofErr w:type="spellEnd"/>
-      <w:r>
-        <w:rPr>
-          <w:rFonts w:cstheme="minorHAnsi"/>
-          <w:bCs/>
-          <w:color w:val="000000"/>
-        </w:rPr>
-        <w:t xml:space="preserve">. </w:t>
-      </w:r>
-    </w:p>
-    <w:p>
-      <w:pPr>
-        <w:autoSpaceDE w:val="0"/>
-        <w:autoSpaceDN w:val="0"/>
-        <w:adjustRightInd w:val="0"/>
-        <w:spacing w:after="0" w:line="240" w:lineRule="auto"/>
-        <w:rPr>
-          <w:rFonts w:cstheme="minorHAnsi"/>
-          <w:bCs/>
-          <w:color w:val="000000"/>
-        </w:rPr>
-      </w:pPr>
-    </w:p>
-    <w:p>
-      <w:pPr>
-        <w:autoSpaceDE w:val="0"/>
-        <w:autoSpaceDN w:val="0"/>
-        <w:adjustRightInd w:val="0"/>
-        <w:spacing w:after="0" w:line="240" w:lineRule="auto"/>
-        <w:rPr>
-          <w:rFonts w:cstheme="minorHAnsi"/>
-          <w:bCs/>
-          <w:color w:val="000000"/>
-        </w:rPr>
-      </w:pPr>
-      <w:r>
-        <w:rPr>
-          <w:rFonts w:cstheme="minorHAnsi"/>
-          <w:bCs/>
-          <w:color w:val="000000"/>
-        </w:rPr>
-        <w:t xml:space="preserve">A static </w:t>
-      </w:r>
-      <w:proofErr w:type="spellStart"/>
-      <w:r>
-        <w:rPr>
-          <w:rFonts w:cstheme="minorHAnsi"/>
-          <w:bCs/>
-          <w:color w:val="000000"/>
-        </w:rPr>
-        <w:t>ngchm</w:t>
-      </w:r>
-      <w:proofErr w:type="spellEnd"/>
-      <w:r>
-        <w:rPr>
-          <w:rFonts w:cstheme="minorHAnsi"/>
-          <w:bCs/>
-          <w:color w:val="000000"/>
-        </w:rPr>
-        <w:t xml:space="preserve"> is a fully expanded heat map</w:t>
-      </w:r>
-      <w:r>
-        <w:rPr>
-          <w:rFonts w:cstheme="minorHAnsi"/>
-          <w:bCs/>
-          <w:color w:val="000000"/>
-        </w:rPr>
-        <w:t xml:space="preserve"> embedded in an html page at the location of its container DIV</w:t>
-      </w:r>
-      <w:r>
-        <w:rPr>
-          <w:rFonts w:cstheme="minorHAnsi"/>
-          <w:bCs/>
-          <w:color w:val="000000"/>
-        </w:rPr>
-        <w:t xml:space="preserve">.  An expandable </w:t>
-      </w:r>
-      <w:proofErr w:type="spellStart"/>
-      <w:r>
-        <w:rPr>
-          <w:rFonts w:cstheme="minorHAnsi"/>
-          <w:bCs/>
-          <w:color w:val="000000"/>
-        </w:rPr>
-        <w:t>ngchm</w:t>
-      </w:r>
-      <w:proofErr w:type="spellEnd"/>
-      <w:r>
-        <w:rPr>
-          <w:rFonts w:cstheme="minorHAnsi"/>
-          <w:bCs/>
-          <w:color w:val="000000"/>
-        </w:rPr>
-        <w:t xml:space="preserve"> is a heat map that is represented by a thumbnail image that can be clicked on to expand to a full-sized heat map.</w:t>
-      </w:r>
-      <w:r>
-        <w:rPr>
-          <w:rFonts w:cstheme="minorHAnsi"/>
-          <w:bCs/>
-          <w:color w:val="000000"/>
-        </w:rPr>
-        <w:t xml:space="preserve">  </w:t>
-      </w:r>
-    </w:p>
-    <w:p>
-      <w:pPr>
-        <w:autoSpaceDE w:val="0"/>
-        <w:autoSpaceDN w:val="0"/>
-        <w:adjustRightInd w:val="0"/>
-        <w:spacing w:after="0" w:line="240" w:lineRule="auto"/>
-        <w:rPr>
-          <w:rFonts w:cstheme="minorHAnsi"/>
-          <w:bCs/>
-          <w:color w:val="000000"/>
-        </w:rPr>
-      </w:pPr>
-    </w:p>
-    <w:p>
-      <w:pPr>
-        <w:pStyle w:val="NoSpacing"/>
-        <w:rPr>
-          <w:b/>
-        </w:rPr>
-      </w:pPr>
-      <w:r>
-        <w:t xml:space="preserve">The library contains </w:t>
-      </w:r>
-      <w:r>
-        <w:t>the following</w:t>
-      </w:r>
-      <w:r>
-        <w:t xml:space="preserve"> </w:t>
-      </w:r>
-      <w:r>
-        <w:t xml:space="preserve">function for </w:t>
-      </w:r>
-      <w:r>
-        <w:t xml:space="preserve">both </w:t>
-      </w:r>
-      <w:r>
-        <w:t xml:space="preserve">types of </w:t>
-      </w:r>
-      <w:proofErr w:type="spellStart"/>
-      <w:r>
-        <w:t>ngchm</w:t>
-      </w:r>
-      <w:proofErr w:type="spellEnd"/>
-      <w:r>
-        <w:t xml:space="preserve"> embedding:</w:t>
-      </w:r>
-      <w:r>
-        <w:t xml:space="preserve"> </w:t>
-      </w:r>
-      <w:proofErr w:type="spellStart"/>
-      <w:r>
-        <w:rPr>
-          <w:b/>
-        </w:rPr>
-        <w:t>embedNGCHM</w:t>
-      </w:r>
-      <w:proofErr w:type="spellEnd"/>
-    </w:p>
-    <w:p>
-      <w:pPr>
-        <w:pStyle w:val="NoSpacing"/>
-      </w:pPr>
-    </w:p>
-    <w:p>
-      <w:pPr>
-        <w:pStyle w:val="NoSpacing"/>
-      </w:pPr>
-      <w:r>
-        <w:t>Using the above function</w:t>
-      </w:r>
-      <w:r>
-        <w:t>,</w:t>
-      </w:r>
-      <w:r>
-        <w:t xml:space="preserve"> the user can embed NG-CHM heat maps into their own HTML pages.  The embedded heat maps will be contained within an </w:t>
-      </w:r>
-      <w:proofErr w:type="spellStart"/>
-      <w:r>
-        <w:t>iFrame</w:t>
-      </w:r>
-      <w:proofErr w:type="spellEnd"/>
-      <w:r>
-        <w:t xml:space="preserve"> that is configured inside of a DIV element that the user has placed on their page.  Any JS logic required by the embedded map will be contained within that </w:t>
-      </w:r>
-      <w:proofErr w:type="spellStart"/>
-      <w:r>
-        <w:t>iF</w:t>
-      </w:r>
-      <w:r>
-        <w:t>rame</w:t>
-      </w:r>
-      <w:proofErr w:type="spellEnd"/>
-      <w:r>
-        <w:t xml:space="preserve"> so as not to override any other JS libraries defined on the </w:t>
-      </w:r>
-      <w:r>
-        <w:t xml:space="preserve">parent </w:t>
-      </w:r>
-      <w:r>
-        <w:t xml:space="preserve">html page. </w:t>
-      </w:r>
-    </w:p>
-    <w:p>
-      <w:pPr>
-        <w:pStyle w:val="NoSpacing"/>
-      </w:pPr>
-    </w:p>
-    <w:p>
-      <w:pPr>
-        <w:autoSpaceDE w:val="0"/>
-        <w:autoSpaceDN w:val="0"/>
-        <w:adjustRightInd w:val="0"/>
-        <w:spacing w:after="0" w:line="240" w:lineRule="auto"/>
-        <w:rPr>
-          <w:b/>
-          <w:bCs/>
-          <w:sz w:val="32"/>
-          <w:szCs w:val="32"/>
-        </w:rPr>
-      </w:pPr>
-      <w:r>
-        <w:rPr>
-          <w:b/>
-          <w:bCs/>
-          <w:sz w:val="32"/>
-          <w:szCs w:val="32"/>
-        </w:rPr>
-        <w:t>H</w:t>
-      </w:r>
-      <w:r>
-        <w:rPr>
-          <w:b/>
-          <w:bCs/>
-          <w:sz w:val="32"/>
-          <w:szCs w:val="32"/>
-        </w:rPr>
         <w:t>TML Page Setup:</w:t>
       </w:r>
     </w:p>
@@ -540,15 +337,7 @@
         <w:spacing w:after="0" w:line="240" w:lineRule="auto"/>
       </w:pPr>
       <w:r>
-        <w:t xml:space="preserve">There are 3 requirements to using the </w:t>
-      </w:r>
-      <w:proofErr w:type="spellStart"/>
-      <w:r>
-        <w:t>ngchmEmbed</w:t>
-      </w:r>
-      <w:proofErr w:type="spellEnd"/>
-      <w:r>
-        <w:t xml:space="preserve"> library to place NG-CHMs in an HTML page:</w:t>
+        <w:t>There are 3 requirements to using the ngchmEmbed library to place NG-CHMs in an HTML page:</w:t>
       </w:r>
     </w:p>
     <w:p>
@@ -602,15 +391,7 @@
         <w:spacing w:after="0" w:line="240" w:lineRule="auto"/>
       </w:pPr>
       <w:r>
-        <w:t xml:space="preserve">Placing a JS script block with calls to </w:t>
-      </w:r>
-      <w:proofErr w:type="spellStart"/>
-      <w:r>
-        <w:t>ngchmEmbed</w:t>
-      </w:r>
-      <w:proofErr w:type="spellEnd"/>
-      <w:r>
-        <w:t xml:space="preserve"> functions.  (this can be done at the end of the page or anywhere after the placement of the DIV from item 2 above).</w:t>
+        <w:t>Placing a JS script block with calls to ngchmEmbed functions.  (this can be done at the end of the page or anywhere after the placement of the DIV from item 2 above).</w:t>
       </w:r>
     </w:p>
     <w:p>
@@ -686,83 +467,46 @@
         <w:t xml:space="preserve">This example </w:t>
       </w:r>
       <w:r>
-        <w:t xml:space="preserve">shows how to display NG-CHMs for each of the source types available.  The first two calls to </w:t>
-      </w:r>
-      <w:proofErr w:type="spellStart"/>
-      <w:r>
-        <w:t>embedNGCHM</w:t>
-      </w:r>
-      <w:proofErr w:type="spellEnd"/>
+        <w:t xml:space="preserve">shows how to display NG-CHMs for each of the source types available.  The first two calls to embedNGCHM </w:t>
+      </w:r>
+      <w:r>
+        <w:t xml:space="preserve">display </w:t>
+      </w:r>
+      <w:r>
+        <w:t xml:space="preserve">the same NG-CHM heat map </w:t>
+      </w:r>
+      <w:r>
+        <w:t xml:space="preserve">two </w:t>
+      </w:r>
+      <w:r>
+        <w:t>different ways, o</w:t>
+      </w:r>
+      <w:r>
+        <w:t>ne standard and one expandable</w:t>
+      </w:r>
       <w:r>
         <w:t xml:space="preserve"> </w:t>
       </w:r>
       <w:r>
-        <w:t xml:space="preserve">display </w:t>
-      </w:r>
-      <w:r>
-        <w:t xml:space="preserve">the same NG-CHM heat map </w:t>
-      </w:r>
-      <w:r>
-        <w:t xml:space="preserve">two </w:t>
-      </w:r>
-      <w:r>
-        <w:t>different ways, o</w:t>
-      </w:r>
-      <w:r>
-        <w:t>ne standard and one expandable</w:t>
+        <w:t>(</w:t>
+      </w:r>
+      <w:r>
+        <w:t>using the filename srcType</w:t>
+      </w:r>
+      <w:r>
+        <w:t>)</w:t>
+      </w:r>
+      <w:r>
+        <w:t>.</w:t>
       </w:r>
       <w:r>
         <w:t xml:space="preserve"> </w:t>
       </w:r>
       <w:r>
-        <w:t>(</w:t>
-      </w:r>
-      <w:r>
-        <w:t xml:space="preserve">using the filename </w:t>
-      </w:r>
-      <w:proofErr w:type="spellStart"/>
-      <w:r>
-        <w:t>srcType</w:t>
-      </w:r>
-      <w:proofErr w:type="spellEnd"/>
-      <w:r>
-        <w:t>)</w:t>
-      </w:r>
-      <w:r>
-        <w:t>.</w:t>
-      </w:r>
-      <w:r>
-        <w:t xml:space="preserve"> </w:t>
-      </w:r>
-      <w:r>
-        <w:t xml:space="preserve">The second also shows the use of a query selector as the first parameter entry for the </w:t>
-      </w:r>
-      <w:proofErr w:type="spellStart"/>
-      <w:r>
-        <w:t>embedNGCHM</w:t>
-      </w:r>
-      <w:proofErr w:type="spellEnd"/>
-      <w:r>
-        <w:t xml:space="preserve"> call. </w:t>
-      </w:r>
-      <w:r>
-        <w:t xml:space="preserve">The remaining show how to use the </w:t>
-      </w:r>
-      <w:proofErr w:type="spellStart"/>
-      <w:r>
-        <w:t>srcType</w:t>
-      </w:r>
-      <w:proofErr w:type="spellEnd"/>
-      <w:r>
-        <w:t xml:space="preserve"> values: </w:t>
-      </w:r>
-      <w:proofErr w:type="spellStart"/>
-      <w:r>
-        <w:t>url</w:t>
-      </w:r>
-      <w:proofErr w:type="spellEnd"/>
-      <w:r>
-        <w:t>, blob, and base64.  In the case of the latter two, a variable name would be provided for the blob or base64 variable being passed into the function.</w:t>
+        <w:t xml:space="preserve">The second also shows the use of a query selector as the first parameter entry for the embedNGCHM call. </w:t>
+      </w:r>
+      <w:r>
+        <w:t>The remaining show how to use the srcType values: url, blob, and base64.  In the case of the latter two, a variable name would be provided for the blob or base64 variable being passed into the function.</w:t>
       </w:r>
     </w:p>
     <w:p>
@@ -878,9 +622,16 @@
           <w:sz w:val="20"/>
           <w:szCs w:val="20"/>
         </w:rPr>
-        <w:t>"text/</w:t>
-      </w:r>
-      <w:proofErr w:type="spellStart"/>
+        <w:t>"text/Javascript"</w:t>
+      </w:r>
+      <w:r>
+        <w:rPr>
+          <w:rFonts w:cstheme="minorHAnsi"/>
+          <w:sz w:val="20"/>
+          <w:szCs w:val="20"/>
+        </w:rPr>
+        <w:t xml:space="preserve"> src=</w:t>
+      </w:r>
       <w:r>
         <w:rPr>
           <w:rFonts w:cstheme="minorHAnsi"/>
@@ -889,9 +640,8 @@
           <w:sz w:val="20"/>
           <w:szCs w:val="20"/>
         </w:rPr>
-        <w:t>Javascript</w:t>
-      </w:r>
-      <w:proofErr w:type="spellEnd"/>
+        <w:t>"./</w:t>
+      </w:r>
       <w:r>
         <w:rPr>
           <w:rFonts w:cstheme="minorHAnsi"/>
@@ -900,33 +650,7 @@
           <w:sz w:val="20"/>
           <w:szCs w:val="20"/>
         </w:rPr>
-        <w:t>"</w:t>
-      </w:r>
-      <w:r>
-        <w:rPr>
-          <w:rFonts w:cstheme="minorHAnsi"/>
-          <w:sz w:val="20"/>
-          <w:szCs w:val="20"/>
-        </w:rPr>
-        <w:t xml:space="preserve"> </w:t>
-      </w:r>
-      <w:proofErr w:type="spellStart"/>
-      <w:r>
-        <w:rPr>
-          <w:rFonts w:cstheme="minorHAnsi"/>
-          <w:sz w:val="20"/>
-          <w:szCs w:val="20"/>
-        </w:rPr>
-        <w:t>src</w:t>
-      </w:r>
-      <w:proofErr w:type="spellEnd"/>
-      <w:r>
-        <w:rPr>
-          <w:rFonts w:cstheme="minorHAnsi"/>
-          <w:sz w:val="20"/>
-          <w:szCs w:val="20"/>
-        </w:rPr>
-        <w:t>=</w:t>
+        <w:t>ngchmEmbed-min</w:t>
       </w:r>
       <w:r>
         <w:rPr>
@@ -936,7 +660,100 @@
           <w:sz w:val="20"/>
           <w:szCs w:val="20"/>
         </w:rPr>
-        <w:t>"./</w:t>
+        <w:t>.js"</w:t>
+      </w:r>
+      <w:r>
+        <w:rPr>
+          <w:rFonts w:cstheme="minorHAnsi"/>
+          <w:sz w:val="20"/>
+          <w:szCs w:val="20"/>
+        </w:rPr>
+        <w:t>&gt;&lt;/script&gt;</w:t>
+      </w:r>
+      <w:r>
+        <w:rPr>
+          <w:rFonts w:cstheme="minorHAnsi"/>
+          <w:sz w:val="20"/>
+          <w:szCs w:val="20"/>
+          <w:u w:val="single"/>
+        </w:rPr>
+        <w:t>;</w:t>
+      </w:r>
+    </w:p>
+    <w:p>
+      <w:pPr>
+        <w:autoSpaceDE w:val="0"/>
+        <w:autoSpaceDN w:val="0"/>
+        <w:adjustRightInd w:val="0"/>
+        <w:spacing w:after="0" w:line="240" w:lineRule="auto"/>
+        <w:ind w:left="720" w:firstLine="720"/>
+        <w:rPr>
+          <w:rFonts w:cstheme="minorHAnsi"/>
+          <w:sz w:val="20"/>
+          <w:szCs w:val="20"/>
+        </w:rPr>
+      </w:pPr>
+      <w:r>
+        <w:rPr>
+          <w:rFonts w:cstheme="minorHAnsi"/>
+          <w:sz w:val="20"/>
+          <w:szCs w:val="20"/>
+        </w:rPr>
+        <w:t>&lt;/HEAD&gt;</w:t>
+      </w:r>
+    </w:p>
+    <w:p>
+      <w:pPr>
+        <w:autoSpaceDE w:val="0"/>
+        <w:autoSpaceDN w:val="0"/>
+        <w:adjustRightInd w:val="0"/>
+        <w:spacing w:after="0" w:line="240" w:lineRule="auto"/>
+        <w:ind w:left="720"/>
+        <w:rPr>
+          <w:rFonts w:cstheme="minorHAnsi"/>
+          <w:sz w:val="20"/>
+          <w:szCs w:val="20"/>
+        </w:rPr>
+      </w:pPr>
+      <w:r>
+        <w:rPr>
+          <w:rFonts w:cstheme="minorHAnsi"/>
+          <w:sz w:val="20"/>
+          <w:szCs w:val="20"/>
+        </w:rPr>
+        <w:tab/>
+        <w:t>&lt;BODY&gt;</w:t>
+      </w:r>
+    </w:p>
+    <w:p>
+      <w:pPr>
+        <w:autoSpaceDE w:val="0"/>
+        <w:autoSpaceDN w:val="0"/>
+        <w:adjustRightInd w:val="0"/>
+        <w:spacing w:after="0" w:line="240" w:lineRule="auto"/>
+        <w:ind w:left="720"/>
+        <w:rPr>
+          <w:rFonts w:cstheme="minorHAnsi"/>
+          <w:sz w:val="20"/>
+          <w:szCs w:val="20"/>
+        </w:rPr>
+      </w:pPr>
+      <w:r>
+        <w:rPr>
+          <w:rFonts w:cstheme="minorHAnsi"/>
+          <w:sz w:val="20"/>
+          <w:szCs w:val="20"/>
+        </w:rPr>
+        <w:tab/>
+      </w:r>
+      <w:r>
+        <w:rPr>
+          <w:rFonts w:cstheme="minorHAnsi"/>
+          <w:sz w:val="20"/>
+          <w:szCs w:val="20"/>
+        </w:rPr>
+        <w:tab/>
+        <w:t>&lt;DIV id=</w:t>
       </w:r>
       <w:r>
         <w:rPr>
@@ -946,7 +763,47 @@
           <w:sz w:val="20"/>
           <w:szCs w:val="20"/>
         </w:rPr>
-        <w:t>ngchmEmbed-min</w:t>
+        <w:t>'ngChmDiv1'</w:t>
+      </w:r>
+      <w:r>
+        <w:rPr>
+          <w:rFonts w:cstheme="minorHAnsi"/>
+          <w:sz w:val="20"/>
+          <w:szCs w:val="20"/>
+        </w:rPr>
+        <w:t>&gt;&lt;/DIV&gt;</w:t>
+      </w:r>
+    </w:p>
+    <w:p>
+      <w:pPr>
+        <w:autoSpaceDE w:val="0"/>
+        <w:autoSpaceDN w:val="0"/>
+        <w:adjustRightInd w:val="0"/>
+        <w:spacing w:after="0" w:line="240" w:lineRule="auto"/>
+        <w:ind w:left="720"/>
+        <w:rPr>
+          <w:rFonts w:cstheme="minorHAnsi"/>
+          <w:sz w:val="20"/>
+          <w:szCs w:val="20"/>
+        </w:rPr>
+      </w:pPr>
+      <w:r>
+        <w:rPr>
+          <w:rFonts w:cstheme="minorHAnsi"/>
+          <w:sz w:val="20"/>
+          <w:szCs w:val="20"/>
+        </w:rPr>
+        <w:tab/>
+        <w:t xml:space="preserve">  </w:t>
+      </w:r>
+      <w:r>
+        <w:rPr>
+          <w:rFonts w:cstheme="minorHAnsi"/>
+          <w:sz w:val="20"/>
+          <w:szCs w:val="20"/>
+        </w:rPr>
+        <w:tab/>
+        <w:t>&lt;DIV id=</w:t>
       </w:r>
       <w:r>
         <w:rPr>
@@ -956,46 +813,15 @@
           <w:sz w:val="20"/>
           <w:szCs w:val="20"/>
         </w:rPr>
-        <w:t>.js"</w:t>
-      </w:r>
-      <w:r>
-        <w:rPr>
-          <w:rFonts w:cstheme="minorHAnsi"/>
-          <w:sz w:val="20"/>
-          <w:szCs w:val="20"/>
-        </w:rPr>
-        <w:t>&gt;&lt;/script&gt;</w:t>
-      </w:r>
-      <w:r>
-        <w:rPr>
-          <w:rFonts w:cstheme="minorHAnsi"/>
-          <w:sz w:val="20"/>
-          <w:szCs w:val="20"/>
-          <w:u w:val="single"/>
-        </w:rPr>
-        <w:t>;</w:t>
-      </w:r>
-    </w:p>
-    <w:p>
-      <w:pPr>
-        <w:autoSpaceDE w:val="0"/>
-        <w:autoSpaceDN w:val="0"/>
-        <w:adjustRightInd w:val="0"/>
-        <w:spacing w:after="0" w:line="240" w:lineRule="auto"/>
-        <w:ind w:left="720" w:firstLine="720"/>
-        <w:rPr>
-          <w:rFonts w:cstheme="minorHAnsi"/>
-          <w:sz w:val="20"/>
-          <w:szCs w:val="20"/>
-        </w:rPr>
-      </w:pPr>
-      <w:r>
-        <w:rPr>
-          <w:rFonts w:cstheme="minorHAnsi"/>
-          <w:sz w:val="20"/>
-          <w:szCs w:val="20"/>
-        </w:rPr>
-        <w:t>&lt;/HEAD&gt;</w:t>
+        <w:t>'ngChmDiv2'</w:t>
+      </w:r>
+      <w:r>
+        <w:rPr>
+          <w:rFonts w:cstheme="minorHAnsi"/>
+          <w:sz w:val="20"/>
+          <w:szCs w:val="20"/>
+        </w:rPr>
+        <w:t xml:space="preserve">&gt;&lt;/DIV&gt;  </w:t>
       </w:r>
     </w:p>
     <w:p>
@@ -1018,29 +844,7 @@
           <w:szCs w:val="20"/>
         </w:rPr>
         <w:tab/>
-        <w:t>&lt;BODY&gt;</w:t>
-      </w:r>
-    </w:p>
-    <w:p>
-      <w:pPr>
-        <w:autoSpaceDE w:val="0"/>
-        <w:autoSpaceDN w:val="0"/>
-        <w:adjustRightInd w:val="0"/>
-        <w:spacing w:after="0" w:line="240" w:lineRule="auto"/>
-        <w:ind w:left="720"/>
-        <w:rPr>
-          <w:rFonts w:cstheme="minorHAnsi"/>
-          <w:sz w:val="20"/>
-          <w:szCs w:val="20"/>
-        </w:rPr>
-      </w:pPr>
-      <w:r>
-        <w:rPr>
-          <w:rFonts w:cstheme="minorHAnsi"/>
-          <w:sz w:val="20"/>
-          <w:szCs w:val="20"/>
-        </w:rPr>
-        <w:tab/>
+        <w:t xml:space="preserve">  </w:t>
       </w:r>
       <w:r>
         <w:rPr>
@@ -1059,15 +863,35 @@
           <w:sz w:val="20"/>
           <w:szCs w:val="20"/>
         </w:rPr>
-        <w:t>'ngChmDiv1'</w:t>
-      </w:r>
-      <w:r>
-        <w:rPr>
-          <w:rFonts w:cstheme="minorHAnsi"/>
-          <w:sz w:val="20"/>
-          <w:szCs w:val="20"/>
-        </w:rPr>
-        <w:t>&gt;&lt;/DIV&gt;</w:t>
+        <w:t>'ngChmDiv</w:t>
+      </w:r>
+      <w:r>
+        <w:rPr>
+          <w:rFonts w:cstheme="minorHAnsi"/>
+          <w:i/>
+          <w:iCs/>
+          <w:sz w:val="20"/>
+          <w:szCs w:val="20"/>
+        </w:rPr>
+        <w:t>3</w:t>
+      </w:r>
+      <w:r>
+        <w:rPr>
+          <w:rFonts w:cstheme="minorHAnsi"/>
+          <w:i/>
+          <w:iCs/>
+          <w:sz w:val="20"/>
+          <w:szCs w:val="20"/>
+        </w:rPr>
+        <w:t>'</w:t>
+      </w:r>
+      <w:r>
+        <w:rPr>
+          <w:rFonts w:cstheme="minorHAnsi"/>
+          <w:sz w:val="20"/>
+          <w:szCs w:val="20"/>
+        </w:rPr>
+        <w:t xml:space="preserve">&gt;&lt;/DIV&gt;  </w:t>
       </w:r>
     </w:p>
     <w:p>
@@ -1109,7 +933,27 @@
           <w:sz w:val="20"/>
           <w:szCs w:val="20"/>
         </w:rPr>
-        <w:t>'ngChmDiv2'</w:t>
+        <w:t>'ngChmDiv</w:t>
+      </w:r>
+      <w:r>
+        <w:rPr>
+          <w:rFonts w:cstheme="minorHAnsi"/>
+          <w:i/>
+          <w:iCs/>
+          <w:sz w:val="20"/>
+          <w:szCs w:val="20"/>
+        </w:rPr>
+        <w:t>4</w:t>
+      </w:r>
+      <w:r>
+        <w:rPr>
+          <w:rFonts w:cstheme="minorHAnsi"/>
+          <w:i/>
+          <w:iCs/>
+          <w:sz w:val="20"/>
+          <w:szCs w:val="20"/>
+        </w:rPr>
+        <w:t>'</w:t>
       </w:r>
       <w:r>
         <w:rPr>
@@ -1169,7 +1013,7 @@
           <w:sz w:val="20"/>
           <w:szCs w:val="20"/>
         </w:rPr>
-        <w:t>3</w:t>
+        <w:t>5</w:t>
       </w:r>
       <w:r>
         <w:rPr>
@@ -1210,7 +1054,6 @@
           <w:szCs w:val="20"/>
         </w:rPr>
         <w:tab/>
-        <w:t xml:space="preserve">  </w:t>
       </w:r>
       <w:r>
         <w:rPr>
@@ -1219,7 +1062,7 @@
           <w:szCs w:val="20"/>
         </w:rPr>
         <w:tab/>
-        <w:t>&lt;DIV id=</w:t>
+        <w:t>&lt;script type=</w:t>
       </w:r>
       <w:r>
         <w:rPr>
@@ -1229,145 +1072,6 @@
           <w:sz w:val="20"/>
           <w:szCs w:val="20"/>
         </w:rPr>
-        <w:t>'ngChmDiv</w:t>
-      </w:r>
-      <w:r>
-        <w:rPr>
-          <w:rFonts w:cstheme="minorHAnsi"/>
-          <w:i/>
-          <w:iCs/>
-          <w:sz w:val="20"/>
-          <w:szCs w:val="20"/>
-        </w:rPr>
-        <w:t>4</w:t>
-      </w:r>
-      <w:r>
-        <w:rPr>
-          <w:rFonts w:cstheme="minorHAnsi"/>
-          <w:i/>
-          <w:iCs/>
-          <w:sz w:val="20"/>
-          <w:szCs w:val="20"/>
-        </w:rPr>
-        <w:t>'</w:t>
-      </w:r>
-      <w:r>
-        <w:rPr>
-          <w:rFonts w:cstheme="minorHAnsi"/>
-          <w:sz w:val="20"/>
-          <w:szCs w:val="20"/>
-        </w:rPr>
-        <w:t xml:space="preserve">&gt;&lt;/DIV&gt;  </w:t>
-      </w:r>
-    </w:p>
-    <w:p>
-      <w:pPr>
-        <w:autoSpaceDE w:val="0"/>
-        <w:autoSpaceDN w:val="0"/>
-        <w:adjustRightInd w:val="0"/>
-        <w:spacing w:after="0" w:line="240" w:lineRule="auto"/>
-        <w:ind w:left="720"/>
-        <w:rPr>
-          <w:rFonts w:cstheme="minorHAnsi"/>
-          <w:sz w:val="20"/>
-          <w:szCs w:val="20"/>
-        </w:rPr>
-      </w:pPr>
-      <w:r>
-        <w:rPr>
-          <w:rFonts w:cstheme="minorHAnsi"/>
-          <w:sz w:val="20"/>
-          <w:szCs w:val="20"/>
-        </w:rPr>
-        <w:tab/>
-        <w:t xml:space="preserve">  </w:t>
-      </w:r>
-      <w:r>
-        <w:rPr>
-          <w:rFonts w:cstheme="minorHAnsi"/>
-          <w:sz w:val="20"/>
-          <w:szCs w:val="20"/>
-        </w:rPr>
-        <w:tab/>
-        <w:t>&lt;DIV id=</w:t>
-      </w:r>
-      <w:r>
-        <w:rPr>
-          <w:rFonts w:cstheme="minorHAnsi"/>
-          <w:i/>
-          <w:iCs/>
-          <w:sz w:val="20"/>
-          <w:szCs w:val="20"/>
-        </w:rPr>
-        <w:t>'ngChmDiv</w:t>
-      </w:r>
-      <w:r>
-        <w:rPr>
-          <w:rFonts w:cstheme="minorHAnsi"/>
-          <w:i/>
-          <w:iCs/>
-          <w:sz w:val="20"/>
-          <w:szCs w:val="20"/>
-        </w:rPr>
-        <w:t>5</w:t>
-      </w:r>
-      <w:r>
-        <w:rPr>
-          <w:rFonts w:cstheme="minorHAnsi"/>
-          <w:i/>
-          <w:iCs/>
-          <w:sz w:val="20"/>
-          <w:szCs w:val="20"/>
-        </w:rPr>
-        <w:t>'</w:t>
-      </w:r>
-      <w:r>
-        <w:rPr>
-          <w:rFonts w:cstheme="minorHAnsi"/>
-          <w:sz w:val="20"/>
-          <w:szCs w:val="20"/>
-        </w:rPr>
-        <w:t xml:space="preserve">&gt;&lt;/DIV&gt;  </w:t>
-      </w:r>
-    </w:p>
-    <w:p>
-      <w:pPr>
-        <w:autoSpaceDE w:val="0"/>
-        <w:autoSpaceDN w:val="0"/>
-        <w:adjustRightInd w:val="0"/>
-        <w:spacing w:after="0" w:line="240" w:lineRule="auto"/>
-        <w:ind w:left="720"/>
-        <w:rPr>
-          <w:rFonts w:cstheme="minorHAnsi"/>
-          <w:sz w:val="20"/>
-          <w:szCs w:val="20"/>
-        </w:rPr>
-      </w:pPr>
-      <w:r>
-        <w:rPr>
-          <w:rFonts w:cstheme="minorHAnsi"/>
-          <w:sz w:val="20"/>
-          <w:szCs w:val="20"/>
-        </w:rPr>
-        <w:tab/>
-      </w:r>
-      <w:r>
-        <w:rPr>
-          <w:rFonts w:cstheme="minorHAnsi"/>
-          <w:sz w:val="20"/>
-          <w:szCs w:val="20"/>
-        </w:rPr>
-        <w:tab/>
-        <w:t>&lt;script type=</w:t>
-      </w:r>
-      <w:r>
-        <w:rPr>
-          <w:rFonts w:cstheme="minorHAnsi"/>
-          <w:i/>
-          <w:iCs/>
-          <w:sz w:val="20"/>
-          <w:szCs w:val="20"/>
-        </w:rPr>
         <w:t>"module"</w:t>
       </w:r>
       <w:r>
@@ -1392,59 +1096,13 @@
           <w:szCs w:val="20"/>
         </w:rPr>
       </w:pPr>
-      <w:proofErr w:type="spellStart"/>
-      <w:r>
-        <w:rPr>
-          <w:rFonts w:cstheme="minorHAnsi"/>
-          <w:sz w:val="20"/>
-          <w:szCs w:val="20"/>
-        </w:rPr>
-        <w:t>embedNGCHM</w:t>
-      </w:r>
-      <w:proofErr w:type="spellEnd"/>
-      <w:r>
-        <w:rPr>
-          <w:rFonts w:cstheme="minorHAnsi"/>
-          <w:sz w:val="20"/>
-          <w:szCs w:val="20"/>
-        </w:rPr>
-        <w:t xml:space="preserve"> ('ngChmDiv1', '</w:t>
-      </w:r>
-      <w:proofErr w:type="spellStart"/>
-      <w:r>
-        <w:rPr>
-          <w:rFonts w:cstheme="minorHAnsi"/>
-          <w:sz w:val="20"/>
-          <w:szCs w:val="20"/>
-        </w:rPr>
-        <w:t>fileName</w:t>
-      </w:r>
-      <w:proofErr w:type="spellEnd"/>
-      <w:r>
-        <w:rPr>
-          <w:rFonts w:cstheme="minorHAnsi"/>
-          <w:sz w:val="20"/>
-          <w:szCs w:val="20"/>
-        </w:rPr>
-        <w:t>', 'tcga_rnaseq_blca_v1.0_gene_</w:t>
-      </w:r>
-      <w:proofErr w:type="gramStart"/>
-      <w:r>
-        <w:rPr>
-          <w:rFonts w:cstheme="minorHAnsi"/>
-          <w:sz w:val="20"/>
-          <w:szCs w:val="20"/>
-        </w:rPr>
-        <w:t>gene.ngchm</w:t>
-      </w:r>
-      <w:proofErr w:type="gramEnd"/>
-      <w:r>
-        <w:rPr>
-          <w:rFonts w:cstheme="minorHAnsi"/>
-          <w:sz w:val="20"/>
-          <w:szCs w:val="20"/>
-        </w:rPr>
-        <w:t>'});</w:t>
+      <w:r>
+        <w:rPr>
+          <w:rFonts w:cstheme="minorHAnsi"/>
+          <w:sz w:val="20"/>
+          <w:szCs w:val="20"/>
+        </w:rPr>
+        <w:t>embedNGCHM ('ngChmDiv1', 'fileName', 'tcga_rnaseq_blca_v1.0_gene_gene.ngchm'});</w:t>
       </w:r>
     </w:p>
     <w:p>
@@ -1484,24 +1142,7 @@
           <w:szCs w:val="20"/>
         </w:rPr>
         <w:tab/>
-      </w:r>
-      <w:proofErr w:type="spellStart"/>
-      <w:r>
-        <w:rPr>
-          <w:rFonts w:cstheme="minorHAnsi"/>
-          <w:sz w:val="20"/>
-          <w:szCs w:val="20"/>
-        </w:rPr>
-        <w:t>embedNGCHM</w:t>
-      </w:r>
-      <w:proofErr w:type="spellEnd"/>
-      <w:r>
-        <w:rPr>
-          <w:rFonts w:cstheme="minorHAnsi"/>
-          <w:sz w:val="20"/>
-          <w:szCs w:val="20"/>
-        </w:rPr>
-        <w:t xml:space="preserve"> ('</w:t>
+        <w:t>embedNGCHM ('</w:t>
       </w:r>
       <w:r>
         <w:rPr>
@@ -1517,51 +1158,15 @@
           <w:sz w:val="20"/>
           <w:szCs w:val="20"/>
         </w:rPr>
-        <w:t>ngChmDiv2', '</w:t>
-      </w:r>
-      <w:proofErr w:type="spellStart"/>
-      <w:r>
-        <w:rPr>
-          <w:rFonts w:cstheme="minorHAnsi"/>
-          <w:sz w:val="20"/>
-          <w:szCs w:val="20"/>
-        </w:rPr>
-        <w:t>fileName</w:t>
-      </w:r>
-      <w:proofErr w:type="spellEnd"/>
-      <w:r>
-        <w:rPr>
-          <w:rFonts w:cstheme="minorHAnsi"/>
-          <w:sz w:val="20"/>
-          <w:szCs w:val="20"/>
-        </w:rPr>
-        <w:t xml:space="preserve">', </w:t>
-      </w:r>
-      <w:r>
-        <w:rPr>
-          <w:rFonts w:cstheme="minorHAnsi"/>
-          <w:sz w:val="20"/>
-          <w:szCs w:val="20"/>
-        </w:rPr>
-        <w:t>'tcga_rnaseq_blca_v1.0_gene_</w:t>
-      </w:r>
-      <w:proofErr w:type="gramStart"/>
-      <w:r>
-        <w:rPr>
-          <w:rFonts w:cstheme="minorHAnsi"/>
-          <w:sz w:val="20"/>
-          <w:szCs w:val="20"/>
-        </w:rPr>
-        <w:t>gene.ngchm</w:t>
-      </w:r>
-      <w:proofErr w:type="gramEnd"/>
-      <w:r>
-        <w:rPr>
-          <w:rFonts w:cstheme="minorHAnsi"/>
-          <w:sz w:val="20"/>
-          <w:szCs w:val="20"/>
-        </w:rPr>
-        <w:t>'</w:t>
+        <w:t xml:space="preserve">ngChmDiv2', 'fileName', </w:t>
+      </w:r>
+      <w:r>
+        <w:rPr>
+          <w:rFonts w:cstheme="minorHAnsi"/>
+          <w:sz w:val="20"/>
+          <w:szCs w:val="20"/>
+        </w:rPr>
+        <w:t>'tcga_rnaseq_blca_v1.0_gene_gene.ngchm'</w:t>
       </w:r>
       <w:r>
         <w:rPr>
@@ -1624,24 +1229,7 @@
           <w:szCs w:val="20"/>
         </w:rPr>
         <w:tab/>
-      </w:r>
-      <w:proofErr w:type="spellStart"/>
-      <w:r>
-        <w:rPr>
-          <w:rFonts w:cstheme="minorHAnsi"/>
-          <w:sz w:val="20"/>
-          <w:szCs w:val="20"/>
-        </w:rPr>
-        <w:t>embedNGCHM</w:t>
-      </w:r>
-      <w:proofErr w:type="spellEnd"/>
-      <w:r>
-        <w:rPr>
-          <w:rFonts w:cstheme="minorHAnsi"/>
-          <w:sz w:val="20"/>
-          <w:szCs w:val="20"/>
-        </w:rPr>
-        <w:t xml:space="preserve"> ('ngChmDiv</w:t>
+        <w:t>embedNGCHM ('ngChmDiv</w:t>
       </w:r>
       <w:r>
         <w:rPr>
@@ -1657,25 +1245,7 @@
           <w:sz w:val="20"/>
           <w:szCs w:val="20"/>
         </w:rPr>
-        <w:t>', '</w:t>
-      </w:r>
-      <w:proofErr w:type="spellStart"/>
-      <w:r>
-        <w:rPr>
-          <w:rFonts w:cstheme="minorHAnsi"/>
-          <w:sz w:val="20"/>
-          <w:szCs w:val="20"/>
-        </w:rPr>
-        <w:t>url</w:t>
-      </w:r>
-      <w:proofErr w:type="spellEnd"/>
-      <w:r>
-        <w:rPr>
-          <w:rFonts w:cstheme="minorHAnsi"/>
-          <w:sz w:val="20"/>
-          <w:szCs w:val="20"/>
-        </w:rPr>
-        <w:t>', 'http://</w:t>
+        <w:t>', 'url', 'http://</w:t>
       </w:r>
       <w:r>
         <w:rPr>
@@ -1738,24 +1308,7 @@
           <w:szCs w:val="20"/>
         </w:rPr>
         <w:tab/>
-      </w:r>
-      <w:proofErr w:type="spellStart"/>
-      <w:r>
-        <w:rPr>
-          <w:rFonts w:cstheme="minorHAnsi"/>
-          <w:sz w:val="20"/>
-          <w:szCs w:val="20"/>
-        </w:rPr>
-        <w:t>embedNGCHM</w:t>
-      </w:r>
-      <w:proofErr w:type="spellEnd"/>
-      <w:r>
-        <w:rPr>
-          <w:rFonts w:cstheme="minorHAnsi"/>
-          <w:sz w:val="20"/>
-          <w:szCs w:val="20"/>
-        </w:rPr>
-        <w:t xml:space="preserve"> ('ngChmDiv</w:t>
+        <w:t>embedNGCHM ('ngChmDiv</w:t>
       </w:r>
       <w:r>
         <w:rPr>
@@ -1789,7 +1342,6 @@
         </w:rPr>
         <w:t xml:space="preserve">', </w:t>
       </w:r>
-      <w:proofErr w:type="spellStart"/>
       <w:r>
         <w:rPr>
           <w:rFonts w:cstheme="minorHAnsi"/>
@@ -1798,7 +1350,6 @@
         </w:rPr>
         <w:t>blobVar</w:t>
       </w:r>
-      <w:proofErr w:type="spellEnd"/>
       <w:r>
         <w:rPr>
           <w:rFonts w:cstheme="minorHAnsi"/>
@@ -1852,24 +1403,7 @@
           <w:szCs w:val="20"/>
         </w:rPr>
         <w:tab/>
-      </w:r>
-      <w:proofErr w:type="spellStart"/>
-      <w:r>
-        <w:rPr>
-          <w:rFonts w:cstheme="minorHAnsi"/>
-          <w:sz w:val="20"/>
-          <w:szCs w:val="20"/>
-        </w:rPr>
-        <w:t>embedNGCHM</w:t>
-      </w:r>
-      <w:proofErr w:type="spellEnd"/>
-      <w:r>
-        <w:rPr>
-          <w:rFonts w:cstheme="minorHAnsi"/>
-          <w:sz w:val="20"/>
-          <w:szCs w:val="20"/>
-        </w:rPr>
-        <w:t xml:space="preserve"> ('ngChmDiv</w:t>
+        <w:t>embedNGCHM ('ngChmDiv</w:t>
       </w:r>
       <w:r>
         <w:rPr>
@@ -1909,23 +1443,7 @@
           <w:sz w:val="20"/>
           <w:szCs w:val="20"/>
         </w:rPr>
-        <w:t>b</w:t>
-      </w:r>
-      <w:r>
-        <w:rPr>
-          <w:rFonts w:cstheme="minorHAnsi"/>
-          <w:sz w:val="20"/>
-          <w:szCs w:val="20"/>
-        </w:rPr>
-        <w:t>as64</w:t>
-      </w:r>
-      <w:r>
-        <w:rPr>
-          <w:rFonts w:cstheme="minorHAnsi"/>
-          <w:sz w:val="20"/>
-          <w:szCs w:val="20"/>
-        </w:rPr>
-        <w:t>Var</w:t>
+        <w:t>bas64Var</w:t>
       </w:r>
       <w:r>
         <w:rPr>
@@ -2073,19 +1591,8 @@
           <w:szCs w:val="32"/>
         </w:rPr>
         <w:lastRenderedPageBreak/>
-        <w:t xml:space="preserve">Function: </w:t>
-      </w:r>
-      <w:proofErr w:type="spellStart"/>
-      <w:r>
-        <w:rPr>
-          <w:b/>
-          <w:bCs/>
-          <w:sz w:val="32"/>
-          <w:szCs w:val="32"/>
-        </w:rPr>
-        <w:t>embedNGCHM</w:t>
-      </w:r>
-      <w:proofErr w:type="spellEnd"/>
+        <w:t>Function: embedNGCHM</w:t>
+      </w:r>
     </w:p>
     <w:p>
       <w:pPr>
@@ -2113,7 +1620,6 @@
           <w:szCs w:val="24"/>
         </w:rPr>
       </w:pPr>
-      <w:proofErr w:type="spellStart"/>
       <w:r>
         <w:rPr>
           <w:rFonts w:cstheme="minorHAnsi"/>
@@ -2122,62 +1628,7 @@
           <w:sz w:val="24"/>
           <w:szCs w:val="24"/>
         </w:rPr>
-        <w:t>embedNGCHM</w:t>
-      </w:r>
-      <w:proofErr w:type="spellEnd"/>
-      <w:r>
-        <w:rPr>
-          <w:rFonts w:cstheme="minorHAnsi"/>
-          <w:b/>
-          <w:bCs/>
-          <w:sz w:val="24"/>
-          <w:szCs w:val="24"/>
-        </w:rPr>
-        <w:t xml:space="preserve"> (selector, </w:t>
-      </w:r>
-      <w:proofErr w:type="spellStart"/>
-      <w:r>
-        <w:rPr>
-          <w:rFonts w:cstheme="minorHAnsi"/>
-          <w:b/>
-          <w:bCs/>
-          <w:sz w:val="24"/>
-          <w:szCs w:val="24"/>
-        </w:rPr>
-        <w:t>srcType</w:t>
-      </w:r>
-      <w:proofErr w:type="spellEnd"/>
-      <w:r>
-        <w:rPr>
-          <w:rFonts w:cstheme="minorHAnsi"/>
-          <w:b/>
-          <w:bCs/>
-          <w:sz w:val="24"/>
-          <w:szCs w:val="24"/>
-        </w:rPr>
-        <w:t xml:space="preserve">, </w:t>
-      </w:r>
-      <w:proofErr w:type="spellStart"/>
-      <w:r>
-        <w:rPr>
-          <w:rFonts w:cstheme="minorHAnsi"/>
-          <w:b/>
-          <w:bCs/>
-          <w:sz w:val="24"/>
-          <w:szCs w:val="24"/>
-        </w:rPr>
-        <w:t>srcSpec</w:t>
-      </w:r>
-      <w:proofErr w:type="spellEnd"/>
-      <w:r>
-        <w:rPr>
-          <w:rFonts w:cstheme="minorHAnsi"/>
-          <w:b/>
-          <w:bCs/>
-          <w:sz w:val="24"/>
-          <w:szCs w:val="24"/>
-        </w:rPr>
-        <w:t>, params = {})</w:t>
+        <w:t>embedNGCHM (selector, srcType, srcSpec, params = {})</w:t>
       </w:r>
     </w:p>
     <w:p>
@@ -2308,6 +1759,34 @@
           <w:sz w:val="20"/>
           <w:szCs w:val="20"/>
         </w:rPr>
+        <w:t>The selector can be one of three types of parameter values:</w:t>
+      </w:r>
+    </w:p>
+    <w:p>
+      <w:pPr>
+        <w:pStyle w:val="ListParagraph"/>
+        <w:numPr>
+          <w:ilvl w:val="0"/>
+          <w:numId w:val="5"/>
+        </w:numPr>
+        <w:autoSpaceDE w:val="0"/>
+        <w:autoSpaceDN w:val="0"/>
+        <w:adjustRightInd w:val="0"/>
+        <w:spacing w:after="0" w:line="240" w:lineRule="auto"/>
+        <w:rPr>
+          <w:rFonts w:cstheme="minorHAnsi"/>
+          <w:color w:val="000000"/>
+          <w:sz w:val="20"/>
+          <w:szCs w:val="20"/>
+        </w:rPr>
+      </w:pPr>
+      <w:r>
+        <w:rPr>
+          <w:rFonts w:cstheme="minorHAnsi"/>
+          <w:color w:val="000000"/>
+          <w:sz w:val="20"/>
+          <w:szCs w:val="20"/>
+        </w:rPr>
         <w:t xml:space="preserve">A </w:t>
       </w:r>
       <w:r>
@@ -2326,45 +1805,108 @@
           <w:sz w:val="20"/>
           <w:szCs w:val="20"/>
         </w:rPr>
-        <w:t>indicating</w:t>
-      </w:r>
-      <w:r>
-        <w:rPr>
-          <w:rFonts w:cstheme="minorHAnsi"/>
-          <w:color w:val="000000"/>
-          <w:sz w:val="20"/>
-          <w:szCs w:val="20"/>
-        </w:rPr>
-        <w:t xml:space="preserve"> the DIV in which to display the NG-CHM.</w:t>
-      </w:r>
-      <w:r>
-        <w:rPr>
-          <w:rFonts w:cstheme="minorHAnsi"/>
-          <w:color w:val="000000"/>
-          <w:sz w:val="20"/>
-          <w:szCs w:val="20"/>
-        </w:rPr>
-        <w:t xml:space="preserve">  The user may specify a true query selector (</w:t>
-      </w:r>
-      <w:proofErr w:type="gramStart"/>
-      <w:r>
-        <w:rPr>
-          <w:rFonts w:cstheme="minorHAnsi"/>
-          <w:color w:val="000000"/>
-          <w:sz w:val="20"/>
-          <w:szCs w:val="20"/>
-        </w:rPr>
-        <w:t>e.g.</w:t>
-      </w:r>
-      <w:proofErr w:type="gramEnd"/>
-      <w:r>
-        <w:rPr>
-          <w:rFonts w:cstheme="minorHAnsi"/>
-          <w:color w:val="000000"/>
-          <w:sz w:val="20"/>
-          <w:szCs w:val="20"/>
-        </w:rPr>
-        <w:t xml:space="preserve"> #divName) or provide a string containing the html id of the display DIV.</w:t>
+        <w:t xml:space="preserve">containing the id of </w:t>
+      </w:r>
+      <w:r>
+        <w:rPr>
+          <w:rFonts w:cstheme="minorHAnsi"/>
+          <w:color w:val="000000"/>
+          <w:sz w:val="20"/>
+          <w:szCs w:val="20"/>
+        </w:rPr>
+        <w:t>the DIV in which to display the NG-CHM.</w:t>
+      </w:r>
+      <w:r>
+        <w:rPr>
+          <w:rFonts w:cstheme="minorHAnsi"/>
+          <w:color w:val="000000"/>
+          <w:sz w:val="20"/>
+          <w:szCs w:val="20"/>
+        </w:rPr>
+        <w:t xml:space="preserve">  </w:t>
+      </w:r>
+    </w:p>
+    <w:p>
+      <w:pPr>
+        <w:pStyle w:val="ListParagraph"/>
+        <w:numPr>
+          <w:ilvl w:val="0"/>
+          <w:numId w:val="5"/>
+        </w:numPr>
+        <w:autoSpaceDE w:val="0"/>
+        <w:autoSpaceDN w:val="0"/>
+        <w:adjustRightInd w:val="0"/>
+        <w:spacing w:after="0" w:line="240" w:lineRule="auto"/>
+        <w:rPr>
+          <w:rFonts w:cstheme="minorHAnsi"/>
+          <w:color w:val="000000"/>
+          <w:sz w:val="20"/>
+          <w:szCs w:val="20"/>
+        </w:rPr>
+      </w:pPr>
+      <w:r>
+        <w:rPr>
+          <w:rFonts w:cstheme="minorHAnsi"/>
+          <w:color w:val="000000"/>
+          <w:sz w:val="20"/>
+          <w:szCs w:val="20"/>
+        </w:rPr>
+        <w:t xml:space="preserve">A </w:t>
+      </w:r>
+      <w:r>
+        <w:rPr>
+          <w:rFonts w:cstheme="minorHAnsi"/>
+          <w:color w:val="000000"/>
+          <w:sz w:val="20"/>
+          <w:szCs w:val="20"/>
+        </w:rPr>
+        <w:t xml:space="preserve">true query selector (e.g. #divName) </w:t>
+      </w:r>
+      <w:r>
+        <w:rPr>
+          <w:rFonts w:cstheme="minorHAnsi"/>
+          <w:color w:val="000000"/>
+          <w:sz w:val="20"/>
+          <w:szCs w:val="20"/>
+        </w:rPr>
+        <w:t>for the DIV.</w:t>
+      </w:r>
+    </w:p>
+    <w:p>
+      <w:pPr>
+        <w:pStyle w:val="ListParagraph"/>
+        <w:numPr>
+          <w:ilvl w:val="0"/>
+          <w:numId w:val="5"/>
+        </w:numPr>
+        <w:autoSpaceDE w:val="0"/>
+        <w:autoSpaceDN w:val="0"/>
+        <w:adjustRightInd w:val="0"/>
+        <w:spacing w:after="0" w:line="240" w:lineRule="auto"/>
+        <w:rPr>
+          <w:rFonts w:cstheme="minorHAnsi"/>
+          <w:color w:val="000000"/>
+          <w:sz w:val="20"/>
+          <w:szCs w:val="20"/>
+        </w:rPr>
+      </w:pPr>
+      <w:r>
+        <w:rPr>
+          <w:rFonts w:cstheme="minorHAnsi"/>
+          <w:color w:val="000000"/>
+          <w:sz w:val="20"/>
+          <w:szCs w:val="20"/>
+        </w:rPr>
+        <w:t>The DOM Element for the DIV</w:t>
+      </w:r>
+      <w:r>
+        <w:rPr>
+          <w:rFonts w:cstheme="minorHAnsi"/>
+          <w:color w:val="000000"/>
+          <w:sz w:val="20"/>
+          <w:szCs w:val="20"/>
+        </w:rPr>
+        <w:t>.</w:t>
       </w:r>
     </w:p>
     <w:p>
@@ -2390,7 +1932,6 @@
         </w:rPr>
         <w:tab/>
       </w:r>
-      <w:proofErr w:type="spellStart"/>
       <w:r>
         <w:rPr>
           <w:rFonts w:cstheme="minorHAnsi"/>
@@ -2411,7 +1952,6 @@
         </w:rPr>
         <w:t>rcType</w:t>
       </w:r>
-      <w:proofErr w:type="spellEnd"/>
       <w:r>
         <w:rPr>
           <w:rFonts w:cstheme="minorHAnsi"/>
@@ -2428,19 +1968,8 @@
           <w:sz w:val="20"/>
           <w:szCs w:val="20"/>
         </w:rPr>
-        <w:t xml:space="preserve">source type for the provided </w:t>
-      </w:r>
-      <w:proofErr w:type="spellStart"/>
-      <w:r>
-        <w:rPr>
-          <w:rFonts w:cstheme="minorHAnsi"/>
-          <w:color w:val="000000"/>
-          <w:sz w:val="20"/>
-          <w:szCs w:val="20"/>
-        </w:rPr>
-        <w:t>SrcSpec</w:t>
-      </w:r>
-      <w:proofErr w:type="spellEnd"/>
+        <w:t>source type for the provided SrcSpec</w:t>
+      </w:r>
     </w:p>
     <w:p>
       <w:pPr>
@@ -2465,20 +1994,8 @@
           <w:sz w:val="20"/>
           <w:szCs w:val="20"/>
         </w:rPr>
-        <w:t xml:space="preserve">Valid </w:t>
-      </w:r>
-      <w:proofErr w:type="spellStart"/>
-      <w:r>
-        <w:rPr>
-          <w:rFonts w:cstheme="minorHAnsi"/>
-          <w:b/>
-          <w:color w:val="000000"/>
-          <w:sz w:val="20"/>
-          <w:szCs w:val="20"/>
-        </w:rPr>
-        <w:t>SrcTypes</w:t>
-      </w:r>
-      <w:proofErr w:type="spellEnd"/>
+        <w:t>Valid SrcTypes</w:t>
+      </w:r>
       <w:r>
         <w:rPr>
           <w:rFonts w:cstheme="minorHAnsi"/>
@@ -2508,7 +2025,6 @@
           <w:szCs w:val="20"/>
         </w:rPr>
       </w:pPr>
-      <w:proofErr w:type="spellStart"/>
       <w:r>
         <w:rPr>
           <w:rFonts w:cstheme="minorHAnsi"/>
@@ -2520,7 +2036,6 @@
         </w:rPr>
         <w:t>fileName</w:t>
       </w:r>
-      <w:proofErr w:type="spellEnd"/>
       <w:r>
         <w:rPr>
           <w:rFonts w:cstheme="minorHAnsi"/>
@@ -2564,17 +2079,7 @@
           <w:sz w:val="20"/>
           <w:szCs w:val="20"/>
         </w:rPr>
-        <w:t xml:space="preserve">of </w:t>
-      </w:r>
-      <w:proofErr w:type="gramStart"/>
-      <w:r>
-        <w:rPr>
-          <w:rFonts w:cstheme="minorHAnsi"/>
-          <w:color w:val="000000"/>
-          <w:sz w:val="20"/>
-          <w:szCs w:val="20"/>
-        </w:rPr>
-        <w:t>a</w:t>
+        <w:t>of a</w:t>
       </w:r>
       <w:r>
         <w:rPr>
@@ -2592,40 +2097,8 @@
           <w:sz w:val="20"/>
           <w:szCs w:val="20"/>
         </w:rPr>
-        <w:t xml:space="preserve"> .</w:t>
-      </w:r>
-      <w:proofErr w:type="spellStart"/>
-      <w:r>
-        <w:rPr>
-          <w:rFonts w:cstheme="minorHAnsi"/>
-          <w:color w:val="000000"/>
-          <w:sz w:val="20"/>
-          <w:szCs w:val="20"/>
-        </w:rPr>
-        <w:t>ngchm</w:t>
-      </w:r>
-      <w:proofErr w:type="spellEnd"/>
-      <w:proofErr w:type="gramEnd"/>
-      <w:r>
-        <w:rPr>
-          <w:rFonts w:cstheme="minorHAnsi"/>
-          <w:color w:val="000000"/>
-          <w:sz w:val="20"/>
-          <w:szCs w:val="20"/>
-        </w:rPr>
-        <w:t xml:space="preserve"> file will be provided as the </w:t>
-      </w:r>
-      <w:proofErr w:type="spellStart"/>
-      <w:r>
-        <w:rPr>
-          <w:rFonts w:cstheme="minorHAnsi"/>
-          <w:color w:val="000000"/>
-          <w:sz w:val="20"/>
-          <w:szCs w:val="20"/>
-        </w:rPr>
-        <w:t>SrcSpec</w:t>
-      </w:r>
-      <w:proofErr w:type="spellEnd"/>
+        <w:t xml:space="preserve"> .ngchm file will be provided as the SrcSpec</w:t>
+      </w:r>
       <w:r>
         <w:rPr>
           <w:rFonts w:cstheme="minorHAnsi"/>
@@ -2681,19 +2154,8 @@
           <w:sz w:val="20"/>
           <w:szCs w:val="20"/>
         </w:rPr>
-        <w:t xml:space="preserve"> – Specifies that a base64 string will be provided as the </w:t>
-      </w:r>
-      <w:proofErr w:type="spellStart"/>
-      <w:r>
-        <w:rPr>
-          <w:rFonts w:cstheme="minorHAnsi"/>
-          <w:color w:val="000000"/>
-          <w:sz w:val="20"/>
-          <w:szCs w:val="20"/>
-        </w:rPr>
-        <w:t>SrcSpec</w:t>
-      </w:r>
-      <w:proofErr w:type="spellEnd"/>
+        <w:t xml:space="preserve"> – Specifies that a base64 string will be provided as the SrcSpec</w:t>
+      </w:r>
       <w:r>
         <w:rPr>
           <w:rFonts w:cstheme="minorHAnsi"/>
@@ -2740,27 +2202,7 @@
           <w:sz w:val="20"/>
           <w:szCs w:val="20"/>
         </w:rPr>
-        <w:t xml:space="preserve"> – Specifies that a blob object will be provided as the </w:t>
-      </w:r>
-      <w:proofErr w:type="spellStart"/>
-      <w:r>
-        <w:rPr>
-          <w:rFonts w:cstheme="minorHAnsi"/>
-          <w:color w:val="000000"/>
-          <w:sz w:val="20"/>
-          <w:szCs w:val="20"/>
-        </w:rPr>
-        <w:t>SrcSpec</w:t>
-      </w:r>
-      <w:proofErr w:type="spellEnd"/>
-      <w:r>
-        <w:rPr>
-          <w:rFonts w:cstheme="minorHAnsi"/>
-          <w:color w:val="000000"/>
-          <w:sz w:val="20"/>
-          <w:szCs w:val="20"/>
-        </w:rPr>
-        <w:t xml:space="preserve">. </w:t>
+        <w:t xml:space="preserve"> – Specifies that a blob object will be provided as the SrcSpec. </w:t>
       </w:r>
     </w:p>
     <w:p>
@@ -2781,48 +2223,25 @@
           <w:szCs w:val="20"/>
         </w:rPr>
       </w:pPr>
-      <w:proofErr w:type="spellStart"/>
-      <w:r>
-        <w:rPr>
-          <w:rFonts w:cstheme="minorHAnsi"/>
-          <w:b/>
-          <w:bCs/>
-          <w:color w:val="000000"/>
-          <w:sz w:val="20"/>
-          <w:szCs w:val="20"/>
-        </w:rPr>
-        <w:t>url</w:t>
-      </w:r>
-      <w:proofErr w:type="spellEnd"/>
-      <w:r>
-        <w:rPr>
-          <w:rFonts w:cstheme="minorHAnsi"/>
-          <w:b/>
-          <w:bCs/>
-          <w:color w:val="000000"/>
-          <w:sz w:val="20"/>
-          <w:szCs w:val="20"/>
-        </w:rPr>
-        <w:t xml:space="preserve"> </w:t>
-      </w:r>
-      <w:r>
-        <w:rPr>
-          <w:rFonts w:cstheme="minorHAnsi"/>
-          <w:color w:val="000000"/>
-          <w:sz w:val="20"/>
-          <w:szCs w:val="20"/>
-        </w:rPr>
-        <w:t xml:space="preserve">– Specifies that a URL path to </w:t>
-      </w:r>
-      <w:proofErr w:type="gramStart"/>
-      <w:r>
-        <w:rPr>
-          <w:rFonts w:cstheme="minorHAnsi"/>
-          <w:color w:val="000000"/>
-          <w:sz w:val="20"/>
-          <w:szCs w:val="20"/>
-        </w:rPr>
-        <w:t>a</w:t>
+      <w:r>
+        <w:rPr>
+          <w:rFonts w:cstheme="minorHAnsi"/>
+          <w:b/>
+          <w:bCs/>
+          <w:color w:val="000000"/>
+          <w:sz w:val="20"/>
+          <w:szCs w:val="20"/>
+        </w:rPr>
+        <w:t xml:space="preserve">url </w:t>
+      </w:r>
+      <w:r>
+        <w:rPr>
+          <w:rFonts w:cstheme="minorHAnsi"/>
+          <w:color w:val="000000"/>
+          <w:sz w:val="20"/>
+          <w:szCs w:val="20"/>
+        </w:rPr>
+        <w:t>– Specifies that a URL path to a</w:t>
       </w:r>
       <w:r>
         <w:rPr>
@@ -2840,40 +2259,8 @@
           <w:sz w:val="20"/>
           <w:szCs w:val="20"/>
         </w:rPr>
-        <w:t xml:space="preserve"> .</w:t>
-      </w:r>
-      <w:proofErr w:type="spellStart"/>
-      <w:r>
-        <w:rPr>
-          <w:rFonts w:cstheme="minorHAnsi"/>
-          <w:color w:val="000000"/>
-          <w:sz w:val="20"/>
-          <w:szCs w:val="20"/>
-        </w:rPr>
-        <w:t>ngchm</w:t>
-      </w:r>
-      <w:proofErr w:type="spellEnd"/>
-      <w:proofErr w:type="gramEnd"/>
-      <w:r>
-        <w:rPr>
-          <w:rFonts w:cstheme="minorHAnsi"/>
-          <w:color w:val="000000"/>
-          <w:sz w:val="20"/>
-          <w:szCs w:val="20"/>
-        </w:rPr>
-        <w:t xml:space="preserve"> will be provided as the </w:t>
-      </w:r>
-      <w:proofErr w:type="spellStart"/>
-      <w:r>
-        <w:rPr>
-          <w:rFonts w:cstheme="minorHAnsi"/>
-          <w:color w:val="000000"/>
-          <w:sz w:val="20"/>
-          <w:szCs w:val="20"/>
-        </w:rPr>
-        <w:t>SrcSpec</w:t>
-      </w:r>
-      <w:proofErr w:type="spellEnd"/>
+        <w:t xml:space="preserve"> .ngchm will be provided as the SrcSpec</w:t>
+      </w:r>
       <w:r>
         <w:rPr>
           <w:rFonts w:cstheme="minorHAnsi"/>
@@ -2908,7 +2295,6 @@
         </w:rPr>
         <w:tab/>
       </w:r>
-      <w:proofErr w:type="spellStart"/>
       <w:r>
         <w:rPr>
           <w:rFonts w:cstheme="minorHAnsi"/>
@@ -2927,18 +2313,7 @@
           <w:sz w:val="20"/>
           <w:szCs w:val="20"/>
         </w:rPr>
-        <w:t>rcSpec</w:t>
-      </w:r>
-      <w:proofErr w:type="spellEnd"/>
-      <w:r>
-        <w:rPr>
-          <w:rFonts w:cstheme="minorHAnsi"/>
-          <w:b/>
-          <w:color w:val="000000"/>
-          <w:sz w:val="20"/>
-          <w:szCs w:val="20"/>
-        </w:rPr>
-        <w:t xml:space="preserve"> </w:t>
+        <w:t xml:space="preserve">rcSpec </w:t>
       </w:r>
       <w:r>
         <w:rPr>
@@ -3007,54 +2382,16 @@
         </w:rPr>
         <w:t xml:space="preserve">Note on providing a </w:t>
       </w:r>
-      <w:proofErr w:type="spellStart"/>
-      <w:r>
-        <w:rPr>
-          <w:rFonts w:cstheme="minorHAnsi"/>
-          <w:b/>
-          <w:bCs/>
-          <w:color w:val="000000"/>
-          <w:sz w:val="20"/>
-          <w:szCs w:val="20"/>
-        </w:rPr>
-        <w:t>fileName</w:t>
-      </w:r>
-      <w:proofErr w:type="spellEnd"/>
-      <w:r>
-        <w:rPr>
-          <w:rFonts w:cstheme="minorHAnsi"/>
-          <w:b/>
-          <w:bCs/>
-          <w:color w:val="000000"/>
-          <w:sz w:val="20"/>
-          <w:szCs w:val="20"/>
-        </w:rPr>
-        <w:t xml:space="preserve"> as </w:t>
-      </w:r>
-      <w:proofErr w:type="spellStart"/>
-      <w:r>
-        <w:rPr>
-          <w:rFonts w:cstheme="minorHAnsi"/>
-          <w:b/>
-          <w:bCs/>
-          <w:color w:val="000000"/>
-          <w:sz w:val="20"/>
-          <w:szCs w:val="20"/>
-        </w:rPr>
-        <w:t>SrcType</w:t>
-      </w:r>
-      <w:proofErr w:type="spellEnd"/>
-      <w:proofErr w:type="gramStart"/>
-      <w:r>
-        <w:rPr>
-          <w:rFonts w:cstheme="minorHAnsi"/>
-          <w:b/>
-          <w:bCs/>
-          <w:color w:val="000000"/>
-          <w:sz w:val="20"/>
-          <w:szCs w:val="20"/>
-        </w:rPr>
-        <w:t>:</w:t>
+      <w:r>
+        <w:rPr>
+          <w:rFonts w:cstheme="minorHAnsi"/>
+          <w:b/>
+          <w:bCs/>
+          <w:color w:val="000000"/>
+          <w:sz w:val="20"/>
+          <w:szCs w:val="20"/>
+        </w:rPr>
+        <w:t>fileName as SrcType:</w:t>
       </w:r>
       <w:r>
         <w:rPr>
@@ -3072,59 +2409,7 @@
           <w:sz w:val="20"/>
           <w:szCs w:val="20"/>
         </w:rPr>
-        <w:t>.</w:t>
-      </w:r>
-      <w:proofErr w:type="spellStart"/>
-      <w:r>
-        <w:rPr>
-          <w:rFonts w:cstheme="minorHAnsi"/>
-          <w:color w:val="000000"/>
-          <w:sz w:val="20"/>
-          <w:szCs w:val="20"/>
-        </w:rPr>
-        <w:t>ngchm</w:t>
-      </w:r>
-      <w:proofErr w:type="spellEnd"/>
-      <w:proofErr w:type="gramEnd"/>
-      <w:r>
-        <w:rPr>
-          <w:rFonts w:cstheme="minorHAnsi"/>
-          <w:color w:val="000000"/>
-          <w:sz w:val="20"/>
-          <w:szCs w:val="20"/>
-        </w:rPr>
-        <w:t xml:space="preserve"> files provided to this function must be located on the web server in the web root directory or a directory below web root. If </w:t>
-      </w:r>
-      <w:proofErr w:type="gramStart"/>
-      <w:r>
-        <w:rPr>
-          <w:rFonts w:cstheme="minorHAnsi"/>
-          <w:color w:val="000000"/>
-          <w:sz w:val="20"/>
-          <w:szCs w:val="20"/>
-        </w:rPr>
-        <w:t>the .</w:t>
-      </w:r>
-      <w:proofErr w:type="spellStart"/>
-      <w:r>
-        <w:rPr>
-          <w:rFonts w:cstheme="minorHAnsi"/>
-          <w:color w:val="000000"/>
-          <w:sz w:val="20"/>
-          <w:szCs w:val="20"/>
-        </w:rPr>
-        <w:t>ngchm</w:t>
-      </w:r>
-      <w:proofErr w:type="spellEnd"/>
-      <w:proofErr w:type="gramEnd"/>
-      <w:r>
-        <w:rPr>
-          <w:rFonts w:cstheme="minorHAnsi"/>
-          <w:color w:val="000000"/>
-          <w:sz w:val="20"/>
-          <w:szCs w:val="20"/>
-        </w:rPr>
-        <w:t xml:space="preserve"> is located in web root, just the file name (e.g. </w:t>
+        <w:t xml:space="preserve">.ngchm files provided to this function must be located on the web server in the web root directory or a directory below web root. If the .ngchm is located in web root, just the file name (e.g. </w:t>
       </w:r>
       <w:r>
         <w:rPr>
@@ -3135,9 +2420,17 @@
           <w:sz w:val="20"/>
           <w:szCs w:val="20"/>
         </w:rPr>
-        <w:t>‘</w:t>
-      </w:r>
-      <w:proofErr w:type="spellStart"/>
+        <w:t>‘test_map.ngchm’</w:t>
+      </w:r>
+      <w:r>
+        <w:rPr>
+          <w:rFonts w:cstheme="minorHAnsi"/>
+          <w:color w:val="000000"/>
+          <w:sz w:val="20"/>
+          <w:szCs w:val="20"/>
+        </w:rPr>
+        <w:t xml:space="preserve">) need be provided.  If in a subdirectory, then a path and file name (e.g. </w:t>
+      </w:r>
       <w:r>
         <w:rPr>
           <w:rFonts w:cstheme="minorHAnsi"/>
@@ -3147,9 +2440,175 @@
           <w:sz w:val="20"/>
           <w:szCs w:val="20"/>
         </w:rPr>
-        <w:t>test_map.ngchm</w:t>
-      </w:r>
-      <w:proofErr w:type="spellEnd"/>
+        <w:t>‘./subdir1/test_map.ngchm’</w:t>
+      </w:r>
+      <w:r>
+        <w:rPr>
+          <w:rFonts w:cstheme="minorHAnsi"/>
+          <w:color w:val="000000"/>
+          <w:sz w:val="20"/>
+          <w:szCs w:val="20"/>
+        </w:rPr>
+        <w:t xml:space="preserve">) are to be provided.  </w:t>
+      </w:r>
+    </w:p>
+    <w:p>
+      <w:pPr>
+        <w:autoSpaceDE w:val="0"/>
+        <w:autoSpaceDN w:val="0"/>
+        <w:adjustRightInd w:val="0"/>
+        <w:spacing w:after="0" w:line="240" w:lineRule="auto"/>
+        <w:rPr>
+          <w:rFonts w:cstheme="minorHAnsi"/>
+          <w:color w:val="000000"/>
+          <w:sz w:val="16"/>
+          <w:szCs w:val="16"/>
+        </w:rPr>
+      </w:pPr>
+    </w:p>
+    <w:p>
+      <w:pPr>
+        <w:autoSpaceDE w:val="0"/>
+        <w:autoSpaceDN w:val="0"/>
+        <w:adjustRightInd w:val="0"/>
+        <w:spacing w:after="0" w:line="240" w:lineRule="auto"/>
+        <w:ind w:left="720"/>
+        <w:rPr>
+          <w:rFonts w:cstheme="minorHAnsi"/>
+          <w:b/>
+          <w:color w:val="000000"/>
+          <w:sz w:val="20"/>
+          <w:szCs w:val="20"/>
+        </w:rPr>
+      </w:pPr>
+      <w:r>
+        <w:rPr>
+          <w:rFonts w:cstheme="minorHAnsi"/>
+          <w:b/>
+          <w:color w:val="000000"/>
+          <w:sz w:val="20"/>
+          <w:szCs w:val="20"/>
+        </w:rPr>
+        <w:t>Optional</w:t>
+      </w:r>
+      <w:r>
+        <w:rPr>
+          <w:rFonts w:cstheme="minorHAnsi"/>
+          <w:b/>
+          <w:color w:val="000000"/>
+          <w:sz w:val="20"/>
+          <w:szCs w:val="20"/>
+        </w:rPr>
+        <w:t xml:space="preserve"> Parameter:</w:t>
+      </w:r>
+    </w:p>
+    <w:p>
+      <w:pPr>
+        <w:autoSpaceDE w:val="0"/>
+        <w:autoSpaceDN w:val="0"/>
+        <w:adjustRightInd w:val="0"/>
+        <w:spacing w:after="0" w:line="240" w:lineRule="auto"/>
+        <w:ind w:left="1440"/>
+        <w:rPr>
+          <w:rFonts w:cstheme="minorHAnsi"/>
+          <w:sz w:val="16"/>
+          <w:szCs w:val="16"/>
+        </w:rPr>
+      </w:pPr>
+      <w:r>
+        <w:rPr>
+          <w:rFonts w:cstheme="minorHAnsi"/>
+          <w:b/>
+          <w:bCs/>
+          <w:color w:val="000000"/>
+          <w:sz w:val="20"/>
+          <w:szCs w:val="20"/>
+        </w:rPr>
+        <w:t>p</w:t>
+      </w:r>
+      <w:r>
+        <w:rPr>
+          <w:rFonts w:cstheme="minorHAnsi"/>
+          <w:b/>
+          <w:bCs/>
+          <w:color w:val="000000"/>
+          <w:sz w:val="20"/>
+          <w:szCs w:val="20"/>
+        </w:rPr>
+        <w:t>arams</w:t>
+      </w:r>
+      <w:r>
+        <w:rPr>
+          <w:rFonts w:cstheme="minorHAnsi"/>
+          <w:color w:val="000000"/>
+          <w:sz w:val="20"/>
+          <w:szCs w:val="20"/>
+        </w:rPr>
+        <w:t xml:space="preserve"> – The </w:t>
+      </w:r>
+      <w:r>
+        <w:rPr>
+          <w:rFonts w:cstheme="minorHAnsi"/>
+          <w:color w:val="000000"/>
+          <w:sz w:val="20"/>
+          <w:szCs w:val="20"/>
+        </w:rPr>
+        <w:t xml:space="preserve">ngchmEmbed </w:t>
+      </w:r>
+      <w:r>
+        <w:rPr>
+          <w:rFonts w:cstheme="minorHAnsi"/>
+          <w:color w:val="000000"/>
+          <w:sz w:val="20"/>
+          <w:szCs w:val="20"/>
+        </w:rPr>
+        <w:t xml:space="preserve">library provides </w:t>
+      </w:r>
+      <w:r>
+        <w:rPr>
+          <w:rFonts w:cstheme="minorHAnsi"/>
+          <w:color w:val="000000"/>
+          <w:sz w:val="20"/>
+          <w:szCs w:val="20"/>
+        </w:rPr>
+        <w:t xml:space="preserve">the </w:t>
+      </w:r>
+      <w:r>
+        <w:rPr>
+          <w:rFonts w:cstheme="minorHAnsi"/>
+          <w:color w:val="000000"/>
+          <w:sz w:val="20"/>
+          <w:szCs w:val="20"/>
+        </w:rPr>
+        <w:t xml:space="preserve">default parameters necessary for embedding NG-CHM heat maps in your document. Using this optional parameter the user may override </w:t>
+      </w:r>
+      <w:r>
+        <w:rPr>
+          <w:rFonts w:cstheme="minorHAnsi"/>
+          <w:color w:val="000000"/>
+          <w:sz w:val="20"/>
+          <w:szCs w:val="20"/>
+        </w:rPr>
+        <w:t>some or all of those</w:t>
+      </w:r>
+      <w:r>
+        <w:rPr>
+          <w:rFonts w:cstheme="minorHAnsi"/>
+          <w:color w:val="000000"/>
+          <w:sz w:val="20"/>
+          <w:szCs w:val="20"/>
+        </w:rPr>
+        <w:t xml:space="preserve"> defaults.</w:t>
+      </w:r>
+      <w:r>
+        <w:rPr>
+          <w:rFonts w:cstheme="minorHAnsi"/>
+          <w:color w:val="000000"/>
+          <w:sz w:val="20"/>
+          <w:szCs w:val="20"/>
+        </w:rPr>
+        <w:t xml:space="preserve"> The params parameter accepts a Javascript object in the format parameter: value (e.g. </w:t>
+      </w:r>
       <w:r>
         <w:rPr>
           <w:rFonts w:cstheme="minorHAnsi"/>
@@ -3159,344 +2618,17 @@
           <w:sz w:val="20"/>
           <w:szCs w:val="20"/>
         </w:rPr>
-        <w:t>’</w:t>
-      </w:r>
-      <w:r>
-        <w:rPr>
-          <w:rFonts w:cstheme="minorHAnsi"/>
-          <w:color w:val="000000"/>
-          <w:sz w:val="20"/>
-          <w:szCs w:val="20"/>
-        </w:rPr>
-        <w:t>) need be provided.  If in a subdirectory, then a path and file name (</w:t>
-      </w:r>
-      <w:proofErr w:type="gramStart"/>
-      <w:r>
-        <w:rPr>
-          <w:rFonts w:cstheme="minorHAnsi"/>
-          <w:color w:val="000000"/>
-          <w:sz w:val="20"/>
-          <w:szCs w:val="20"/>
-        </w:rPr>
-        <w:t>e.g.</w:t>
-      </w:r>
-      <w:proofErr w:type="gramEnd"/>
-      <w:r>
-        <w:rPr>
-          <w:rFonts w:cstheme="minorHAnsi"/>
-          <w:color w:val="000000"/>
-          <w:sz w:val="20"/>
-          <w:szCs w:val="20"/>
-        </w:rPr>
-        <w:t xml:space="preserve"> </w:t>
+        <w:t xml:space="preserve">{expandable: true, style: </w:t>
       </w:r>
       <w:r>
         <w:rPr>
           <w:rFonts w:cstheme="minorHAnsi"/>
           <w:i/>
           <w:iCs/>
-          <w:color w:val="000000"/>
-          <w:sz w:val="20"/>
-          <w:szCs w:val="20"/>
-        </w:rPr>
-        <w:t>‘./subdir1/</w:t>
-      </w:r>
-      <w:proofErr w:type="spellStart"/>
-      <w:r>
-        <w:rPr>
-          <w:rFonts w:cstheme="minorHAnsi"/>
-          <w:i/>
-          <w:iCs/>
-          <w:color w:val="000000"/>
-          <w:sz w:val="20"/>
-          <w:szCs w:val="20"/>
-        </w:rPr>
-        <w:t>test_map.ngchm</w:t>
-      </w:r>
-      <w:proofErr w:type="spellEnd"/>
-      <w:r>
-        <w:rPr>
-          <w:rFonts w:cstheme="minorHAnsi"/>
-          <w:i/>
-          <w:iCs/>
-          <w:color w:val="000000"/>
-          <w:sz w:val="20"/>
-          <w:szCs w:val="20"/>
-        </w:rPr>
-        <w:t>’</w:t>
-      </w:r>
-      <w:r>
-        <w:rPr>
-          <w:rFonts w:cstheme="minorHAnsi"/>
-          <w:color w:val="000000"/>
-          <w:sz w:val="20"/>
-          <w:szCs w:val="20"/>
-        </w:rPr>
-        <w:t xml:space="preserve">) are to be provided.  </w:t>
-      </w:r>
-    </w:p>
-    <w:p>
-      <w:pPr>
-        <w:autoSpaceDE w:val="0"/>
-        <w:autoSpaceDN w:val="0"/>
-        <w:adjustRightInd w:val="0"/>
-        <w:spacing w:after="0" w:line="240" w:lineRule="auto"/>
-        <w:rPr>
-          <w:rFonts w:cstheme="minorHAnsi"/>
-          <w:color w:val="000000"/>
-          <w:sz w:val="16"/>
-          <w:szCs w:val="16"/>
-        </w:rPr>
-      </w:pPr>
-    </w:p>
-    <w:p>
-      <w:pPr>
-        <w:autoSpaceDE w:val="0"/>
-        <w:autoSpaceDN w:val="0"/>
-        <w:adjustRightInd w:val="0"/>
-        <w:spacing w:after="0" w:line="240" w:lineRule="auto"/>
-        <w:ind w:left="720"/>
-        <w:rPr>
-          <w:rFonts w:cstheme="minorHAnsi"/>
-          <w:b/>
-          <w:color w:val="000000"/>
-          <w:sz w:val="20"/>
-          <w:szCs w:val="20"/>
-        </w:rPr>
-      </w:pPr>
-      <w:r>
-        <w:rPr>
-          <w:rFonts w:cstheme="minorHAnsi"/>
-          <w:b/>
-          <w:color w:val="000000"/>
-          <w:sz w:val="20"/>
-          <w:szCs w:val="20"/>
-        </w:rPr>
-        <w:t>Optional</w:t>
-      </w:r>
-      <w:r>
-        <w:rPr>
-          <w:rFonts w:cstheme="minorHAnsi"/>
-          <w:b/>
-          <w:color w:val="000000"/>
-          <w:sz w:val="20"/>
-          <w:szCs w:val="20"/>
-        </w:rPr>
-        <w:t xml:space="preserve"> Parameter:</w:t>
-      </w:r>
-    </w:p>
-    <w:p>
-      <w:pPr>
-        <w:autoSpaceDE w:val="0"/>
-        <w:autoSpaceDN w:val="0"/>
-        <w:adjustRightInd w:val="0"/>
-        <w:spacing w:after="0" w:line="240" w:lineRule="auto"/>
-        <w:ind w:left="1440"/>
-        <w:rPr>
-          <w:rFonts w:cstheme="minorHAnsi"/>
-          <w:sz w:val="16"/>
-          <w:szCs w:val="16"/>
-        </w:rPr>
-      </w:pPr>
-      <w:r>
-        <w:rPr>
-          <w:rFonts w:cstheme="minorHAnsi"/>
-          <w:b/>
-          <w:bCs/>
-          <w:color w:val="000000"/>
-          <w:sz w:val="20"/>
-          <w:szCs w:val="20"/>
-        </w:rPr>
-        <w:t>p</w:t>
-      </w:r>
-      <w:r>
-        <w:rPr>
-          <w:rFonts w:cstheme="minorHAnsi"/>
-          <w:b/>
-          <w:bCs/>
-          <w:color w:val="000000"/>
-          <w:sz w:val="20"/>
-          <w:szCs w:val="20"/>
-        </w:rPr>
-        <w:t>arams</w:t>
-      </w:r>
-      <w:r>
-        <w:rPr>
-          <w:rFonts w:cstheme="minorHAnsi"/>
-          <w:color w:val="000000"/>
-          <w:sz w:val="20"/>
-          <w:szCs w:val="20"/>
-        </w:rPr>
-        <w:t xml:space="preserve"> – The </w:t>
-      </w:r>
-      <w:proofErr w:type="spellStart"/>
-      <w:r>
-        <w:rPr>
-          <w:rFonts w:cstheme="minorHAnsi"/>
-          <w:color w:val="000000"/>
-          <w:sz w:val="20"/>
-          <w:szCs w:val="20"/>
-        </w:rPr>
-        <w:t>ngchmEmbed</w:t>
-      </w:r>
-      <w:proofErr w:type="spellEnd"/>
-      <w:r>
-        <w:rPr>
-          <w:rFonts w:cstheme="minorHAnsi"/>
-          <w:color w:val="000000"/>
-          <w:sz w:val="20"/>
-          <w:szCs w:val="20"/>
-        </w:rPr>
-        <w:t xml:space="preserve"> </w:t>
-      </w:r>
-      <w:r>
-        <w:rPr>
-          <w:rFonts w:cstheme="minorHAnsi"/>
-          <w:color w:val="000000"/>
-          <w:sz w:val="20"/>
-          <w:szCs w:val="20"/>
-        </w:rPr>
-        <w:t xml:space="preserve">library provides </w:t>
-      </w:r>
-      <w:r>
-        <w:rPr>
-          <w:rFonts w:cstheme="minorHAnsi"/>
-          <w:color w:val="000000"/>
-          <w:sz w:val="20"/>
-          <w:szCs w:val="20"/>
-        </w:rPr>
-        <w:t xml:space="preserve">the </w:t>
-      </w:r>
-      <w:r>
-        <w:rPr>
-          <w:rFonts w:cstheme="minorHAnsi"/>
-          <w:color w:val="000000"/>
-          <w:sz w:val="20"/>
-          <w:szCs w:val="20"/>
-        </w:rPr>
-        <w:t xml:space="preserve">default parameters necessary for embedding NG-CHM heat maps in your document. Using this optional </w:t>
-      </w:r>
-      <w:proofErr w:type="gramStart"/>
-      <w:r>
-        <w:rPr>
-          <w:rFonts w:cstheme="minorHAnsi"/>
-          <w:color w:val="000000"/>
-          <w:sz w:val="20"/>
-          <w:szCs w:val="20"/>
-        </w:rPr>
-        <w:t>parameter</w:t>
-      </w:r>
-      <w:proofErr w:type="gramEnd"/>
-      <w:r>
-        <w:rPr>
-          <w:rFonts w:cstheme="minorHAnsi"/>
-          <w:color w:val="000000"/>
-          <w:sz w:val="20"/>
-          <w:szCs w:val="20"/>
-        </w:rPr>
-        <w:t xml:space="preserve"> the user may override </w:t>
-      </w:r>
-      <w:r>
-        <w:rPr>
-          <w:rFonts w:cstheme="minorHAnsi"/>
-          <w:color w:val="000000"/>
-          <w:sz w:val="20"/>
-          <w:szCs w:val="20"/>
-        </w:rPr>
-        <w:t>some or all of those</w:t>
-      </w:r>
-      <w:r>
-        <w:rPr>
-          <w:rFonts w:cstheme="minorHAnsi"/>
-          <w:color w:val="000000"/>
-          <w:sz w:val="20"/>
-          <w:szCs w:val="20"/>
-        </w:rPr>
-        <w:t xml:space="preserve"> defaults.</w:t>
-      </w:r>
-      <w:r>
-        <w:rPr>
-          <w:rFonts w:cstheme="minorHAnsi"/>
-          <w:color w:val="000000"/>
-          <w:sz w:val="20"/>
-          <w:szCs w:val="20"/>
-        </w:rPr>
-        <w:t xml:space="preserve"> The params parameter accepts a </w:t>
-      </w:r>
-      <w:proofErr w:type="spellStart"/>
-      <w:r>
-        <w:rPr>
-          <w:rFonts w:cstheme="minorHAnsi"/>
-          <w:color w:val="000000"/>
-          <w:sz w:val="20"/>
-          <w:szCs w:val="20"/>
-        </w:rPr>
-        <w:t>Javascript</w:t>
-      </w:r>
-      <w:proofErr w:type="spellEnd"/>
-      <w:r>
-        <w:rPr>
-          <w:rFonts w:cstheme="minorHAnsi"/>
-          <w:color w:val="000000"/>
-          <w:sz w:val="20"/>
-          <w:szCs w:val="20"/>
-        </w:rPr>
-        <w:t xml:space="preserve"> object in the format parameter: value (e.g. </w:t>
-      </w:r>
-      <w:r>
-        <w:rPr>
-          <w:rFonts w:cstheme="minorHAnsi"/>
-          <w:i/>
-          <w:iCs/>
-          <w:color w:val="000000"/>
-          <w:sz w:val="20"/>
-          <w:szCs w:val="20"/>
-        </w:rPr>
-        <w:t xml:space="preserve">{expandable: true, style: </w:t>
-      </w:r>
-      <w:r>
-        <w:rPr>
-          <w:rFonts w:cstheme="minorHAnsi"/>
-          <w:i/>
-          <w:iCs/>
-          <w:sz w:val="20"/>
-          <w:szCs w:val="20"/>
-        </w:rPr>
-        <w:t xml:space="preserve">"height:100vh; width:100vw; </w:t>
-      </w:r>
-      <w:proofErr w:type="spellStart"/>
-      <w:r>
-        <w:rPr>
-          <w:rFonts w:cstheme="minorHAnsi"/>
-          <w:i/>
-          <w:iCs/>
-          <w:sz w:val="20"/>
-          <w:szCs w:val="20"/>
-        </w:rPr>
-        <w:t>border-</w:t>
-      </w:r>
-      <w:proofErr w:type="gramStart"/>
-      <w:r>
-        <w:rPr>
-          <w:rFonts w:cstheme="minorHAnsi"/>
-          <w:i/>
-          <w:iCs/>
-          <w:sz w:val="20"/>
-          <w:szCs w:val="20"/>
-        </w:rPr>
-        <w:t>style:none</w:t>
-      </w:r>
-      <w:proofErr w:type="spellEnd"/>
-      <w:proofErr w:type="gramEnd"/>
-      <w:r>
-        <w:rPr>
-          <w:rFonts w:cstheme="minorHAnsi"/>
-          <w:i/>
-          <w:iCs/>
-          <w:sz w:val="20"/>
-          <w:szCs w:val="20"/>
-        </w:rPr>
-        <w:t>;"</w:t>
+          <w:sz w:val="20"/>
+          <w:szCs w:val="20"/>
+        </w:rPr>
+        <w:t>"height:100vh; width:100vw; border-style:none;"</w:t>
       </w:r>
       <w:r>
         <w:rPr>
@@ -3694,7 +2826,6 @@
         </w:rPr>
         <w:t xml:space="preserve"> the </w:t>
       </w:r>
-      <w:proofErr w:type="spellStart"/>
       <w:r>
         <w:rPr>
           <w:rFonts w:cstheme="minorHAnsi"/>
@@ -3705,7 +2836,6 @@
         </w:rPr>
         <w:t>embedNGCHM</w:t>
       </w:r>
-      <w:proofErr w:type="spellEnd"/>
       <w:r>
         <w:rPr>
           <w:rFonts w:cstheme="minorHAnsi"/>
@@ -3750,7 +2880,6 @@
           <w:szCs w:val="20"/>
         </w:rPr>
       </w:pPr>
-      <w:proofErr w:type="spellStart"/>
       <w:r>
         <w:rPr>
           <w:rFonts w:cstheme="minorHAnsi"/>
@@ -3761,7 +2890,6 @@
         </w:rPr>
         <w:t>widgetPath</w:t>
       </w:r>
-      <w:proofErr w:type="spellEnd"/>
       <w:r>
         <w:rPr>
           <w:rFonts w:cstheme="minorHAnsi"/>
@@ -3862,25 +2990,7 @@
           <w:sz w:val="20"/>
           <w:szCs w:val="20"/>
         </w:rPr>
-        <w:t xml:space="preserve">to path to another sub-directory within web content: </w:t>
-      </w:r>
-      <w:proofErr w:type="gramStart"/>
-      <w:r>
-        <w:rPr>
-          <w:rFonts w:cstheme="minorHAnsi"/>
-          <w:sz w:val="20"/>
-          <w:szCs w:val="20"/>
-        </w:rPr>
-        <w:t>e.g.</w:t>
-      </w:r>
-      <w:proofErr w:type="gramEnd"/>
-      <w:r>
-        <w:rPr>
-          <w:rFonts w:cstheme="minorHAnsi"/>
-          <w:sz w:val="20"/>
-          <w:szCs w:val="20"/>
-        </w:rPr>
-        <w:t xml:space="preserve"> </w:t>
+        <w:t xml:space="preserve">to path to another sub-directory within web content: e.g. </w:t>
       </w:r>
       <w:r>
         <w:rPr>
@@ -3973,25 +3083,7 @@
           <w:sz w:val="20"/>
           <w:szCs w:val="20"/>
         </w:rPr>
-        <w:t xml:space="preserve">Optional configuration for scrolling within the </w:t>
-      </w:r>
-      <w:proofErr w:type="spellStart"/>
-      <w:r>
-        <w:rPr>
-          <w:rFonts w:cstheme="minorHAnsi"/>
-          <w:sz w:val="20"/>
-          <w:szCs w:val="20"/>
-        </w:rPr>
-        <w:t>iFrame</w:t>
-      </w:r>
-      <w:proofErr w:type="spellEnd"/>
-      <w:r>
-        <w:rPr>
-          <w:rFonts w:cstheme="minorHAnsi"/>
-          <w:sz w:val="20"/>
-          <w:szCs w:val="20"/>
-        </w:rPr>
-        <w:t xml:space="preserve"> containing the embedded heat map.</w:t>
+        <w:t>Optional configuration for scrolling within the iFrame containing the embedded heat map.</w:t>
       </w:r>
     </w:p>
     <w:p>
@@ -4031,41 +3123,7 @@
           <w:sz w:val="20"/>
           <w:szCs w:val="20"/>
         </w:rPr>
-        <w:t xml:space="preserve">"height:100vh; width:100vw; </w:t>
-      </w:r>
-      <w:proofErr w:type="spellStart"/>
-      <w:r>
-        <w:rPr>
-          <w:rFonts w:cstheme="minorHAnsi"/>
-          <w:b/>
-          <w:bCs/>
-          <w:sz w:val="20"/>
-          <w:szCs w:val="20"/>
-        </w:rPr>
-        <w:t>border-</w:t>
-      </w:r>
-      <w:proofErr w:type="gramStart"/>
-      <w:r>
-        <w:rPr>
-          <w:rFonts w:cstheme="minorHAnsi"/>
-          <w:b/>
-          <w:bCs/>
-          <w:sz w:val="20"/>
-          <w:szCs w:val="20"/>
-        </w:rPr>
-        <w:t>style:none</w:t>
-      </w:r>
-      <w:proofErr w:type="spellEnd"/>
-      <w:proofErr w:type="gramEnd"/>
-      <w:r>
-        <w:rPr>
-          <w:rFonts w:cstheme="minorHAnsi"/>
-          <w:b/>
-          <w:bCs/>
-          <w:sz w:val="20"/>
-          <w:szCs w:val="20"/>
-        </w:rPr>
-        <w:t>;"</w:t>
+        <w:t>"height:100vh; width:100vw; border-style:none;"</w:t>
       </w:r>
       <w:r>
         <w:rPr>
@@ -4099,25 +3157,7 @@
           <w:sz w:val="20"/>
           <w:szCs w:val="20"/>
         </w:rPr>
-        <w:t xml:space="preserve"> </w:t>
-      </w:r>
-      <w:proofErr w:type="spellStart"/>
-      <w:r>
-        <w:rPr>
-          <w:rFonts w:cstheme="minorHAnsi"/>
-          <w:sz w:val="20"/>
-          <w:szCs w:val="20"/>
-        </w:rPr>
-        <w:t>iFrame</w:t>
-      </w:r>
-      <w:proofErr w:type="spellEnd"/>
-      <w:r>
-        <w:rPr>
-          <w:rFonts w:cstheme="minorHAnsi"/>
-          <w:sz w:val="20"/>
-          <w:szCs w:val="20"/>
-        </w:rPr>
-        <w:t xml:space="preserve"> containing the embedded heat map.</w:t>
+        <w:t xml:space="preserve"> iFrame containing the embedded heat map.</w:t>
       </w:r>
     </w:p>
     <w:p>
@@ -4147,6 +3187,7 @@
           <w:sz w:val="20"/>
           <w:szCs w:val="20"/>
         </w:rPr>
+        <w:lastRenderedPageBreak/>
         <w:t xml:space="preserve">sandbox: - </w:t>
       </w:r>
       <w:r>
@@ -4185,25 +3226,7 @@
           <w:sz w:val="20"/>
           <w:szCs w:val="20"/>
         </w:rPr>
-        <w:t xml:space="preserve">Sandbox parameters to be applied to the </w:t>
-      </w:r>
-      <w:proofErr w:type="spellStart"/>
-      <w:r>
-        <w:rPr>
-          <w:rFonts w:cstheme="minorHAnsi"/>
-          <w:sz w:val="20"/>
-          <w:szCs w:val="20"/>
-        </w:rPr>
-        <w:t>iFrame</w:t>
-      </w:r>
-      <w:proofErr w:type="spellEnd"/>
-      <w:r>
-        <w:rPr>
-          <w:rFonts w:cstheme="minorHAnsi"/>
-          <w:sz w:val="20"/>
-          <w:szCs w:val="20"/>
-        </w:rPr>
-        <w:t xml:space="preserve"> containing the NG-CHM. </w:t>
+        <w:t xml:space="preserve">Sandbox parameters to be applied to the iFrame containing the NG-CHM. </w:t>
       </w:r>
       <w:r>
         <w:rPr>
@@ -4233,27 +3256,15 @@
           <w:szCs w:val="20"/>
         </w:rPr>
       </w:pPr>
-      <w:proofErr w:type="spellStart"/>
-      <w:r>
-        <w:rPr>
-          <w:rFonts w:cstheme="minorHAnsi"/>
-          <w:b/>
-          <w:bCs/>
-          <w:sz w:val="20"/>
-          <w:szCs w:val="20"/>
-        </w:rPr>
-        <w:t>docStyle</w:t>
-      </w:r>
-      <w:proofErr w:type="spellEnd"/>
-      <w:r>
-        <w:rPr>
-          <w:rFonts w:cstheme="minorHAnsi"/>
-          <w:b/>
-          <w:bCs/>
-          <w:sz w:val="20"/>
-          <w:szCs w:val="20"/>
-        </w:rPr>
-        <w:t xml:space="preserve">: </w:t>
+      <w:r>
+        <w:rPr>
+          <w:rFonts w:cstheme="minorHAnsi"/>
+          <w:b/>
+          <w:bCs/>
+          <w:sz w:val="20"/>
+          <w:szCs w:val="20"/>
+        </w:rPr>
+        <w:t xml:space="preserve">docStyle: </w:t>
       </w:r>
       <w:r>
         <w:rPr>
@@ -4289,25 +3300,7 @@
           <w:sz w:val="20"/>
           <w:szCs w:val="20"/>
         </w:rPr>
-        <w:t xml:space="preserve"> Style of the top-level DIV within the embedded </w:t>
-      </w:r>
-      <w:proofErr w:type="spellStart"/>
-      <w:r>
-        <w:rPr>
-          <w:rFonts w:cstheme="minorHAnsi"/>
-          <w:sz w:val="20"/>
-          <w:szCs w:val="20"/>
-        </w:rPr>
-        <w:t>iFrame</w:t>
-      </w:r>
-      <w:proofErr w:type="spellEnd"/>
-      <w:r>
-        <w:rPr>
-          <w:rFonts w:cstheme="minorHAnsi"/>
-          <w:sz w:val="20"/>
-          <w:szCs w:val="20"/>
-        </w:rPr>
-        <w:t>.</w:t>
+        <w:t xml:space="preserve"> Style of the top-level DIV within the embedded iFrame.</w:t>
       </w:r>
     </w:p>
     <w:p>
@@ -4329,28 +3322,15 @@
           <w:szCs w:val="20"/>
         </w:rPr>
       </w:pPr>
-      <w:proofErr w:type="spellStart"/>
-      <w:r>
-        <w:rPr>
-          <w:rFonts w:cstheme="minorHAnsi"/>
-          <w:b/>
-          <w:bCs/>
-          <w:sz w:val="20"/>
-          <w:szCs w:val="20"/>
-        </w:rPr>
-        <w:lastRenderedPageBreak/>
-        <w:t>embedStyle</w:t>
-      </w:r>
-      <w:proofErr w:type="spellEnd"/>
-      <w:r>
-        <w:rPr>
-          <w:rFonts w:cstheme="minorHAnsi"/>
-          <w:b/>
-          <w:bCs/>
-          <w:sz w:val="20"/>
-          <w:szCs w:val="20"/>
-        </w:rPr>
-        <w:t xml:space="preserve">: </w:t>
+      <w:r>
+        <w:rPr>
+          <w:rFonts w:cstheme="minorHAnsi"/>
+          <w:b/>
+          <w:bCs/>
+          <w:sz w:val="20"/>
+          <w:szCs w:val="20"/>
+        </w:rPr>
+        <w:t xml:space="preserve">embedStyle: </w:t>
       </w:r>
       <w:r>
         <w:rPr>
@@ -4415,27 +3395,15 @@
           <w:szCs w:val="20"/>
         </w:rPr>
       </w:pPr>
-      <w:proofErr w:type="spellStart"/>
-      <w:r>
-        <w:rPr>
-          <w:rFonts w:cstheme="minorHAnsi"/>
-          <w:b/>
-          <w:bCs/>
-          <w:sz w:val="20"/>
-          <w:szCs w:val="20"/>
-        </w:rPr>
-        <w:t>customJS</w:t>
-      </w:r>
-      <w:proofErr w:type="spellEnd"/>
-      <w:r>
-        <w:rPr>
-          <w:rFonts w:cstheme="minorHAnsi"/>
-          <w:b/>
-          <w:bCs/>
-          <w:sz w:val="20"/>
-          <w:szCs w:val="20"/>
-        </w:rPr>
-        <w:t xml:space="preserve">: ‘’ – </w:t>
+      <w:r>
+        <w:rPr>
+          <w:rFonts w:cstheme="minorHAnsi"/>
+          <w:b/>
+          <w:bCs/>
+          <w:sz w:val="20"/>
+          <w:szCs w:val="20"/>
+        </w:rPr>
+        <w:t xml:space="preserve">customJS: ‘’ – </w:t>
       </w:r>
       <w:r>
         <w:rPr>
@@ -4483,25 +3451,7 @@
           <w:sz w:val="20"/>
           <w:szCs w:val="20"/>
         </w:rPr>
-        <w:t xml:space="preserve">to path to another sub-directory within web content: </w:t>
-      </w:r>
-      <w:proofErr w:type="gramStart"/>
-      <w:r>
-        <w:rPr>
-          <w:rFonts w:cstheme="minorHAnsi"/>
-          <w:sz w:val="20"/>
-          <w:szCs w:val="20"/>
-        </w:rPr>
-        <w:t>e.g.</w:t>
-      </w:r>
-      <w:proofErr w:type="gramEnd"/>
-      <w:r>
-        <w:rPr>
-          <w:rFonts w:cstheme="minorHAnsi"/>
-          <w:sz w:val="20"/>
-          <w:szCs w:val="20"/>
-        </w:rPr>
-        <w:t xml:space="preserve"> './</w:t>
+        <w:t>to path to another sub-directory within web content: e.g. './</w:t>
       </w:r>
       <w:r>
         <w:rPr>
@@ -4560,51 +3510,7 @@
           <w:sz w:val="20"/>
           <w:szCs w:val="20"/>
         </w:rPr>
-        <w:t xml:space="preserve">'http://widgetloc.com/ </w:t>
-      </w:r>
-      <w:proofErr w:type="spellStart"/>
-      <w:r>
-        <w:rPr>
-          <w:rFonts w:cstheme="minorHAnsi"/>
-          <w:i/>
-          <w:iCs/>
-          <w:sz w:val="20"/>
-          <w:szCs w:val="20"/>
-        </w:rPr>
-        <w:t>anotherCustom</w:t>
-      </w:r>
-      <w:proofErr w:type="spellEnd"/>
-      <w:r>
-        <w:rPr>
-          <w:rFonts w:cstheme="minorHAnsi"/>
-          <w:i/>
-          <w:iCs/>
-          <w:sz w:val="20"/>
-          <w:szCs w:val="20"/>
-        </w:rPr>
-        <w:t xml:space="preserve"> </w:t>
-      </w:r>
-      <w:proofErr w:type="spellStart"/>
-      <w:r>
-        <w:rPr>
-          <w:rFonts w:cstheme="minorHAnsi"/>
-          <w:i/>
-          <w:iCs/>
-          <w:sz w:val="20"/>
-          <w:szCs w:val="20"/>
-        </w:rPr>
-        <w:t>js</w:t>
-      </w:r>
-      <w:proofErr w:type="spellEnd"/>
-      <w:r>
-        <w:rPr>
-          <w:rFonts w:cstheme="minorHAnsi"/>
-          <w:i/>
-          <w:iCs/>
-          <w:sz w:val="20"/>
-          <w:szCs w:val="20"/>
-        </w:rPr>
-        <w:t>'</w:t>
+        <w:t>'http://widgetloc.com/ anotherCustom js'</w:t>
       </w:r>
       <w:r>
         <w:rPr>
@@ -4771,67 +3677,24 @@
           <w:szCs w:val="20"/>
         </w:rPr>
       </w:pPr>
-      <w:proofErr w:type="spellStart"/>
-      <w:r>
-        <w:rPr>
-          <w:rFonts w:cstheme="minorHAnsi"/>
-          <w:b/>
-          <w:bCs/>
-          <w:sz w:val="20"/>
-          <w:szCs w:val="20"/>
-        </w:rPr>
-        <w:t>thumbStyle</w:t>
-      </w:r>
-      <w:proofErr w:type="spellEnd"/>
-      <w:r>
-        <w:rPr>
-          <w:rFonts w:cstheme="minorHAnsi"/>
-          <w:b/>
-          <w:bCs/>
-          <w:sz w:val="20"/>
-          <w:szCs w:val="20"/>
-        </w:rPr>
-        <w:t xml:space="preserve">: </w:t>
-      </w:r>
-      <w:r>
-        <w:rPr>
-          <w:b/>
-          <w:bCs/>
-          <w:sz w:val="20"/>
-          <w:szCs w:val="20"/>
-        </w:rPr>
-        <w:t xml:space="preserve">‘height: 150px; width: 150px; </w:t>
-      </w:r>
-      <w:proofErr w:type="spellStart"/>
-      <w:r>
-        <w:rPr>
-          <w:b/>
-          <w:bCs/>
-          <w:sz w:val="20"/>
-          <w:szCs w:val="20"/>
-        </w:rPr>
-        <w:t>border-</w:t>
-      </w:r>
-      <w:proofErr w:type="gramStart"/>
-      <w:r>
-        <w:rPr>
-          <w:b/>
-          <w:bCs/>
-          <w:sz w:val="20"/>
-          <w:szCs w:val="20"/>
-        </w:rPr>
-        <w:t>style:none</w:t>
-      </w:r>
-      <w:proofErr w:type="spellEnd"/>
-      <w:proofErr w:type="gramEnd"/>
-      <w:r>
-        <w:rPr>
-          <w:b/>
-          <w:bCs/>
-          <w:sz w:val="20"/>
-          <w:szCs w:val="20"/>
-        </w:rPr>
-        <w:t>;</w:t>
+      <w:r>
+        <w:rPr>
+          <w:rFonts w:cstheme="minorHAnsi"/>
+          <w:b/>
+          <w:bCs/>
+          <w:sz w:val="20"/>
+          <w:szCs w:val="20"/>
+        </w:rPr>
+        <w:t xml:space="preserve">thumbStyle: </w:t>
+      </w:r>
+      <w:r>
+        <w:rPr>
+          <w:b/>
+          <w:bCs/>
+          <w:sz w:val="20"/>
+          <w:szCs w:val="20"/>
+        </w:rPr>
+        <w:t>‘height: 150px; width: 150px; border-style:none;</w:t>
       </w:r>
       <w:r>
         <w:rPr>
@@ -4913,53 +3776,7 @@
           <w:sz w:val="20"/>
           <w:szCs w:val="20"/>
         </w:rPr>
-        <w:t xml:space="preserve">The file name for the thumbnail image to be displayed.  A file name (following the same location and pathing rules as </w:t>
-      </w:r>
-      <w:proofErr w:type="gramStart"/>
-      <w:r>
-        <w:rPr>
-          <w:rFonts w:cstheme="minorHAnsi"/>
-          <w:sz w:val="20"/>
-          <w:szCs w:val="20"/>
-        </w:rPr>
-        <w:t>the .</w:t>
-      </w:r>
-      <w:proofErr w:type="spellStart"/>
-      <w:r>
-        <w:rPr>
-          <w:rFonts w:cstheme="minorHAnsi"/>
-          <w:sz w:val="20"/>
-          <w:szCs w:val="20"/>
-        </w:rPr>
-        <w:t>ngchm</w:t>
-      </w:r>
-      <w:proofErr w:type="spellEnd"/>
-      <w:proofErr w:type="gramEnd"/>
-      <w:r>
-        <w:rPr>
-          <w:rFonts w:cstheme="minorHAnsi"/>
-          <w:sz w:val="20"/>
-          <w:szCs w:val="20"/>
-        </w:rPr>
-        <w:t xml:space="preserve"> file name) or a base64 image for a thumbnail image may be provided as an override.  The user is encouraged to use a thumbnail that matches the map to be displayed.  The NG-CHM Viewer application contains a feature for creating thumbnail .</w:t>
-      </w:r>
-      <w:proofErr w:type="spellStart"/>
-      <w:r>
-        <w:rPr>
-          <w:rFonts w:cstheme="minorHAnsi"/>
-          <w:sz w:val="20"/>
-          <w:szCs w:val="20"/>
-        </w:rPr>
-        <w:t>png</w:t>
-      </w:r>
-      <w:proofErr w:type="spellEnd"/>
-      <w:r>
-        <w:rPr>
-          <w:rFonts w:cstheme="minorHAnsi"/>
-          <w:sz w:val="20"/>
-          <w:szCs w:val="20"/>
-        </w:rPr>
-        <w:t xml:space="preserve"> files from an open NG-CHM.</w:t>
+        <w:t>The file name for the thumbnail image to be displayed.  A file name (following the same location and pathing rules as the .ngchm file name) or a base64 image for a thumbnail image may be provided as an override.  The user is encouraged to use a thumbnail that matches the map to be displayed.  The NG-CHM Viewer application contains a feature for creating thumbnail .png files from an open NG-CHM.</w:t>
       </w:r>
     </w:p>
     <w:p>
@@ -5419,6 +4236,119 @@
       </w:rPr>
     </w:lvl>
   </w:abstractNum>
+  <w:abstractNum w:abstractNumId="4" w15:restartNumberingAfterBreak="0">
+    <w:nsid w:val="67FC0E8F"/>
+    <w:multiLevelType w:val="hybridMultilevel"/>
+    <w:tmpl w:val="81EEF9A4"/>
+    <w:lvl w:ilvl="0" w:tplc="04090001">
+      <w:start w:val="1"/>
+      <w:numFmt w:val="bullet"/>
+      <w:lvlText w:val=""/>
+      <w:lvlJc w:val="left"/>
+      <w:pPr>
+        <w:ind w:left="2520" w:hanging="360"/>
+      </w:pPr>
+      <w:rPr>
+        <w:rFonts w:ascii="Symbol" w:hAnsi="Symbol" w:hint="default"/>
+      </w:rPr>
+    </w:lvl>
+    <w:lvl w:ilvl="1" w:tplc="04090003" w:tentative="1">
+      <w:start w:val="1"/>
+      <w:numFmt w:val="bullet"/>
+      <w:lvlText w:val="o"/>
+      <w:lvlJc w:val="left"/>
+      <w:pPr>
+        <w:ind w:left="3240" w:hanging="360"/>
+      </w:pPr>
+      <w:rPr>
+        <w:rFonts w:ascii="Courier New" w:hAnsi="Courier New" w:cs="Courier New" w:hint="default"/>
+      </w:rPr>
+    </w:lvl>
+    <w:lvl w:ilvl="2" w:tplc="04090005" w:tentative="1">
+      <w:start w:val="1"/>
+      <w:numFmt w:val="bullet"/>
+      <w:lvlText w:val=""/>
+      <w:lvlJc w:val="left"/>
+      <w:pPr>
+        <w:ind w:left="3960" w:hanging="360"/>
+      </w:pPr>
+      <w:rPr>
+        <w:rFonts w:ascii="Wingdings" w:hAnsi="Wingdings" w:hint="default"/>
+      </w:rPr>
+    </w:lvl>
+    <w:lvl w:ilvl="3" w:tplc="04090001" w:tentative="1">
+      <w:start w:val="1"/>
+      <w:numFmt w:val="bullet"/>
+      <w:lvlText w:val=""/>
+      <w:lvlJc w:val="left"/>
+      <w:pPr>
+        <w:ind w:left="4680" w:hanging="360"/>
+      </w:pPr>
+      <w:rPr>
+        <w:rFonts w:ascii="Symbol" w:hAnsi="Symbol" w:hint="default"/>
+      </w:rPr>
+    </w:lvl>
+    <w:lvl w:ilvl="4" w:tplc="04090003" w:tentative="1">
+      <w:start w:val="1"/>
+      <w:numFmt w:val="bullet"/>
+      <w:lvlText w:val="o"/>
+      <w:lvlJc w:val="left"/>
+      <w:pPr>
+        <w:ind w:left="5400" w:hanging="360"/>
+      </w:pPr>
+      <w:rPr>
+        <w:rFonts w:ascii="Courier New" w:hAnsi="Courier New" w:cs="Courier New" w:hint="default"/>
+      </w:rPr>
+    </w:lvl>
+    <w:lvl w:ilvl="5" w:tplc="04090005" w:tentative="1">
+      <w:start w:val="1"/>
+      <w:numFmt w:val="bullet"/>
+      <w:lvlText w:val=""/>
+      <w:lvlJc w:val="left"/>
+      <w:pPr>
+        <w:ind w:left="6120" w:hanging="360"/>
+      </w:pPr>
+      <w:rPr>
+        <w:rFonts w:ascii="Wingdings" w:hAnsi="Wingdings" w:hint="default"/>
+      </w:rPr>
+    </w:lvl>
+    <w:lvl w:ilvl="6" w:tplc="04090001" w:tentative="1">
+      <w:start w:val="1"/>
+      <w:numFmt w:val="bullet"/>
+      <w:lvlText w:val=""/>
+      <w:lvlJc w:val="left"/>
+      <w:pPr>
+        <w:ind w:left="6840" w:hanging="360"/>
+      </w:pPr>
+      <w:rPr>
+        <w:rFonts w:ascii="Symbol" w:hAnsi="Symbol" w:hint="default"/>
+      </w:rPr>
+    </w:lvl>
+    <w:lvl w:ilvl="7" w:tplc="04090003" w:tentative="1">
+      <w:start w:val="1"/>
+      <w:numFmt w:val="bullet"/>
+      <w:lvlText w:val="o"/>
+      <w:lvlJc w:val="left"/>
+      <w:pPr>
+        <w:ind w:left="7560" w:hanging="360"/>
+      </w:pPr>
+      <w:rPr>
+        <w:rFonts w:ascii="Courier New" w:hAnsi="Courier New" w:cs="Courier New" w:hint="default"/>
+      </w:rPr>
+    </w:lvl>
+    <w:lvl w:ilvl="8" w:tplc="04090005" w:tentative="1">
+      <w:start w:val="1"/>
+      <w:numFmt w:val="bullet"/>
+      <w:lvlText w:val=""/>
+      <w:lvlJc w:val="left"/>
+      <w:pPr>
+        <w:ind w:left="8280" w:hanging="360"/>
+      </w:pPr>
+      <w:rPr>
+        <w:rFonts w:ascii="Wingdings" w:hAnsi="Wingdings" w:hint="default"/>
+      </w:rPr>
+    </w:lvl>
+  </w:abstractNum>
   <w:num w:numId="1">
     <w:abstractNumId w:val="2"/>
   </w:num>
@@ -5430,6 +4360,9 @@
   </w:num>
   <w:num w:numId="4">
     <w:abstractNumId w:val="1"/>
+  </w:num>
+  <w:num w:numId="5">
+    <w:abstractNumId w:val="4"/>
   </w:num>
 </w:numbering>
 </file>

</xml_diff>